<commit_message>
Now provides for an AI throwing objects
also provides for a system of creating an internal logical system for one of the AIs such that you can have non-random AI systems that know precisely what they should do instead of having the game designers guess as to what the AI will do given its history of being trained.
</commit_message>
<xml_diff>
--- a/CS 4485 Second game design for AI Game Opponents.docx
+++ b/CS 4485 Second game design for AI Game Opponents.docx
@@ -22,7 +22,7 @@
       <w:r>
         <w:t xml:space="preserve">See: </w:t>
       </w:r>
-      <w:hyperlink r:id="rId4" w:history="1">
+      <w:hyperlink r:id="rId7" w:history="1">
         <w:r>
           <w:rPr>
             <w:rFonts w:ascii="Helvetica" w:hAnsi="Helvetica" w:cs="Helvetica"/>
@@ -128,6 +128,12 @@
         <w:t>[0:2]</w:t>
       </w:r>
       <w:r>
+        <w:rPr>
+          <w:rStyle w:val="FootnoteReference"/>
+        </w:rPr>
+        <w:footnoteReference w:id="1"/>
+      </w:r>
+      <w:r>
         <w:tab/>
       </w:r>
       <w:r>
@@ -145,6 +151,7 @@
     </w:p>
     <w:p>
       <w:r>
+        <w:lastRenderedPageBreak/>
         <w:t>[3:17]</w:t>
       </w:r>
       <w:r>
@@ -189,7 +196,6 @@
     </w:p>
     <w:p>
       <w:r>
-        <w:lastRenderedPageBreak/>
         <w:t>[35]</w:t>
       </w:r>
       <w:r>
@@ -253,7 +259,13 @@
       </w:r>
       <w:r>
         <w:tab/>
-        <w:t>Either consists of 0s, or is the set of bits from memory that was addressed by [0:13] of the output neurons.</w:t>
+        <w:t>Either consists of 0s, or is the set of bits from memory that was addressed by [0:1</w:t>
+      </w:r>
+      <w:r>
+        <w:t>4</w:t>
+      </w:r>
+      <w:r>
+        <w:t>] of the output neurons.</w:t>
       </w:r>
     </w:p>
     <w:p>
@@ -340,6 +352,7 @@
     </w:p>
     <w:p>
       <w:r>
+        <w:lastRenderedPageBreak/>
         <w:t>[16447:18495]</w:t>
       </w:r>
       <w:r>
@@ -379,11 +392,7 @@
         <w:t>th</w:t>
       </w:r>
       <w:r>
-        <w:t xml:space="preserve"> of the lines that are closest to the line normal to the chest of the creature) lines spreading out of the creature with an epsilon of 800. The value is 0 when no object is in the range from 155 feet to 315 feet </w:t>
-      </w:r>
-      <w:r>
-        <w:lastRenderedPageBreak/>
-        <w:t>of the creature and intersecting the line. The value is otherwise equal to 1</w:t>
+        <w:t xml:space="preserve"> of the lines that are closest to the line normal to the chest of the creature) lines spreading out of the creature with an epsilon of 800. The value is 0 when no object is in the range from 155 feet to 315 feet of the creature and intersecting the line. The value is otherwise equal to 1</w:t>
       </w:r>
       <w:proofErr w:type="gramStart"/>
       <w:r>
@@ -705,7 +714,13 @@
     <w:p/>
     <w:p>
       <w:r>
-        <w:t>[0:13]</w:t>
+        <w:t>[0:1</w:t>
+      </w:r>
+      <w:r>
+        <w:t>4</w:t>
+      </w:r>
+      <w:r>
+        <w:t>]</w:t>
       </w:r>
       <w:r>
         <w:tab/>
@@ -717,7 +732,14 @@
     </w:p>
     <w:p>
       <w:r>
-        <w:t>[14]</w:t>
+        <w:lastRenderedPageBreak/>
+        <w:t>[1</w:t>
+      </w:r>
+      <w:r>
+        <w:t>5</w:t>
+      </w:r>
+      <w:r>
+        <w:t>]</w:t>
       </w:r>
       <w:r>
         <w:tab/>
@@ -729,7 +751,19 @@
     </w:p>
     <w:p>
       <w:r>
-        <w:t>[15:78]</w:t>
+        <w:t>[1</w:t>
+      </w:r>
+      <w:r>
+        <w:t>6</w:t>
+      </w:r>
+      <w:r>
+        <w:t>:7</w:t>
+      </w:r>
+      <w:r>
+        <w:t>9</w:t>
+      </w:r>
+      <w:r>
+        <w:t>]</w:t>
       </w:r>
       <w:r>
         <w:tab/>
@@ -741,23 +775,43 @@
     </w:p>
     <w:p>
       <w:r>
-        <w:t>[79:93]</w:t>
+        <w:t>[</w:t>
+      </w:r>
+      <w:r>
+        <w:t>80</w:t>
+      </w:r>
+      <w:r>
+        <w:t>:9</w:t>
+      </w:r>
+      <w:r>
+        <w:t>4</w:t>
+      </w:r>
+      <w:r>
+        <w:t>]</w:t>
       </w:r>
       <w:r>
         <w:tab/>
       </w:r>
       <w:r>
         <w:tab/>
-        <w:t xml:space="preserve">the bits (an activation value of 0.1 or higher is 1, an activation of -0.1 or lower is considered “0”, and in between those values nullifies the operation (meaning the neuron structure is unchanged)) choosing which of the connections to change according to the </w:t>
-      </w:r>
-      <w:r>
-        <w:lastRenderedPageBreak/>
-        <w:t>following source and destination IDs (the type (i.e. whether it connects to an input neuron, hidden neuron or output neuron) remains unchanged).</w:t>
-      </w:r>
-    </w:p>
-    <w:p>
-      <w:r>
-        <w:t>[94:107]</w:t>
+        <w:t>the bits (an activation value of 0.1 or higher is 1, an activation of -0.1 or lower is considered “0”, and in between those values nullifies the operation (meaning the neuron structure is unchanged)) choosing which of the connections to change according to the following source and destination IDs (the type (i.e. whether it connects to an input neuron, hidden neuron or output neuron) remains unchanged).</w:t>
+      </w:r>
+    </w:p>
+    <w:p>
+      <w:r>
+        <w:t>[9</w:t>
+      </w:r>
+      <w:r>
+        <w:t>5</w:t>
+      </w:r>
+      <w:r>
+        <w:t>:10</w:t>
+      </w:r>
+      <w:r>
+        <w:t>8</w:t>
+      </w:r>
+      <w:r>
+        <w:t>]</w:t>
       </w:r>
       <w:r>
         <w:tab/>
@@ -766,7 +820,19 @@
     </w:p>
     <w:p>
       <w:r>
-        <w:t>[108:121]</w:t>
+        <w:t>[10</w:t>
+      </w:r>
+      <w:r>
+        <w:t>9</w:t>
+      </w:r>
+      <w:r>
+        <w:t>:12</w:t>
+      </w:r>
+      <w:r>
+        <w:t>2</w:t>
+      </w:r>
+      <w:r>
+        <w:t>]</w:t>
       </w:r>
       <w:r>
         <w:tab/>
@@ -775,7 +841,13 @@
     </w:p>
     <w:p>
       <w:r>
-        <w:t>[122]</w:t>
+        <w:t>[12</w:t>
+      </w:r>
+      <w:r>
+        <w:t>3</w:t>
+      </w:r>
+      <w:r>
+        <w:t>]</w:t>
       </w:r>
       <w:r>
         <w:tab/>
@@ -787,7 +859,13 @@
     </w:p>
     <w:p>
       <w:r>
-        <w:t>[123]</w:t>
+        <w:t>[12</w:t>
+      </w:r>
+      <w:r>
+        <w:t>4</w:t>
+      </w:r>
+      <w:r>
+        <w:t>]</w:t>
       </w:r>
       <w:r>
         <w:tab/>
@@ -799,7 +877,13 @@
     </w:p>
     <w:p>
       <w:r>
-        <w:t>[124]</w:t>
+        <w:t>[12</w:t>
+      </w:r>
+      <w:r>
+        <w:t>5</w:t>
+      </w:r>
+      <w:r>
+        <w:t>]</w:t>
       </w:r>
       <w:r>
         <w:tab/>
@@ -811,7 +895,13 @@
     </w:p>
     <w:p>
       <w:r>
-        <w:t>[125]</w:t>
+        <w:t>[12</w:t>
+      </w:r>
+      <w:r>
+        <w:t>6</w:t>
+      </w:r>
+      <w:r>
+        <w:t>]</w:t>
       </w:r>
       <w:r>
         <w:tab/>
@@ -823,7 +913,19 @@
     </w:p>
     <w:p>
       <w:r>
-        <w:t>[126:151]</w:t>
+        <w:t>[12</w:t>
+      </w:r>
+      <w:r>
+        <w:t>7</w:t>
+      </w:r>
+      <w:r>
+        <w:t>:15</w:t>
+      </w:r>
+      <w:r>
+        <w:t>2</w:t>
+      </w:r>
+      <w:r>
+        <w:t>]</w:t>
       </w:r>
       <w:r>
         <w:tab/>
@@ -850,7 +952,13 @@
     </w:p>
     <w:p>
       <w:r>
-        <w:t>[152:</w:t>
+        <w:t>[15</w:t>
+      </w:r>
+      <w:r>
+        <w:t>3</w:t>
+      </w:r>
+      <w:r>
+        <w:t>:</w:t>
       </w:r>
       <w:r>
         <w:t xml:space="preserve"> </w:t>
@@ -876,13 +984,22 @@
         <w:ind w:left="720"/>
       </w:pPr>
       <w:r>
-        <w:t>[152: 191]</w:t>
+        <w:t>[15</w:t>
+      </w:r>
+      <w:r>
+        <w:t>3</w:t>
+      </w:r>
+      <w:r>
+        <w:t>: 191]</w:t>
       </w:r>
       <w:r>
         <w:tab/>
       </w:r>
       <w:r>
-        <w:t xml:space="preserve">40 of these neuron activations added together is acceleration forward as per a piecewise function (the input units is “sum of activations”, the output units is “m/s^2”) forward=lambda x, </w:t>
+        <w:t>39</w:t>
+      </w:r>
+      <w:r>
+        <w:t xml:space="preserve"> of these neuron activations added together is acceleration forward as per a piecewise function (the input units is “sum of activations”, the output units is “m/s^2”) forward=lambda x, </w:t>
       </w:r>
       <w:proofErr w:type="spellStart"/>
       <w:r>
@@ -906,7 +1023,11 @@
       </w:r>
       <w:proofErr w:type="spellEnd"/>
       <w:r>
-        <w:t xml:space="preserve"> -1)/sqrt(30) + x/10. (subtract from this result the acceleration calculated backward) However, if the final value of this acceleration is within 50% of the value of the first backwards acceleration value, then this means the creature is rolling instead (the roll speed is forward if this value minus the original calculation of backwards acceleration is greater than 0).</w:t>
+        <w:t xml:space="preserve"> -1)/sqrt(30) + x/10. (subtract from this result the acceleration calculated backward) However, if the final value of this acceleration is within 50% of the value of </w:t>
+      </w:r>
+      <w:r>
+        <w:lastRenderedPageBreak/>
+        <w:t>the first backwards acceleration value, then this means the creature is rolling instead (the roll speed is forward if this value minus the original calculation of backwards acceleration is greater than 0).</w:t>
       </w:r>
     </w:p>
     <w:p>
@@ -944,11 +1065,7 @@
       </w:r>
       <w:proofErr w:type="spellEnd"/>
       <w:r>
-        <w:t xml:space="preserve"> -1)/sqrt(30) + x/10. (subtract from this acceleration the acceleration calculated forward) However, if the final value of this acceleration is within 50% of the </w:t>
-      </w:r>
-      <w:r>
-        <w:lastRenderedPageBreak/>
-        <w:t>value of the first forwards acceleration value, then this means the creature is rolling instead (the roll speed is backward if this value minus the original calculation of forwards acceleration is greater than 0).</w:t>
+        <w:t xml:space="preserve"> -1)/sqrt(30) + x/10. (subtract from this acceleration the acceleration calculated forward) However, if the final value of this acceleration is within 50% of the value of the first forwards acceleration value, then this means the creature is rolling instead (the roll speed is backward if this value minus the original calculation of forwards acceleration is greater than 0).</w:t>
       </w:r>
     </w:p>
     <w:p>
@@ -1156,6 +1273,7 @@
         <w:ind w:left="720"/>
       </w:pPr>
       <w:r>
+        <w:lastRenderedPageBreak/>
         <w:t>[464: 503]</w:t>
       </w:r>
       <w:r>
@@ -1240,7 +1358,6 @@
         <w:ind w:left="720"/>
       </w:pPr>
       <w:r>
-        <w:lastRenderedPageBreak/>
         <w:t>[586: 625]</w:t>
       </w:r>
       <w:r>
@@ -1281,6 +1398,90 @@
     <w:p>
       <w:r>
         <w:t>[</w:t>
+      </w:r>
+      <w:r>
+        <w:t>668:700]</w:t>
+      </w:r>
+      <w:r>
+        <w:tab/>
+        <w:t xml:space="preserve">this is the number (the activations of these neurons added together) of 60ths of degrees by which the chest of the creature should bend forward towards its back </w:t>
+      </w:r>
+      <w:proofErr w:type="gramStart"/>
+      <w:r>
+        <w:t>limbs</w:t>
+      </w:r>
+      <w:proofErr w:type="gramEnd"/>
+      <w:r>
+        <w:t xml:space="preserve"> vs the current relative position of the chest, this means the creature will bend forward by at most 33 degrees per second (at 60 refreshes per second assumed).</w:t>
+      </w:r>
+    </w:p>
+    <w:p>
+      <w:r>
+        <w:t>[701:702]</w:t>
+      </w:r>
+      <w:r>
+        <w:tab/>
+        <w:t xml:space="preserve">both of these values must be 1 in order to start the picking up object animation, and must remain 1 while the animation takes place (unless it is an object that can be held in one hand and the </w:t>
+      </w:r>
+      <w:proofErr w:type="spellStart"/>
+      <w:r>
+        <w:t>fist</w:t>
+      </w:r>
+      <w:proofErr w:type="spellEnd"/>
+      <w:r>
+        <w:t xml:space="preserve"> of the creature is closed). The object picked up is the nearest object that is smaller than the creature using this action.</w:t>
+      </w:r>
+    </w:p>
+    <w:p>
+      <w:r>
+        <w:t>[703:704]</w:t>
+      </w:r>
+      <w:r>
+        <w:tab/>
+        <w:t xml:space="preserve">both of these values must be 1 and the </w:t>
+      </w:r>
+      <w:proofErr w:type="gramStart"/>
+      <w:r>
+        <w:t>pick up</w:t>
+      </w:r>
+      <w:proofErr w:type="gramEnd"/>
+      <w:r>
+        <w:t xml:space="preserve"> action in [701:702] must be completed and still be 1, then the object held is thrown using an amount of force determined by [705:800], on an angle upward from straight on determined by [801:888], and leftward by [889:900].</w:t>
+      </w:r>
+    </w:p>
+    <w:p>
+      <w:r>
+        <w:t>[705:800]</w:t>
+      </w:r>
+      <w:r>
+        <w:tab/>
+        <w:t xml:space="preserve">the number of (sum of these </w:t>
+      </w:r>
+      <w:proofErr w:type="gramStart"/>
+      <w:r>
+        <w:t>activations)*</w:t>
+      </w:r>
+      <w:proofErr w:type="gramEnd"/>
+      <w:r>
+        <w:t>(strength score) newton*meters to use on throwing the object.</w:t>
+      </w:r>
+    </w:p>
+    <w:p>
+      <w:r>
+        <w:t>[801:888]</w:t>
+      </w:r>
+      <w:r>
+        <w:tab/>
+        <w:t>the sum of these activations is the angle upward from straight from chest to throw the object, in thirds of degrees.</w:t>
+      </w:r>
+    </w:p>
+    <w:p>
+      <w:r>
+        <w:t>[889:900]</w:t>
+      </w:r>
+      <w:r>
+        <w:tab/>
+        <w:t>the sum of these activations is the angle leftward from straight from chest to throw the object, in degrees.</w:t>
       </w:r>
     </w:p>
     <w:p>
@@ -3282,7 +3483,7 @@
       <w:r>
         <w:t xml:space="preserve">Based on research done here: </w:t>
       </w:r>
-      <w:hyperlink r:id="rId5" w:history="1">
+      <w:hyperlink r:id="rId8" w:history="1">
         <w:r>
           <w:rPr>
             <w:rStyle w:val="Hyperlink"/>
@@ -4073,7 +4274,7 @@
       <w:r>
         <w:t xml:space="preserve">Based on human eye ratings here: </w:t>
       </w:r>
-      <w:hyperlink r:id="rId6" w:history="1">
+      <w:hyperlink r:id="rId9" w:history="1">
         <w:r>
           <w:rPr>
             <w:rStyle w:val="Hyperlink"/>
@@ -4100,188 +4301,6 @@
             <wp:extent cx="5943600" cy="2980055"/>
             <wp:effectExtent l="0" t="0" r="0" b="4445"/>
             <wp:docPr id="1" name="Picture 1"/>
-            <wp:cNvGraphicFramePr>
-              <a:graphicFrameLocks xmlns:a="http://schemas.openxmlformats.org/drawingml/2006/main" noChangeAspect="1"/>
-            </wp:cNvGraphicFramePr>
-            <a:graphic xmlns:a="http://schemas.openxmlformats.org/drawingml/2006/main">
-              <a:graphicData uri="http://schemas.openxmlformats.org/drawingml/2006/picture">
-                <pic:pic xmlns:pic="http://schemas.openxmlformats.org/drawingml/2006/picture">
-                  <pic:nvPicPr>
-                    <pic:cNvPr id="1" name=""/>
-                    <pic:cNvPicPr/>
-                  </pic:nvPicPr>
-                  <pic:blipFill>
-                    <a:blip r:embed="rId7"/>
-                    <a:stretch>
-                      <a:fillRect/>
-                    </a:stretch>
-                  </pic:blipFill>
-                  <pic:spPr>
-                    <a:xfrm>
-                      <a:off x="0" y="0"/>
-                      <a:ext cx="5943600" cy="2980055"/>
-                    </a:xfrm>
-                    <a:prstGeom prst="rect">
-                      <a:avLst/>
-                    </a:prstGeom>
-                  </pic:spPr>
-                </pic:pic>
-              </a:graphicData>
-            </a:graphic>
-          </wp:inline>
-        </w:drawing>
-      </w:r>
-    </w:p>
-    <w:p>
-      <w:r>
-        <w:t>Here is the side view of the sphere:</w:t>
-      </w:r>
-    </w:p>
-    <w:p>
-      <w:r>
-        <w:rPr>
-          <w:noProof/>
-        </w:rPr>
-        <w:lastRenderedPageBreak/>
-        <w:drawing>
-          <wp:inline distT="0" distB="0" distL="0" distR="0" wp14:anchorId="52459376" wp14:editId="5237007D">
-            <wp:extent cx="5943600" cy="4828540"/>
-            <wp:effectExtent l="0" t="0" r="0" b="0"/>
-            <wp:docPr id="2" name="Picture 2"/>
-            <wp:cNvGraphicFramePr>
-              <a:graphicFrameLocks xmlns:a="http://schemas.openxmlformats.org/drawingml/2006/main" noChangeAspect="1"/>
-            </wp:cNvGraphicFramePr>
-            <a:graphic xmlns:a="http://schemas.openxmlformats.org/drawingml/2006/main">
-              <a:graphicData uri="http://schemas.openxmlformats.org/drawingml/2006/picture">
-                <pic:pic xmlns:pic="http://schemas.openxmlformats.org/drawingml/2006/picture">
-                  <pic:nvPicPr>
-                    <pic:cNvPr id="1" name=""/>
-                    <pic:cNvPicPr/>
-                  </pic:nvPicPr>
-                  <pic:blipFill>
-                    <a:blip r:embed="rId8"/>
-                    <a:stretch>
-                      <a:fillRect/>
-                    </a:stretch>
-                  </pic:blipFill>
-                  <pic:spPr>
-                    <a:xfrm>
-                      <a:off x="0" y="0"/>
-                      <a:ext cx="5943600" cy="4828540"/>
-                    </a:xfrm>
-                    <a:prstGeom prst="rect">
-                      <a:avLst/>
-                    </a:prstGeom>
-                  </pic:spPr>
-                </pic:pic>
-              </a:graphicData>
-            </a:graphic>
-          </wp:inline>
-        </w:drawing>
-      </w:r>
-    </w:p>
-    <w:p/>
-    <w:p/>
-    <w:p/>
-    <w:p/>
-    <w:p/>
-    <w:p/>
-    <w:p/>
-    <w:p/>
-    <w:p/>
-    <w:p/>
-    <w:p/>
-    <w:p/>
-    <w:p/>
-    <w:p/>
-    <w:p/>
-    <w:p/>
-    <w:p/>
-    <w:p/>
-    <w:p>
-      <w:r>
-        <w:lastRenderedPageBreak/>
-        <w:t>This is the side view after increasing epsilon to 410:</w:t>
-      </w:r>
-    </w:p>
-    <w:p>
-      <w:r>
-        <w:rPr>
-          <w:noProof/>
-        </w:rPr>
-        <w:drawing>
-          <wp:inline distT="0" distB="0" distL="0" distR="0" wp14:anchorId="231AA775" wp14:editId="50970A7F">
-            <wp:extent cx="5943600" cy="4838065"/>
-            <wp:effectExtent l="0" t="0" r="0" b="635"/>
-            <wp:docPr id="3" name="Picture 3"/>
-            <wp:cNvGraphicFramePr>
-              <a:graphicFrameLocks xmlns:a="http://schemas.openxmlformats.org/drawingml/2006/main" noChangeAspect="1"/>
-            </wp:cNvGraphicFramePr>
-            <a:graphic xmlns:a="http://schemas.openxmlformats.org/drawingml/2006/main">
-              <a:graphicData uri="http://schemas.openxmlformats.org/drawingml/2006/picture">
-                <pic:pic xmlns:pic="http://schemas.openxmlformats.org/drawingml/2006/picture">
-                  <pic:nvPicPr>
-                    <pic:cNvPr id="1" name=""/>
-                    <pic:cNvPicPr/>
-                  </pic:nvPicPr>
-                  <pic:blipFill>
-                    <a:blip r:embed="rId9"/>
-                    <a:stretch>
-                      <a:fillRect/>
-                    </a:stretch>
-                  </pic:blipFill>
-                  <pic:spPr>
-                    <a:xfrm>
-                      <a:off x="0" y="0"/>
-                      <a:ext cx="5943600" cy="4838065"/>
-                    </a:xfrm>
-                    <a:prstGeom prst="rect">
-                      <a:avLst/>
-                    </a:prstGeom>
-                  </pic:spPr>
-                </pic:pic>
-              </a:graphicData>
-            </a:graphic>
-          </wp:inline>
-        </w:drawing>
-      </w:r>
-      <w:r>
-        <w:t xml:space="preserve"> </w:t>
-      </w:r>
-    </w:p>
-    <w:p/>
-    <w:p/>
-    <w:p/>
-    <w:p/>
-    <w:p/>
-    <w:p/>
-    <w:p/>
-    <w:p/>
-    <w:p/>
-    <w:p/>
-    <w:p/>
-    <w:p/>
-    <w:p/>
-    <w:p/>
-    <w:p/>
-    <w:p/>
-    <w:p/>
-    <w:p>
-      <w:r>
-        <w:lastRenderedPageBreak/>
-        <w:t>This is the same sphere after removing the points from the backside of the sphere:</w:t>
-      </w:r>
-    </w:p>
-    <w:p>
-      <w:r>
-        <w:rPr>
-          <w:noProof/>
-        </w:rPr>
-        <w:drawing>
-          <wp:inline distT="0" distB="0" distL="0" distR="0" wp14:anchorId="4D7A7F8E" wp14:editId="6F7C471F">
-            <wp:extent cx="5943600" cy="4844415"/>
-            <wp:effectExtent l="0" t="0" r="0" b="0"/>
-            <wp:docPr id="4" name="Picture 4"/>
             <wp:cNvGraphicFramePr>
               <a:graphicFrameLocks xmlns:a="http://schemas.openxmlformats.org/drawingml/2006/main" noChangeAspect="1"/>
             </wp:cNvGraphicFramePr>
@@ -4301,6 +4320,188 @@
                   <pic:spPr>
                     <a:xfrm>
                       <a:off x="0" y="0"/>
+                      <a:ext cx="5943600" cy="2980055"/>
+                    </a:xfrm>
+                    <a:prstGeom prst="rect">
+                      <a:avLst/>
+                    </a:prstGeom>
+                  </pic:spPr>
+                </pic:pic>
+              </a:graphicData>
+            </a:graphic>
+          </wp:inline>
+        </w:drawing>
+      </w:r>
+    </w:p>
+    <w:p>
+      <w:r>
+        <w:t>Here is the side view of the sphere:</w:t>
+      </w:r>
+    </w:p>
+    <w:p>
+      <w:r>
+        <w:rPr>
+          <w:noProof/>
+        </w:rPr>
+        <w:lastRenderedPageBreak/>
+        <w:drawing>
+          <wp:inline distT="0" distB="0" distL="0" distR="0" wp14:anchorId="52459376" wp14:editId="5237007D">
+            <wp:extent cx="5943600" cy="4828540"/>
+            <wp:effectExtent l="0" t="0" r="0" b="0"/>
+            <wp:docPr id="2" name="Picture 2"/>
+            <wp:cNvGraphicFramePr>
+              <a:graphicFrameLocks xmlns:a="http://schemas.openxmlformats.org/drawingml/2006/main" noChangeAspect="1"/>
+            </wp:cNvGraphicFramePr>
+            <a:graphic xmlns:a="http://schemas.openxmlformats.org/drawingml/2006/main">
+              <a:graphicData uri="http://schemas.openxmlformats.org/drawingml/2006/picture">
+                <pic:pic xmlns:pic="http://schemas.openxmlformats.org/drawingml/2006/picture">
+                  <pic:nvPicPr>
+                    <pic:cNvPr id="1" name=""/>
+                    <pic:cNvPicPr/>
+                  </pic:nvPicPr>
+                  <pic:blipFill>
+                    <a:blip r:embed="rId11"/>
+                    <a:stretch>
+                      <a:fillRect/>
+                    </a:stretch>
+                  </pic:blipFill>
+                  <pic:spPr>
+                    <a:xfrm>
+                      <a:off x="0" y="0"/>
+                      <a:ext cx="5943600" cy="4828540"/>
+                    </a:xfrm>
+                    <a:prstGeom prst="rect">
+                      <a:avLst/>
+                    </a:prstGeom>
+                  </pic:spPr>
+                </pic:pic>
+              </a:graphicData>
+            </a:graphic>
+          </wp:inline>
+        </w:drawing>
+      </w:r>
+    </w:p>
+    <w:p/>
+    <w:p/>
+    <w:p/>
+    <w:p/>
+    <w:p/>
+    <w:p/>
+    <w:p/>
+    <w:p/>
+    <w:p/>
+    <w:p/>
+    <w:p/>
+    <w:p/>
+    <w:p/>
+    <w:p/>
+    <w:p/>
+    <w:p/>
+    <w:p/>
+    <w:p/>
+    <w:p>
+      <w:r>
+        <w:lastRenderedPageBreak/>
+        <w:t>This is the side view after increasing epsilon to 410:</w:t>
+      </w:r>
+    </w:p>
+    <w:p>
+      <w:r>
+        <w:rPr>
+          <w:noProof/>
+        </w:rPr>
+        <w:drawing>
+          <wp:inline distT="0" distB="0" distL="0" distR="0" wp14:anchorId="231AA775" wp14:editId="50970A7F">
+            <wp:extent cx="5943600" cy="4838065"/>
+            <wp:effectExtent l="0" t="0" r="0" b="635"/>
+            <wp:docPr id="3" name="Picture 3"/>
+            <wp:cNvGraphicFramePr>
+              <a:graphicFrameLocks xmlns:a="http://schemas.openxmlformats.org/drawingml/2006/main" noChangeAspect="1"/>
+            </wp:cNvGraphicFramePr>
+            <a:graphic xmlns:a="http://schemas.openxmlformats.org/drawingml/2006/main">
+              <a:graphicData uri="http://schemas.openxmlformats.org/drawingml/2006/picture">
+                <pic:pic xmlns:pic="http://schemas.openxmlformats.org/drawingml/2006/picture">
+                  <pic:nvPicPr>
+                    <pic:cNvPr id="1" name=""/>
+                    <pic:cNvPicPr/>
+                  </pic:nvPicPr>
+                  <pic:blipFill>
+                    <a:blip r:embed="rId12"/>
+                    <a:stretch>
+                      <a:fillRect/>
+                    </a:stretch>
+                  </pic:blipFill>
+                  <pic:spPr>
+                    <a:xfrm>
+                      <a:off x="0" y="0"/>
+                      <a:ext cx="5943600" cy="4838065"/>
+                    </a:xfrm>
+                    <a:prstGeom prst="rect">
+                      <a:avLst/>
+                    </a:prstGeom>
+                  </pic:spPr>
+                </pic:pic>
+              </a:graphicData>
+            </a:graphic>
+          </wp:inline>
+        </w:drawing>
+      </w:r>
+      <w:r>
+        <w:t xml:space="preserve"> </w:t>
+      </w:r>
+    </w:p>
+    <w:p/>
+    <w:p/>
+    <w:p/>
+    <w:p/>
+    <w:p/>
+    <w:p/>
+    <w:p/>
+    <w:p/>
+    <w:p/>
+    <w:p/>
+    <w:p/>
+    <w:p/>
+    <w:p/>
+    <w:p/>
+    <w:p/>
+    <w:p/>
+    <w:p/>
+    <w:p>
+      <w:r>
+        <w:lastRenderedPageBreak/>
+        <w:t>This is the same sphere after removing the points from the backside of the sphere:</w:t>
+      </w:r>
+    </w:p>
+    <w:p>
+      <w:r>
+        <w:rPr>
+          <w:noProof/>
+        </w:rPr>
+        <w:drawing>
+          <wp:inline distT="0" distB="0" distL="0" distR="0" wp14:anchorId="4D7A7F8E" wp14:editId="6F7C471F">
+            <wp:extent cx="5943600" cy="4844415"/>
+            <wp:effectExtent l="0" t="0" r="0" b="0"/>
+            <wp:docPr id="4" name="Picture 4"/>
+            <wp:cNvGraphicFramePr>
+              <a:graphicFrameLocks xmlns:a="http://schemas.openxmlformats.org/drawingml/2006/main" noChangeAspect="1"/>
+            </wp:cNvGraphicFramePr>
+            <a:graphic xmlns:a="http://schemas.openxmlformats.org/drawingml/2006/main">
+              <a:graphicData uri="http://schemas.openxmlformats.org/drawingml/2006/picture">
+                <pic:pic xmlns:pic="http://schemas.openxmlformats.org/drawingml/2006/picture">
+                  <pic:nvPicPr>
+                    <pic:cNvPr id="1" name=""/>
+                    <pic:cNvPicPr/>
+                  </pic:nvPicPr>
+                  <pic:blipFill>
+                    <a:blip r:embed="rId13"/>
+                    <a:stretch>
+                      <a:fillRect/>
+                    </a:stretch>
+                  </pic:blipFill>
+                  <pic:spPr>
+                    <a:xfrm>
+                      <a:off x="0" y="0"/>
                       <a:ext cx="5943600" cy="4844415"/>
                     </a:xfrm>
                     <a:prstGeom prst="rect">
@@ -9055,7 +9256,7 @@
       <w:r>
         <w:t xml:space="preserve">This is a section of the table published by mtu.edu </w:t>
       </w:r>
-      <w:hyperlink r:id="rId11" w:history="1">
+      <w:hyperlink r:id="rId14" w:history="1">
         <w:r>
           <w:rPr>
             <w:rStyle w:val="Hyperlink"/>
@@ -9071,7 +9272,7 @@
       <w:r>
         <w:t xml:space="preserve">I found on this page: </w:t>
       </w:r>
-      <w:hyperlink r:id="rId12" w:history="1">
+      <w:hyperlink r:id="rId15" w:history="1">
         <w:r>
           <w:rPr>
             <w:rStyle w:val="Hyperlink"/>
@@ -9095,7 +9296,3851 @@
     <w:p>
       <w:r>
         <w:lastRenderedPageBreak/>
+        <w:t>In order to implement logic gates, you need a consistent source of the value 1 in one of the input neurons, thus I will set the least significant bit of each gene (the last bit that is determining the weight of a connection) to be 1 for the first half of all the genes (that get written into memory), and I will make sure that the output connections that determine which address in memory to find will always be consisting of 1s and 0s.</w:t>
+      </w:r>
+    </w:p>
+    <w:p>
+      <w:r>
+        <w:t xml:space="preserve">The internal representation system of logic for one of these AI creatures does not have to depend on the representation of 1s and 0s inside the output neurons (which has a 1 be an activation in [0.1, 1], and 0 be an activation in [-1, -0.1], and is designed that way to accommodate having a randomly generated AI being able to use its abilities under a wide variety of circumstances), because the values can be scaled to those ranges as soon as useful calculations are done with the internal representation. </w:t>
+      </w:r>
+      <w:proofErr w:type="gramStart"/>
+      <w:r>
+        <w:t>Therefore</w:t>
+      </w:r>
+      <w:proofErr w:type="gramEnd"/>
+      <w:r>
+        <w:t xml:space="preserve"> I will choose to hand-write one of these AI systems using an internal logical representation of having 1 be an activation in [0.5, 1], and 0 be an activation in [-1, -0.5] because that substantially reduces the number of genes that need to be used on amplifying a signal to 1.</w:t>
+      </w:r>
+    </w:p>
+    <w:p>
+      <w:r>
         <w:t xml:space="preserve">An AND </w:t>
+      </w:r>
+      <w:r>
+        <w:t>gate can be manifested using the equation equivalent to</w:t>
+      </w:r>
+    </w:p>
+    <w:p>
+      <w:proofErr w:type="spellStart"/>
+      <w:r>
+        <w:t>neuron_and</w:t>
+      </w:r>
+      <w:proofErr w:type="spellEnd"/>
+      <w:r>
+        <w:t xml:space="preserve">=lambda A, B, C=1: </w:t>
+      </w:r>
+      <w:proofErr w:type="gramStart"/>
+      <w:r>
+        <w:t>max(</w:t>
+      </w:r>
+      <w:proofErr w:type="gramEnd"/>
+      <w:r>
+        <w:t>-1, min(       max(-1, min(       A*.51+B*.51 + C *(–.3825)        , 1))*4      , 1))</w:t>
+      </w:r>
+    </w:p>
+    <w:p>
+      <w:r>
+        <w:t>Which is equivalent to the following diagram:</w:t>
+      </w:r>
+    </w:p>
+    <w:p>
+      <w:r>
+        <w:rPr>
+          <w:noProof/>
+        </w:rPr>
+        <mc:AlternateContent>
+          <mc:Choice Requires="wps">
+            <w:drawing>
+              <wp:anchor distT="0" distB="0" distL="114300" distR="114300" simplePos="0" relativeHeight="251661312" behindDoc="0" locked="0" layoutInCell="1" allowOverlap="1" wp14:anchorId="5EFF2F4D" wp14:editId="73BC39F1">
+                <wp:simplePos x="0" y="0"/>
+                <wp:positionH relativeFrom="column">
+                  <wp:posOffset>3468414</wp:posOffset>
+                </wp:positionH>
+                <wp:positionV relativeFrom="paragraph">
+                  <wp:posOffset>107008</wp:posOffset>
+                </wp:positionV>
+                <wp:extent cx="457200" cy="409575"/>
+                <wp:effectExtent l="0" t="0" r="12700" b="9525"/>
+                <wp:wrapNone/>
+                <wp:docPr id="7" name="Oval 7"/>
+                <wp:cNvGraphicFramePr/>
+                <a:graphic xmlns:a="http://schemas.openxmlformats.org/drawingml/2006/main">
+                  <a:graphicData uri="http://schemas.microsoft.com/office/word/2010/wordprocessingShape">
+                    <wps:wsp>
+                      <wps:cNvSpPr/>
+                      <wps:spPr>
+                        <a:xfrm>
+                          <a:off x="0" y="0"/>
+                          <a:ext cx="457200" cy="409575"/>
+                        </a:xfrm>
+                        <a:prstGeom prst="ellipse">
+                          <a:avLst/>
+                        </a:prstGeom>
+                      </wps:spPr>
+                      <wps:style>
+                        <a:lnRef idx="2">
+                          <a:schemeClr val="accent1">
+                            <a:shade val="50000"/>
+                          </a:schemeClr>
+                        </a:lnRef>
+                        <a:fillRef idx="1">
+                          <a:schemeClr val="accent1"/>
+                        </a:fillRef>
+                        <a:effectRef idx="0">
+                          <a:schemeClr val="accent1"/>
+                        </a:effectRef>
+                        <a:fontRef idx="minor">
+                          <a:schemeClr val="lt1"/>
+                        </a:fontRef>
+                      </wps:style>
+                      <wps:txbx>
+                        <w:txbxContent>
+                          <w:p>
+                            <w:pPr>
+                              <w:jc w:val="center"/>
+                            </w:pPr>
+                            <w:r>
+                              <w:t>1</w:t>
+                            </w:r>
+                          </w:p>
+                        </w:txbxContent>
+                      </wps:txbx>
+                      <wps:bodyPr rot="0" spcFirstLastPara="0" vertOverflow="overflow" horzOverflow="overflow" vert="horz" wrap="square" lIns="91440" tIns="45720" rIns="91440" bIns="45720" numCol="1" spcCol="0" rtlCol="0" fromWordArt="0" anchor="ctr" anchorCtr="0" forceAA="0" compatLnSpc="1">
+                        <a:prstTxWarp prst="textNoShape">
+                          <a:avLst/>
+                        </a:prstTxWarp>
+                        <a:noAutofit/>
+                      </wps:bodyPr>
+                    </wps:wsp>
+                  </a:graphicData>
+                </a:graphic>
+              </wp:anchor>
+            </w:drawing>
+          </mc:Choice>
+          <mc:Fallback>
+            <w:pict>
+              <v:oval w14:anchorId="5EFF2F4D" id="Oval 7" o:spid="_x0000_s1026" style="position:absolute;margin-left:273.1pt;margin-top:8.45pt;width:36pt;height:32.25pt;z-index:251661312;visibility:visible;mso-wrap-style:square;mso-wrap-distance-left:9pt;mso-wrap-distance-top:0;mso-wrap-distance-right:9pt;mso-wrap-distance-bottom:0;mso-position-horizontal:absolute;mso-position-horizontal-relative:text;mso-position-vertical:absolute;mso-position-vertical-relative:text;v-text-anchor:middle" o:gfxdata="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" fillcolor="#4472c4 [3204]" strokecolor="#1f3763 [1604]" strokeweight="1pt">
+                <v:stroke joinstyle="miter"/>
+                <v:textbox>
+                  <w:txbxContent>
+                    <w:p>
+                      <w:pPr>
+                        <w:jc w:val="center"/>
+                      </w:pPr>
+                      <w:r>
+                        <w:t>1</w:t>
+                      </w:r>
+                    </w:p>
+                  </w:txbxContent>
+                </v:textbox>
+              </v:oval>
+            </w:pict>
+          </mc:Fallback>
+        </mc:AlternateContent>
+      </w:r>
+      <w:r>
+        <w:rPr>
+          <w:noProof/>
+        </w:rPr>
+        <mc:AlternateContent>
+          <mc:Choice Requires="wps">
+            <w:drawing>
+              <wp:anchor distT="0" distB="0" distL="114300" distR="114300" simplePos="0" relativeHeight="251660288" behindDoc="0" locked="0" layoutInCell="1" allowOverlap="1" wp14:anchorId="6D8D1ACC" wp14:editId="6385D046">
+                <wp:simplePos x="0" y="0"/>
+                <wp:positionH relativeFrom="column">
+                  <wp:posOffset>2222938</wp:posOffset>
+                </wp:positionH>
+                <wp:positionV relativeFrom="paragraph">
+                  <wp:posOffset>107008</wp:posOffset>
+                </wp:positionV>
+                <wp:extent cx="441434" cy="409575"/>
+                <wp:effectExtent l="0" t="0" r="15875" b="9525"/>
+                <wp:wrapNone/>
+                <wp:docPr id="6" name="Oval 6"/>
+                <wp:cNvGraphicFramePr/>
+                <a:graphic xmlns:a="http://schemas.openxmlformats.org/drawingml/2006/main">
+                  <a:graphicData uri="http://schemas.microsoft.com/office/word/2010/wordprocessingShape">
+                    <wps:wsp>
+                      <wps:cNvSpPr/>
+                      <wps:spPr>
+                        <a:xfrm>
+                          <a:off x="0" y="0"/>
+                          <a:ext cx="441434" cy="409575"/>
+                        </a:xfrm>
+                        <a:prstGeom prst="ellipse">
+                          <a:avLst/>
+                        </a:prstGeom>
+                      </wps:spPr>
+                      <wps:style>
+                        <a:lnRef idx="2">
+                          <a:schemeClr val="accent1">
+                            <a:shade val="50000"/>
+                          </a:schemeClr>
+                        </a:lnRef>
+                        <a:fillRef idx="1">
+                          <a:schemeClr val="accent1"/>
+                        </a:fillRef>
+                        <a:effectRef idx="0">
+                          <a:schemeClr val="accent1"/>
+                        </a:effectRef>
+                        <a:fontRef idx="minor">
+                          <a:schemeClr val="lt1"/>
+                        </a:fontRef>
+                      </wps:style>
+                      <wps:txbx>
+                        <w:txbxContent>
+                          <w:p>
+                            <w:pPr>
+                              <w:jc w:val="center"/>
+                            </w:pPr>
+                            <w:r>
+                              <w:t>B</w:t>
+                            </w:r>
+                          </w:p>
+                        </w:txbxContent>
+                      </wps:txbx>
+                      <wps:bodyPr rot="0" spcFirstLastPara="0" vertOverflow="overflow" horzOverflow="overflow" vert="horz" wrap="square" lIns="91440" tIns="45720" rIns="91440" bIns="45720" numCol="1" spcCol="0" rtlCol="0" fromWordArt="0" anchor="ctr" anchorCtr="0" forceAA="0" compatLnSpc="1">
+                        <a:prstTxWarp prst="textNoShape">
+                          <a:avLst/>
+                        </a:prstTxWarp>
+                        <a:noAutofit/>
+                      </wps:bodyPr>
+                    </wps:wsp>
+                  </a:graphicData>
+                </a:graphic>
+              </wp:anchor>
+            </w:drawing>
+          </mc:Choice>
+          <mc:Fallback>
+            <w:pict>
+              <v:oval w14:anchorId="6D8D1ACC" id="Oval 6" o:spid="_x0000_s1027" style="position:absolute;margin-left:175.05pt;margin-top:8.45pt;width:34.75pt;height:32.25pt;z-index:251660288;visibility:visible;mso-wrap-style:square;mso-wrap-distance-left:9pt;mso-wrap-distance-top:0;mso-wrap-distance-right:9pt;mso-wrap-distance-bottom:0;mso-position-horizontal:absolute;mso-position-horizontal-relative:text;mso-position-vertical:absolute;mso-position-vertical-relative:text;v-text-anchor:middle" o:gfxdata="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" fillcolor="#4472c4 [3204]" strokecolor="#1f3763 [1604]" strokeweight="1pt">
+                <v:stroke joinstyle="miter"/>
+                <v:textbox>
+                  <w:txbxContent>
+                    <w:p>
+                      <w:pPr>
+                        <w:jc w:val="center"/>
+                      </w:pPr>
+                      <w:r>
+                        <w:t>B</w:t>
+                      </w:r>
+                    </w:p>
+                  </w:txbxContent>
+                </v:textbox>
+              </v:oval>
+            </w:pict>
+          </mc:Fallback>
+        </mc:AlternateContent>
+      </w:r>
+      <w:r>
+        <w:rPr>
+          <w:noProof/>
+        </w:rPr>
+        <mc:AlternateContent>
+          <mc:Choice Requires="wps">
+            <w:drawing>
+              <wp:anchor distT="0" distB="0" distL="114300" distR="114300" simplePos="0" relativeHeight="251659264" behindDoc="0" locked="0" layoutInCell="1" allowOverlap="1" wp14:anchorId="5E51FDEE" wp14:editId="2005949F">
+                <wp:simplePos x="0" y="0"/>
+                <wp:positionH relativeFrom="column">
+                  <wp:posOffset>1135117</wp:posOffset>
+                </wp:positionH>
+                <wp:positionV relativeFrom="paragraph">
+                  <wp:posOffset>107008</wp:posOffset>
+                </wp:positionV>
+                <wp:extent cx="504497" cy="409904"/>
+                <wp:effectExtent l="0" t="0" r="16510" b="9525"/>
+                <wp:wrapNone/>
+                <wp:docPr id="5" name="Oval 5"/>
+                <wp:cNvGraphicFramePr/>
+                <a:graphic xmlns:a="http://schemas.openxmlformats.org/drawingml/2006/main">
+                  <a:graphicData uri="http://schemas.microsoft.com/office/word/2010/wordprocessingShape">
+                    <wps:wsp>
+                      <wps:cNvSpPr/>
+                      <wps:spPr>
+                        <a:xfrm>
+                          <a:off x="0" y="0"/>
+                          <a:ext cx="504497" cy="409904"/>
+                        </a:xfrm>
+                        <a:prstGeom prst="ellipse">
+                          <a:avLst/>
+                        </a:prstGeom>
+                      </wps:spPr>
+                      <wps:style>
+                        <a:lnRef idx="2">
+                          <a:schemeClr val="accent1">
+                            <a:shade val="50000"/>
+                          </a:schemeClr>
+                        </a:lnRef>
+                        <a:fillRef idx="1">
+                          <a:schemeClr val="accent1"/>
+                        </a:fillRef>
+                        <a:effectRef idx="0">
+                          <a:schemeClr val="accent1"/>
+                        </a:effectRef>
+                        <a:fontRef idx="minor">
+                          <a:schemeClr val="lt1"/>
+                        </a:fontRef>
+                      </wps:style>
+                      <wps:txbx>
+                        <w:txbxContent>
+                          <w:p>
+                            <w:pPr>
+                              <w:jc w:val="center"/>
+                            </w:pPr>
+                            <w:r>
+                              <w:t>A</w:t>
+                            </w:r>
+                          </w:p>
+                        </w:txbxContent>
+                      </wps:txbx>
+                      <wps:bodyPr rot="0" spcFirstLastPara="0" vertOverflow="overflow" horzOverflow="overflow" vert="horz" wrap="square" lIns="91440" tIns="45720" rIns="91440" bIns="45720" numCol="1" spcCol="0" rtlCol="0" fromWordArt="0" anchor="ctr" anchorCtr="0" forceAA="0" compatLnSpc="1">
+                        <a:prstTxWarp prst="textNoShape">
+                          <a:avLst/>
+                        </a:prstTxWarp>
+                        <a:noAutofit/>
+                      </wps:bodyPr>
+                    </wps:wsp>
+                  </a:graphicData>
+                </a:graphic>
+                <wp14:sizeRelH relativeFrom="margin">
+                  <wp14:pctWidth>0</wp14:pctWidth>
+                </wp14:sizeRelH>
+                <wp14:sizeRelV relativeFrom="margin">
+                  <wp14:pctHeight>0</wp14:pctHeight>
+                </wp14:sizeRelV>
+              </wp:anchor>
+            </w:drawing>
+          </mc:Choice>
+          <mc:Fallback>
+            <w:pict>
+              <v:oval w14:anchorId="5E51FDEE" id="Oval 5" o:spid="_x0000_s1028" style="position:absolute;margin-left:89.4pt;margin-top:8.45pt;width:39.7pt;height:32.3pt;z-index:251659264;visibility:visible;mso-wrap-style:square;mso-width-percent:0;mso-height-percent:0;mso-wrap-distance-left:9pt;mso-wrap-distance-top:0;mso-wrap-distance-right:9pt;mso-wrap-distance-bottom:0;mso-position-horizontal:absolute;mso-position-horizontal-relative:text;mso-position-vertical:absolute;mso-position-vertical-relative:text;mso-width-percent:0;mso-height-percent:0;mso-width-relative:margin;mso-height-relative:margin;v-text-anchor:middle" o:gfxdata="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" fillcolor="#4472c4 [3204]" strokecolor="#1f3763 [1604]" strokeweight="1pt">
+                <v:stroke joinstyle="miter"/>
+                <v:textbox>
+                  <w:txbxContent>
+                    <w:p>
+                      <w:pPr>
+                        <w:jc w:val="center"/>
+                      </w:pPr>
+                      <w:r>
+                        <w:t>A</w:t>
+                      </w:r>
+                    </w:p>
+                  </w:txbxContent>
+                </v:textbox>
+              </v:oval>
+            </w:pict>
+          </mc:Fallback>
+        </mc:AlternateContent>
+      </w:r>
+    </w:p>
+    <w:p>
+      <w:r>
+        <w:rPr>
+          <w:noProof/>
+        </w:rPr>
+        <mc:AlternateContent>
+          <mc:Choice Requires="wps">
+            <w:drawing>
+              <wp:anchor distT="0" distB="0" distL="114300" distR="114300" simplePos="0" relativeHeight="251674624" behindDoc="0" locked="0" layoutInCell="1" allowOverlap="1" wp14:anchorId="3709C611" wp14:editId="0CD8F9CF">
+                <wp:simplePos x="0" y="0"/>
+                <wp:positionH relativeFrom="column">
+                  <wp:posOffset>2932387</wp:posOffset>
+                </wp:positionH>
+                <wp:positionV relativeFrom="paragraph">
+                  <wp:posOffset>188967</wp:posOffset>
+                </wp:positionV>
+                <wp:extent cx="551990" cy="630621"/>
+                <wp:effectExtent l="0" t="0" r="0" b="0"/>
+                <wp:wrapNone/>
+                <wp:docPr id="17" name="Text Box 17"/>
+                <wp:cNvGraphicFramePr/>
+                <a:graphic xmlns:a="http://schemas.openxmlformats.org/drawingml/2006/main">
+                  <a:graphicData uri="http://schemas.microsoft.com/office/word/2010/wordprocessingShape">
+                    <wps:wsp>
+                      <wps:cNvSpPr txBox="1"/>
+                      <wps:spPr>
+                        <a:xfrm>
+                          <a:off x="0" y="0"/>
+                          <a:ext cx="551990" cy="630621"/>
+                        </a:xfrm>
+                        <a:prstGeom prst="rect">
+                          <a:avLst/>
+                        </a:prstGeom>
+                        <a:noFill/>
+                        <a:ln w="6350">
+                          <a:noFill/>
+                        </a:ln>
+                      </wps:spPr>
+                      <wps:txbx>
+                        <w:txbxContent>
+                          <w:p>
+                            <w:r>
+                              <w:t>.</w:t>
+                            </w:r>
+                            <w:r>
+                              <w:t>3825</w:t>
+                            </w:r>
+                          </w:p>
+                        </w:txbxContent>
+                      </wps:txbx>
+                      <wps:bodyPr rot="0" spcFirstLastPara="0" vertOverflow="overflow" horzOverflow="overflow" vert="horz" wrap="square" lIns="91440" tIns="45720" rIns="91440" bIns="45720" numCol="1" spcCol="0" rtlCol="0" fromWordArt="0" anchor="t" anchorCtr="0" forceAA="0" compatLnSpc="1">
+                        <a:prstTxWarp prst="textNoShape">
+                          <a:avLst/>
+                        </a:prstTxWarp>
+                        <a:noAutofit/>
+                      </wps:bodyPr>
+                    </wps:wsp>
+                  </a:graphicData>
+                </a:graphic>
+                <wp14:sizeRelH relativeFrom="margin">
+                  <wp14:pctWidth>0</wp14:pctWidth>
+                </wp14:sizeRelH>
+                <wp14:sizeRelV relativeFrom="margin">
+                  <wp14:pctHeight>0</wp14:pctHeight>
+                </wp14:sizeRelV>
+              </wp:anchor>
+            </w:drawing>
+          </mc:Choice>
+          <mc:Fallback>
+            <w:pict>
+              <v:shapetype w14:anchorId="3709C611" id="_x0000_t202" coordsize="21600,21600" o:spt="202" path="m,l,21600r21600,l21600,xe">
+                <v:stroke joinstyle="miter"/>
+                <v:path gradientshapeok="t" o:connecttype="rect"/>
+              </v:shapetype>
+              <v:shape id="Text Box 17" o:spid="_x0000_s1029" type="#_x0000_t202" style="position:absolute;margin-left:230.9pt;margin-top:14.9pt;width:43.45pt;height:49.65pt;z-index:251674624;visibility:visible;mso-wrap-style:square;mso-width-percent:0;mso-height-percent:0;mso-wrap-distance-left:9pt;mso-wrap-distance-top:0;mso-wrap-distance-right:9pt;mso-wrap-distance-bottom:0;mso-position-horizontal:absolute;mso-position-horizontal-relative:text;mso-position-vertical:absolute;mso-position-vertical-relative:text;mso-width-percent:0;mso-height-percent:0;mso-width-relative:margin;mso-height-relative:margin;v-text-anchor:top" o:gfxdata="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" filled="f" stroked="f" strokeweight=".5pt">
+                <v:textbox>
+                  <w:txbxContent>
+                    <w:p>
+                      <w:r>
+                        <w:t>.</w:t>
+                      </w:r>
+                      <w:r>
+                        <w:t>3825</w:t>
+                      </w:r>
+                    </w:p>
+                  </w:txbxContent>
+                </v:textbox>
+              </v:shape>
+            </w:pict>
+          </mc:Fallback>
+        </mc:AlternateContent>
+      </w:r>
+    </w:p>
+    <w:p>
+      <w:r>
+        <w:rPr>
+          <w:noProof/>
+        </w:rPr>
+        <mc:AlternateContent>
+          <mc:Choice Requires="wps">
+            <w:drawing>
+              <wp:anchor distT="0" distB="0" distL="114300" distR="114300" simplePos="0" relativeHeight="251670528" behindDoc="0" locked="0" layoutInCell="1" allowOverlap="1" wp14:anchorId="70891001" wp14:editId="46329E9D">
+                <wp:simplePos x="0" y="0"/>
+                <wp:positionH relativeFrom="column">
+                  <wp:posOffset>2380287</wp:posOffset>
+                </wp:positionH>
+                <wp:positionV relativeFrom="paragraph">
+                  <wp:posOffset>144605</wp:posOffset>
+                </wp:positionV>
+                <wp:extent cx="551180" cy="487965"/>
+                <wp:effectExtent l="0" t="0" r="0" b="0"/>
+                <wp:wrapNone/>
+                <wp:docPr id="15" name="Text Box 15"/>
+                <wp:cNvGraphicFramePr/>
+                <a:graphic xmlns:a="http://schemas.openxmlformats.org/drawingml/2006/main">
+                  <a:graphicData uri="http://schemas.microsoft.com/office/word/2010/wordprocessingShape">
+                    <wps:wsp>
+                      <wps:cNvSpPr txBox="1"/>
+                      <wps:spPr>
+                        <a:xfrm>
+                          <a:off x="0" y="0"/>
+                          <a:ext cx="551180" cy="487965"/>
+                        </a:xfrm>
+                        <a:prstGeom prst="rect">
+                          <a:avLst/>
+                        </a:prstGeom>
+                        <a:noFill/>
+                        <a:ln w="6350">
+                          <a:noFill/>
+                        </a:ln>
+                      </wps:spPr>
+                      <wps:txbx>
+                        <w:txbxContent>
+                          <w:p>
+                            <w:r>
+                              <w:t>.51</w:t>
+                            </w:r>
+                          </w:p>
+                        </w:txbxContent>
+                      </wps:txbx>
+                      <wps:bodyPr rot="0" spcFirstLastPara="0" vertOverflow="overflow" horzOverflow="overflow" vert="horz" wrap="square" lIns="91440" tIns="45720" rIns="91440" bIns="45720" numCol="1" spcCol="0" rtlCol="0" fromWordArt="0" anchor="t" anchorCtr="0" forceAA="0" compatLnSpc="1">
+                        <a:prstTxWarp prst="textNoShape">
+                          <a:avLst/>
+                        </a:prstTxWarp>
+                        <a:noAutofit/>
+                      </wps:bodyPr>
+                    </wps:wsp>
+                  </a:graphicData>
+                </a:graphic>
+                <wp14:sizeRelH relativeFrom="margin">
+                  <wp14:pctWidth>0</wp14:pctWidth>
+                </wp14:sizeRelH>
+                <wp14:sizeRelV relativeFrom="margin">
+                  <wp14:pctHeight>0</wp14:pctHeight>
+                </wp14:sizeRelV>
+              </wp:anchor>
+            </w:drawing>
+          </mc:Choice>
+          <mc:Fallback>
+            <w:pict>
+              <v:shape w14:anchorId="70891001" id="Text Box 15" o:spid="_x0000_s1030" type="#_x0000_t202" style="position:absolute;margin-left:187.4pt;margin-top:11.4pt;width:43.4pt;height:38.4pt;z-index:251670528;visibility:visible;mso-wrap-style:square;mso-width-percent:0;mso-height-percent:0;mso-wrap-distance-left:9pt;mso-wrap-distance-top:0;mso-wrap-distance-right:9pt;mso-wrap-distance-bottom:0;mso-position-horizontal:absolute;mso-position-horizontal-relative:text;mso-position-vertical:absolute;mso-position-vertical-relative:text;mso-width-percent:0;mso-height-percent:0;mso-width-relative:margin;mso-height-relative:margin;v-text-anchor:top" o:gfxdata="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" filled="f" stroked="f" strokeweight=".5pt">
+                <v:textbox>
+                  <w:txbxContent>
+                    <w:p>
+                      <w:r>
+                        <w:t>.51</w:t>
+                      </w:r>
+                    </w:p>
+                  </w:txbxContent>
+                </v:textbox>
+              </v:shape>
+            </w:pict>
+          </mc:Fallback>
+        </mc:AlternateContent>
+      </w:r>
+      <w:r>
+        <w:rPr>
+          <w:noProof/>
+        </w:rPr>
+        <mc:AlternateContent>
+          <mc:Choice Requires="wps">
+            <w:drawing>
+              <wp:anchor distT="0" distB="0" distL="114300" distR="114300" simplePos="0" relativeHeight="251664384" behindDoc="0" locked="0" layoutInCell="1" allowOverlap="1" wp14:anchorId="203A0F58" wp14:editId="00D55A33">
+                <wp:simplePos x="0" y="0"/>
+                <wp:positionH relativeFrom="column">
+                  <wp:posOffset>2554014</wp:posOffset>
+                </wp:positionH>
+                <wp:positionV relativeFrom="paragraph">
+                  <wp:posOffset>144802</wp:posOffset>
+                </wp:positionV>
+                <wp:extent cx="914400" cy="330835"/>
+                <wp:effectExtent l="25400" t="0" r="12700" b="50165"/>
+                <wp:wrapNone/>
+                <wp:docPr id="10" name="Straight Arrow Connector 10"/>
+                <wp:cNvGraphicFramePr/>
+                <a:graphic xmlns:a="http://schemas.openxmlformats.org/drawingml/2006/main">
+                  <a:graphicData uri="http://schemas.microsoft.com/office/word/2010/wordprocessingShape">
+                    <wps:wsp>
+                      <wps:cNvCnPr/>
+                      <wps:spPr>
+                        <a:xfrm flipH="1">
+                          <a:off x="0" y="0"/>
+                          <a:ext cx="914400" cy="330835"/>
+                        </a:xfrm>
+                        <a:prstGeom prst="straightConnector1">
+                          <a:avLst/>
+                        </a:prstGeom>
+                        <a:ln>
+                          <a:tailEnd type="triangle"/>
+                        </a:ln>
+                      </wps:spPr>
+                      <wps:style>
+                        <a:lnRef idx="1">
+                          <a:schemeClr val="accent1"/>
+                        </a:lnRef>
+                        <a:fillRef idx="0">
+                          <a:schemeClr val="accent1"/>
+                        </a:fillRef>
+                        <a:effectRef idx="0">
+                          <a:schemeClr val="accent1"/>
+                        </a:effectRef>
+                        <a:fontRef idx="minor">
+                          <a:schemeClr val="tx1"/>
+                        </a:fontRef>
+                      </wps:style>
+                      <wps:bodyPr/>
+                    </wps:wsp>
+                  </a:graphicData>
+                </a:graphic>
+              </wp:anchor>
+            </w:drawing>
+          </mc:Choice>
+          <mc:Fallback>
+            <w:pict>
+              <v:shapetype w14:anchorId="561055A4" id="_x0000_t32" coordsize="21600,21600" o:spt="32" o:oned="t" path="m,l21600,21600e" filled="f">
+                <v:path arrowok="t" fillok="f" o:connecttype="none"/>
+                <o:lock v:ext="edit" shapetype="t"/>
+              </v:shapetype>
+              <v:shape id="Straight Arrow Connector 10" o:spid="_x0000_s1026" type="#_x0000_t32" style="position:absolute;margin-left:201.1pt;margin-top:11.4pt;width:1in;height:26.05pt;flip:x;z-index:251664384;visibility:visible;mso-wrap-style:square;mso-wrap-distance-left:9pt;mso-wrap-distance-top:0;mso-wrap-distance-right:9pt;mso-wrap-distance-bottom:0;mso-position-horizontal:absolute;mso-position-horizontal-relative:text;mso-position-vertical:absolute;mso-position-vertical-relative:text" o:gfxdata="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" strokecolor="#4472c4 [3204]" strokeweight=".5pt">
+                <v:stroke endarrow="block" joinstyle="miter"/>
+              </v:shape>
+            </w:pict>
+          </mc:Fallback>
+        </mc:AlternateContent>
+      </w:r>
+      <w:r>
+        <w:rPr>
+          <w:noProof/>
+        </w:rPr>
+        <mc:AlternateContent>
+          <mc:Choice Requires="wps">
+            <w:drawing>
+              <wp:anchor distT="0" distB="0" distL="114300" distR="114300" simplePos="0" relativeHeight="251663360" behindDoc="0" locked="0" layoutInCell="1" allowOverlap="1" wp14:anchorId="2D52B160" wp14:editId="293355E1">
+                <wp:simplePos x="0" y="0"/>
+                <wp:positionH relativeFrom="column">
+                  <wp:posOffset>2427890</wp:posOffset>
+                </wp:positionH>
+                <wp:positionV relativeFrom="paragraph">
+                  <wp:posOffset>144802</wp:posOffset>
+                </wp:positionV>
+                <wp:extent cx="0" cy="330835"/>
+                <wp:effectExtent l="63500" t="0" r="38100" b="37465"/>
+                <wp:wrapNone/>
+                <wp:docPr id="9" name="Straight Arrow Connector 9"/>
+                <wp:cNvGraphicFramePr/>
+                <a:graphic xmlns:a="http://schemas.openxmlformats.org/drawingml/2006/main">
+                  <a:graphicData uri="http://schemas.microsoft.com/office/word/2010/wordprocessingShape">
+                    <wps:wsp>
+                      <wps:cNvCnPr/>
+                      <wps:spPr>
+                        <a:xfrm>
+                          <a:off x="0" y="0"/>
+                          <a:ext cx="0" cy="330835"/>
+                        </a:xfrm>
+                        <a:prstGeom prst="straightConnector1">
+                          <a:avLst/>
+                        </a:prstGeom>
+                        <a:ln>
+                          <a:tailEnd type="triangle"/>
+                        </a:ln>
+                      </wps:spPr>
+                      <wps:style>
+                        <a:lnRef idx="1">
+                          <a:schemeClr val="accent1"/>
+                        </a:lnRef>
+                        <a:fillRef idx="0">
+                          <a:schemeClr val="accent1"/>
+                        </a:fillRef>
+                        <a:effectRef idx="0">
+                          <a:schemeClr val="accent1"/>
+                        </a:effectRef>
+                        <a:fontRef idx="minor">
+                          <a:schemeClr val="tx1"/>
+                        </a:fontRef>
+                      </wps:style>
+                      <wps:bodyPr/>
+                    </wps:wsp>
+                  </a:graphicData>
+                </a:graphic>
+              </wp:anchor>
+            </w:drawing>
+          </mc:Choice>
+          <mc:Fallback>
+            <w:pict>
+              <v:shape w14:anchorId="5BB6663C" id="Straight Arrow Connector 9" o:spid="_x0000_s1026" type="#_x0000_t32" style="position:absolute;margin-left:191.15pt;margin-top:11.4pt;width:0;height:26.05pt;z-index:251663360;visibility:visible;mso-wrap-style:square;mso-wrap-distance-left:9pt;mso-wrap-distance-top:0;mso-wrap-distance-right:9pt;mso-wrap-distance-bottom:0;mso-position-horizontal:absolute;mso-position-horizontal-relative:text;mso-position-vertical:absolute;mso-position-vertical-relative:text" o:gfxdata="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" strokecolor="#4472c4 [3204]" strokeweight=".5pt">
+                <v:stroke endarrow="block" joinstyle="miter"/>
+              </v:shape>
+            </w:pict>
+          </mc:Fallback>
+        </mc:AlternateContent>
+      </w:r>
+      <w:r>
+        <w:rPr>
+          <w:noProof/>
+        </w:rPr>
+        <mc:AlternateContent>
+          <mc:Choice Requires="wps">
+            <w:drawing>
+              <wp:anchor distT="0" distB="0" distL="114300" distR="114300" simplePos="0" relativeHeight="251662336" behindDoc="0" locked="0" layoutInCell="1" allowOverlap="1" wp14:anchorId="16454517" wp14:editId="350FD7B5">
+                <wp:simplePos x="0" y="0"/>
+                <wp:positionH relativeFrom="column">
+                  <wp:posOffset>1529255</wp:posOffset>
+                </wp:positionH>
+                <wp:positionV relativeFrom="paragraph">
+                  <wp:posOffset>144473</wp:posOffset>
+                </wp:positionV>
+                <wp:extent cx="804042" cy="331405"/>
+                <wp:effectExtent l="0" t="0" r="34290" b="50165"/>
+                <wp:wrapNone/>
+                <wp:docPr id="8" name="Straight Arrow Connector 8"/>
+                <wp:cNvGraphicFramePr/>
+                <a:graphic xmlns:a="http://schemas.openxmlformats.org/drawingml/2006/main">
+                  <a:graphicData uri="http://schemas.microsoft.com/office/word/2010/wordprocessingShape">
+                    <wps:wsp>
+                      <wps:cNvCnPr/>
+                      <wps:spPr>
+                        <a:xfrm>
+                          <a:off x="0" y="0"/>
+                          <a:ext cx="804042" cy="331405"/>
+                        </a:xfrm>
+                        <a:prstGeom prst="straightConnector1">
+                          <a:avLst/>
+                        </a:prstGeom>
+                        <a:ln>
+                          <a:tailEnd type="triangle"/>
+                        </a:ln>
+                      </wps:spPr>
+                      <wps:style>
+                        <a:lnRef idx="1">
+                          <a:schemeClr val="accent1"/>
+                        </a:lnRef>
+                        <a:fillRef idx="0">
+                          <a:schemeClr val="accent1"/>
+                        </a:fillRef>
+                        <a:effectRef idx="0">
+                          <a:schemeClr val="accent1"/>
+                        </a:effectRef>
+                        <a:fontRef idx="minor">
+                          <a:schemeClr val="tx1"/>
+                        </a:fontRef>
+                      </wps:style>
+                      <wps:bodyPr/>
+                    </wps:wsp>
+                  </a:graphicData>
+                </a:graphic>
+              </wp:anchor>
+            </w:drawing>
+          </mc:Choice>
+          <mc:Fallback>
+            <w:pict>
+              <v:shape w14:anchorId="31F8DC17" id="Straight Arrow Connector 8" o:spid="_x0000_s1026" type="#_x0000_t32" style="position:absolute;margin-left:120.4pt;margin-top:11.4pt;width:63.3pt;height:26.1pt;z-index:251662336;visibility:visible;mso-wrap-style:square;mso-wrap-distance-left:9pt;mso-wrap-distance-top:0;mso-wrap-distance-right:9pt;mso-wrap-distance-bottom:0;mso-position-horizontal:absolute;mso-position-horizontal-relative:text;mso-position-vertical:absolute;mso-position-vertical-relative:text" o:gfxdata="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" strokecolor="#4472c4 [3204]" strokeweight=".5pt">
+                <v:stroke endarrow="block" joinstyle="miter"/>
+              </v:shape>
+            </w:pict>
+          </mc:Fallback>
+        </mc:AlternateContent>
+      </w:r>
+    </w:p>
+    <w:p>
+      <w:r>
+        <w:rPr>
+          <w:noProof/>
+        </w:rPr>
+        <mc:AlternateContent>
+          <mc:Choice Requires="wps">
+            <w:drawing>
+              <wp:anchor distT="0" distB="0" distL="114300" distR="114300" simplePos="0" relativeHeight="251668480" behindDoc="0" locked="0" layoutInCell="1" allowOverlap="1" wp14:anchorId="122EA35E" wp14:editId="270A252F">
+                <wp:simplePos x="0" y="0"/>
+                <wp:positionH relativeFrom="column">
+                  <wp:posOffset>1639614</wp:posOffset>
+                </wp:positionH>
+                <wp:positionV relativeFrom="paragraph">
+                  <wp:posOffset>69106</wp:posOffset>
+                </wp:positionV>
+                <wp:extent cx="472965" cy="315310"/>
+                <wp:effectExtent l="0" t="0" r="0" b="0"/>
+                <wp:wrapNone/>
+                <wp:docPr id="14" name="Text Box 14"/>
+                <wp:cNvGraphicFramePr/>
+                <a:graphic xmlns:a="http://schemas.openxmlformats.org/drawingml/2006/main">
+                  <a:graphicData uri="http://schemas.microsoft.com/office/word/2010/wordprocessingShape">
+                    <wps:wsp>
+                      <wps:cNvSpPr txBox="1"/>
+                      <wps:spPr>
+                        <a:xfrm>
+                          <a:off x="0" y="0"/>
+                          <a:ext cx="472965" cy="315310"/>
+                        </a:xfrm>
+                        <a:prstGeom prst="rect">
+                          <a:avLst/>
+                        </a:prstGeom>
+                        <a:noFill/>
+                        <a:ln w="6350">
+                          <a:noFill/>
+                        </a:ln>
+                      </wps:spPr>
+                      <wps:txbx>
+                        <w:txbxContent>
+                          <w:p>
+                            <w:r>
+                              <w:t>.51</w:t>
+                            </w:r>
+                          </w:p>
+                        </w:txbxContent>
+                      </wps:txbx>
+                      <wps:bodyPr rot="0" spcFirstLastPara="0" vertOverflow="overflow" horzOverflow="overflow" vert="horz" wrap="square" lIns="91440" tIns="45720" rIns="91440" bIns="45720" numCol="1" spcCol="0" rtlCol="0" fromWordArt="0" anchor="t" anchorCtr="0" forceAA="0" compatLnSpc="1">
+                        <a:prstTxWarp prst="textNoShape">
+                          <a:avLst/>
+                        </a:prstTxWarp>
+                        <a:noAutofit/>
+                      </wps:bodyPr>
+                    </wps:wsp>
+                  </a:graphicData>
+                </a:graphic>
+                <wp14:sizeRelH relativeFrom="margin">
+                  <wp14:pctWidth>0</wp14:pctWidth>
+                </wp14:sizeRelH>
+                <wp14:sizeRelV relativeFrom="margin">
+                  <wp14:pctHeight>0</wp14:pctHeight>
+                </wp14:sizeRelV>
+              </wp:anchor>
+            </w:drawing>
+          </mc:Choice>
+          <mc:Fallback>
+            <w:pict>
+              <v:shape w14:anchorId="122EA35E" id="Text Box 14" o:spid="_x0000_s1031" type="#_x0000_t202" style="position:absolute;margin-left:129.1pt;margin-top:5.45pt;width:37.25pt;height:24.85pt;z-index:251668480;visibility:visible;mso-wrap-style:square;mso-width-percent:0;mso-height-percent:0;mso-wrap-distance-left:9pt;mso-wrap-distance-top:0;mso-wrap-distance-right:9pt;mso-wrap-distance-bottom:0;mso-position-horizontal:absolute;mso-position-horizontal-relative:text;mso-position-vertical:absolute;mso-position-vertical-relative:text;mso-width-percent:0;mso-height-percent:0;mso-width-relative:margin;mso-height-relative:margin;v-text-anchor:top" o:gfxdata="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" filled="f" stroked="f" strokeweight=".5pt">
+                <v:textbox>
+                  <w:txbxContent>
+                    <w:p>
+                      <w:r>
+                        <w:t>.51</w:t>
+                      </w:r>
+                    </w:p>
+                  </w:txbxContent>
+                </v:textbox>
+              </v:shape>
+            </w:pict>
+          </mc:Fallback>
+        </mc:AlternateContent>
+      </w:r>
+    </w:p>
+    <w:p>
+      <w:r>
+        <w:rPr>
+          <w:noProof/>
+        </w:rPr>
+        <mc:AlternateContent>
+          <mc:Choice Requires="wps">
+            <w:drawing>
+              <wp:anchor distT="0" distB="0" distL="114300" distR="114300" simplePos="0" relativeHeight="251666432" behindDoc="0" locked="0" layoutInCell="1" allowOverlap="1" wp14:anchorId="77CD2CFC" wp14:editId="4BD389DB">
+                <wp:simplePos x="0" y="0"/>
+                <wp:positionH relativeFrom="column">
+                  <wp:posOffset>3767959</wp:posOffset>
+                </wp:positionH>
+                <wp:positionV relativeFrom="paragraph">
+                  <wp:posOffset>103767</wp:posOffset>
+                </wp:positionV>
+                <wp:extent cx="1008993" cy="409903"/>
+                <wp:effectExtent l="0" t="0" r="7620" b="9525"/>
+                <wp:wrapNone/>
+                <wp:docPr id="12" name="Oval 12"/>
+                <wp:cNvGraphicFramePr/>
+                <a:graphic xmlns:a="http://schemas.openxmlformats.org/drawingml/2006/main">
+                  <a:graphicData uri="http://schemas.microsoft.com/office/word/2010/wordprocessingShape">
+                    <wps:wsp>
+                      <wps:cNvSpPr/>
+                      <wps:spPr>
+                        <a:xfrm>
+                          <a:off x="0" y="0"/>
+                          <a:ext cx="1008993" cy="409903"/>
+                        </a:xfrm>
+                        <a:prstGeom prst="ellipse">
+                          <a:avLst/>
+                        </a:prstGeom>
+                      </wps:spPr>
+                      <wps:style>
+                        <a:lnRef idx="2">
+                          <a:schemeClr val="accent1">
+                            <a:shade val="50000"/>
+                          </a:schemeClr>
+                        </a:lnRef>
+                        <a:fillRef idx="1">
+                          <a:schemeClr val="accent1"/>
+                        </a:fillRef>
+                        <a:effectRef idx="0">
+                          <a:schemeClr val="accent1"/>
+                        </a:effectRef>
+                        <a:fontRef idx="minor">
+                          <a:schemeClr val="lt1"/>
+                        </a:fontRef>
+                      </wps:style>
+                      <wps:txbx>
+                        <w:txbxContent>
+                          <w:p>
+                            <w:pPr>
+                              <w:jc w:val="center"/>
+                            </w:pPr>
+                            <w:r>
+                              <w:t>result</w:t>
+                            </w:r>
+                          </w:p>
+                        </w:txbxContent>
+                      </wps:txbx>
+                      <wps:bodyPr rot="0" spcFirstLastPara="0" vertOverflow="overflow" horzOverflow="overflow" vert="horz" wrap="square" lIns="91440" tIns="45720" rIns="91440" bIns="45720" numCol="1" spcCol="0" rtlCol="0" fromWordArt="0" anchor="ctr" anchorCtr="0" forceAA="0" compatLnSpc="1">
+                        <a:prstTxWarp prst="textNoShape">
+                          <a:avLst/>
+                        </a:prstTxWarp>
+                        <a:noAutofit/>
+                      </wps:bodyPr>
+                    </wps:wsp>
+                  </a:graphicData>
+                </a:graphic>
+                <wp14:sizeRelV relativeFrom="margin">
+                  <wp14:pctHeight>0</wp14:pctHeight>
+                </wp14:sizeRelV>
+              </wp:anchor>
+            </w:drawing>
+          </mc:Choice>
+          <mc:Fallback>
+            <w:pict>
+              <v:oval w14:anchorId="77CD2CFC" id="Oval 12" o:spid="_x0000_s1032" style="position:absolute;margin-left:296.7pt;margin-top:8.15pt;width:79.45pt;height:32.3pt;z-index:251666432;visibility:visible;mso-wrap-style:square;mso-height-percent:0;mso-wrap-distance-left:9pt;mso-wrap-distance-top:0;mso-wrap-distance-right:9pt;mso-wrap-distance-bottom:0;mso-position-horizontal:absolute;mso-position-horizontal-relative:text;mso-position-vertical:absolute;mso-position-vertical-relative:text;mso-height-percent:0;mso-height-relative:margin;v-text-anchor:middle" o:gfxdata="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" fillcolor="#4472c4 [3204]" strokecolor="#1f3763 [1604]" strokeweight="1pt">
+                <v:stroke joinstyle="miter"/>
+                <v:textbox>
+                  <w:txbxContent>
+                    <w:p>
+                      <w:pPr>
+                        <w:jc w:val="center"/>
+                      </w:pPr>
+                      <w:r>
+                        <w:t>result</w:t>
+                      </w:r>
+                    </w:p>
+                  </w:txbxContent>
+                </v:textbox>
+              </v:oval>
+            </w:pict>
+          </mc:Fallback>
+        </mc:AlternateContent>
+      </w:r>
+      <w:r>
+        <w:rPr>
+          <w:noProof/>
+        </w:rPr>
+        <mc:AlternateContent>
+          <mc:Choice Requires="wps">
+            <w:drawing>
+              <wp:anchor distT="0" distB="0" distL="114300" distR="114300" simplePos="0" relativeHeight="251665408" behindDoc="0" locked="0" layoutInCell="1" allowOverlap="1" wp14:anchorId="31C29741" wp14:editId="0F8ECFDF">
+                <wp:simplePos x="0" y="0"/>
+                <wp:positionH relativeFrom="column">
+                  <wp:posOffset>2222938</wp:posOffset>
+                </wp:positionH>
+                <wp:positionV relativeFrom="paragraph">
+                  <wp:posOffset>103527</wp:posOffset>
+                </wp:positionV>
+                <wp:extent cx="441325" cy="315551"/>
+                <wp:effectExtent l="0" t="0" r="15875" b="15240"/>
+                <wp:wrapNone/>
+                <wp:docPr id="11" name="Oval 11"/>
+                <wp:cNvGraphicFramePr/>
+                <a:graphic xmlns:a="http://schemas.openxmlformats.org/drawingml/2006/main">
+                  <a:graphicData uri="http://schemas.microsoft.com/office/word/2010/wordprocessingShape">
+                    <wps:wsp>
+                      <wps:cNvSpPr/>
+                      <wps:spPr>
+                        <a:xfrm>
+                          <a:off x="0" y="0"/>
+                          <a:ext cx="441325" cy="315551"/>
+                        </a:xfrm>
+                        <a:prstGeom prst="ellipse">
+                          <a:avLst/>
+                        </a:prstGeom>
+                      </wps:spPr>
+                      <wps:style>
+                        <a:lnRef idx="2">
+                          <a:schemeClr val="accent1">
+                            <a:shade val="50000"/>
+                          </a:schemeClr>
+                        </a:lnRef>
+                        <a:fillRef idx="1">
+                          <a:schemeClr val="accent1"/>
+                        </a:fillRef>
+                        <a:effectRef idx="0">
+                          <a:schemeClr val="accent1"/>
+                        </a:effectRef>
+                        <a:fontRef idx="minor">
+                          <a:schemeClr val="lt1"/>
+                        </a:fontRef>
+                      </wps:style>
+                      <wps:bodyPr rot="0" spcFirstLastPara="0" vertOverflow="overflow" horzOverflow="overflow" vert="horz" wrap="square" lIns="91440" tIns="45720" rIns="91440" bIns="45720" numCol="1" spcCol="0" rtlCol="0" fromWordArt="0" anchor="ctr" anchorCtr="0" forceAA="0" compatLnSpc="1">
+                        <a:prstTxWarp prst="textNoShape">
+                          <a:avLst/>
+                        </a:prstTxWarp>
+                        <a:noAutofit/>
+                      </wps:bodyPr>
+                    </wps:wsp>
+                  </a:graphicData>
+                </a:graphic>
+              </wp:anchor>
+            </w:drawing>
+          </mc:Choice>
+          <mc:Fallback>
+            <w:pict>
+              <v:oval w14:anchorId="5FCCE710" id="Oval 11" o:spid="_x0000_s1026" style="position:absolute;margin-left:175.05pt;margin-top:8.15pt;width:34.75pt;height:24.85pt;z-index:251665408;visibility:visible;mso-wrap-style:square;mso-wrap-distance-left:9pt;mso-wrap-distance-top:0;mso-wrap-distance-right:9pt;mso-wrap-distance-bottom:0;mso-position-horizontal:absolute;mso-position-horizontal-relative:text;mso-position-vertical:absolute;mso-position-vertical-relative:text;v-text-anchor:middle" o:gfxdata="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" fillcolor="#4472c4 [3204]" strokecolor="#1f3763 [1604]" strokeweight="1pt">
+                <v:stroke joinstyle="miter"/>
+              </v:oval>
+            </w:pict>
+          </mc:Fallback>
+        </mc:AlternateContent>
+      </w:r>
+    </w:p>
+    <w:p>
+      <w:r>
+        <w:rPr>
+          <w:noProof/>
+        </w:rPr>
+        <mc:AlternateContent>
+          <mc:Choice Requires="wps">
+            <w:drawing>
+              <wp:anchor distT="0" distB="0" distL="114300" distR="114300" simplePos="0" relativeHeight="251672576" behindDoc="0" locked="0" layoutInCell="1" allowOverlap="1" wp14:anchorId="76992B04" wp14:editId="7278CEC4">
+                <wp:simplePos x="0" y="0"/>
+                <wp:positionH relativeFrom="column">
+                  <wp:posOffset>2932386</wp:posOffset>
+                </wp:positionH>
+                <wp:positionV relativeFrom="paragraph">
+                  <wp:posOffset>12305</wp:posOffset>
+                </wp:positionV>
+                <wp:extent cx="425165" cy="425669"/>
+                <wp:effectExtent l="0" t="0" r="0" b="0"/>
+                <wp:wrapNone/>
+                <wp:docPr id="16" name="Text Box 16"/>
+                <wp:cNvGraphicFramePr/>
+                <a:graphic xmlns:a="http://schemas.openxmlformats.org/drawingml/2006/main">
+                  <a:graphicData uri="http://schemas.microsoft.com/office/word/2010/wordprocessingShape">
+                    <wps:wsp>
+                      <wps:cNvSpPr txBox="1"/>
+                      <wps:spPr>
+                        <a:xfrm>
+                          <a:off x="0" y="0"/>
+                          <a:ext cx="425165" cy="425669"/>
+                        </a:xfrm>
+                        <a:prstGeom prst="rect">
+                          <a:avLst/>
+                        </a:prstGeom>
+                        <a:noFill/>
+                        <a:ln w="6350">
+                          <a:noFill/>
+                        </a:ln>
+                      </wps:spPr>
+                      <wps:txbx>
+                        <w:txbxContent>
+                          <w:p>
+                            <w:r>
+                              <w:t>4</w:t>
+                            </w:r>
+                          </w:p>
+                        </w:txbxContent>
+                      </wps:txbx>
+                      <wps:bodyPr rot="0" spcFirstLastPara="0" vertOverflow="overflow" horzOverflow="overflow" vert="horz" wrap="square" lIns="91440" tIns="45720" rIns="91440" bIns="45720" numCol="1" spcCol="0" rtlCol="0" fromWordArt="0" anchor="t" anchorCtr="0" forceAA="0" compatLnSpc="1">
+                        <a:prstTxWarp prst="textNoShape">
+                          <a:avLst/>
+                        </a:prstTxWarp>
+                        <a:noAutofit/>
+                      </wps:bodyPr>
+                    </wps:wsp>
+                  </a:graphicData>
+                </a:graphic>
+                <wp14:sizeRelH relativeFrom="margin">
+                  <wp14:pctWidth>0</wp14:pctWidth>
+                </wp14:sizeRelH>
+                <wp14:sizeRelV relativeFrom="margin">
+                  <wp14:pctHeight>0</wp14:pctHeight>
+                </wp14:sizeRelV>
+              </wp:anchor>
+            </w:drawing>
+          </mc:Choice>
+          <mc:Fallback>
+            <w:pict>
+              <v:shape w14:anchorId="76992B04" id="Text Box 16" o:spid="_x0000_s1033" type="#_x0000_t202" style="position:absolute;margin-left:230.9pt;margin-top:.95pt;width:33.5pt;height:33.5pt;z-index:251672576;visibility:visible;mso-wrap-style:square;mso-width-percent:0;mso-height-percent:0;mso-wrap-distance-left:9pt;mso-wrap-distance-top:0;mso-wrap-distance-right:9pt;mso-wrap-distance-bottom:0;mso-position-horizontal:absolute;mso-position-horizontal-relative:text;mso-position-vertical:absolute;mso-position-vertical-relative:text;mso-width-percent:0;mso-height-percent:0;mso-width-relative:margin;mso-height-relative:margin;v-text-anchor:top" o:gfxdata="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" filled="f" stroked="f" strokeweight=".5pt">
+                <v:textbox>
+                  <w:txbxContent>
+                    <w:p>
+                      <w:r>
+                        <w:t>4</w:t>
+                      </w:r>
+                    </w:p>
+                  </w:txbxContent>
+                </v:textbox>
+              </v:shape>
+            </w:pict>
+          </mc:Fallback>
+        </mc:AlternateContent>
+      </w:r>
+      <w:r>
+        <w:rPr>
+          <w:noProof/>
+        </w:rPr>
+        <mc:AlternateContent>
+          <mc:Choice Requires="wps">
+            <w:drawing>
+              <wp:anchor distT="0" distB="0" distL="114300" distR="114300" simplePos="0" relativeHeight="251667456" behindDoc="0" locked="0" layoutInCell="1" allowOverlap="1" wp14:anchorId="0447F9F3" wp14:editId="0478DD86">
+                <wp:simplePos x="0" y="0"/>
+                <wp:positionH relativeFrom="column">
+                  <wp:posOffset>2664263</wp:posOffset>
+                </wp:positionH>
+                <wp:positionV relativeFrom="paragraph">
+                  <wp:posOffset>75368</wp:posOffset>
+                </wp:positionV>
+                <wp:extent cx="1103696" cy="0"/>
+                <wp:effectExtent l="0" t="63500" r="0" b="76200"/>
+                <wp:wrapNone/>
+                <wp:docPr id="13" name="Straight Arrow Connector 13"/>
+                <wp:cNvGraphicFramePr/>
+                <a:graphic xmlns:a="http://schemas.openxmlformats.org/drawingml/2006/main">
+                  <a:graphicData uri="http://schemas.microsoft.com/office/word/2010/wordprocessingShape">
+                    <wps:wsp>
+                      <wps:cNvCnPr/>
+                      <wps:spPr>
+                        <a:xfrm>
+                          <a:off x="0" y="0"/>
+                          <a:ext cx="1103696" cy="0"/>
+                        </a:xfrm>
+                        <a:prstGeom prst="straightConnector1">
+                          <a:avLst/>
+                        </a:prstGeom>
+                        <a:ln>
+                          <a:tailEnd type="triangle"/>
+                        </a:ln>
+                      </wps:spPr>
+                      <wps:style>
+                        <a:lnRef idx="1">
+                          <a:schemeClr val="accent1"/>
+                        </a:lnRef>
+                        <a:fillRef idx="0">
+                          <a:schemeClr val="accent1"/>
+                        </a:fillRef>
+                        <a:effectRef idx="0">
+                          <a:schemeClr val="accent1"/>
+                        </a:effectRef>
+                        <a:fontRef idx="minor">
+                          <a:schemeClr val="tx1"/>
+                        </a:fontRef>
+                      </wps:style>
+                      <wps:bodyPr/>
+                    </wps:wsp>
+                  </a:graphicData>
+                </a:graphic>
+              </wp:anchor>
+            </w:drawing>
+          </mc:Choice>
+          <mc:Fallback>
+            <w:pict>
+              <v:shape w14:anchorId="7722BD5D" id="Straight Arrow Connector 13" o:spid="_x0000_s1026" type="#_x0000_t32" style="position:absolute;margin-left:209.8pt;margin-top:5.95pt;width:86.9pt;height:0;z-index:251667456;visibility:visible;mso-wrap-style:square;mso-wrap-distance-left:9pt;mso-wrap-distance-top:0;mso-wrap-distance-right:9pt;mso-wrap-distance-bottom:0;mso-position-horizontal:absolute;mso-position-horizontal-relative:text;mso-position-vertical:absolute;mso-position-vertical-relative:text" o:gfxdata="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" strokecolor="#4472c4 [3204]" strokeweight=".5pt">
+                <v:stroke endarrow="block" joinstyle="miter"/>
+              </v:shape>
+            </w:pict>
+          </mc:Fallback>
+        </mc:AlternateContent>
+      </w:r>
+    </w:p>
+    <w:p/>
+    <w:p/>
+    <w:p>
+      <w:r>
+        <w:t xml:space="preserve">And is equivalent to the following genetic code, where A is hidden neuron </w:t>
+      </w:r>
+      <w:r>
+        <w:rPr>
+          <w:rFonts w:ascii="Menlo" w:hAnsi="Menlo" w:cs="Menlo"/>
+          <w:color w:val="000000"/>
+          <w:sz w:val="22"/>
+          <w:szCs w:val="22"/>
+        </w:rPr>
+        <w:t>10011100111001</w:t>
+      </w:r>
+      <w:r>
+        <w:t xml:space="preserve">, B is hidden neuron </w:t>
+      </w:r>
+      <w:r>
+        <w:rPr>
+          <w:rFonts w:ascii="Menlo" w:hAnsi="Menlo" w:cs="Menlo"/>
+          <w:color w:val="000000"/>
+          <w:sz w:val="22"/>
+          <w:szCs w:val="22"/>
+        </w:rPr>
+        <w:t>10001100110001</w:t>
+      </w:r>
+      <w:r>
+        <w:t xml:space="preserve">, and the result is stored in hidden neuron </w:t>
+      </w:r>
+      <w:r>
+        <w:rPr>
+          <w:rFonts w:ascii="Menlo" w:hAnsi="Menlo" w:cs="Menlo"/>
+          <w:color w:val="000000"/>
+          <w:sz w:val="22"/>
+          <w:szCs w:val="22"/>
+        </w:rPr>
+        <w:t>10000111100001</w:t>
+      </w:r>
+      <w:r>
+        <w:t>. The input neuron for the least significant bit of the memory input is 000000000111111 (the constant 1, made constant by having the least significant bit of each gene be 1).</w:t>
+      </w:r>
+    </w:p>
+    <w:p>
+      <w:r>
+        <w:t>source</w:t>
+      </w:r>
+      <w:r>
+        <w:tab/>
+      </w:r>
+      <w:r>
+        <w:tab/>
+      </w:r>
+      <w:r>
+        <w:tab/>
+      </w:r>
+      <w:proofErr w:type="spellStart"/>
+      <w:r>
+        <w:t>dest</w:t>
+      </w:r>
+      <w:proofErr w:type="spellEnd"/>
+      <w:r>
+        <w:tab/>
+      </w:r>
+      <w:r>
+        <w:tab/>
+      </w:r>
+      <w:r>
+        <w:tab/>
+      </w:r>
+      <w:r>
+        <w:tab/>
+        <w:t>sign</w:t>
+      </w:r>
+      <w:r>
+        <w:tab/>
+        <w:t>weight</w:t>
+      </w:r>
+    </w:p>
+    <w:p>
+      <w:pPr>
+        <w:ind w:right="-900" w:hanging="630"/>
+        <w:rPr>
+          <w:rFonts w:ascii="Menlo" w:hAnsi="Menlo" w:cs="Menlo"/>
+          <w:color w:val="000000"/>
+        </w:rPr>
+      </w:pPr>
+      <w:r>
+        <w:rPr>
+          <w:rFonts w:ascii="Menlo" w:hAnsi="Menlo" w:cs="Menlo"/>
+        </w:rPr>
+        <w:t>101010011100111001 0001000011110000</w:t>
+      </w:r>
+      <w:r>
+        <w:rPr>
+          <w:rFonts w:ascii="Menlo" w:hAnsi="Menlo" w:cs="Menlo"/>
+        </w:rPr>
+        <w:t>0</w:t>
+      </w:r>
+      <w:r>
+        <w:rPr>
+          <w:rFonts w:ascii="Menlo" w:hAnsi="Menlo" w:cs="Menlo"/>
+        </w:rPr>
+        <w:tab/>
+        <w:t>0</w:t>
+      </w:r>
+      <w:r>
+        <w:rPr>
+          <w:rFonts w:ascii="Menlo" w:hAnsi="Menlo" w:cs="Menlo"/>
+        </w:rPr>
+        <w:tab/>
+        <w:t>00</w:t>
+      </w:r>
+      <w:r>
+        <w:rPr>
+          <w:rFonts w:ascii="Menlo" w:hAnsi="Menlo" w:cs="Menlo"/>
+          <w:color w:val="000000"/>
+        </w:rPr>
+        <w:tab/>
+      </w:r>
+      <w:r>
+        <w:rPr>
+          <w:rFonts w:ascii="Menlo" w:hAnsi="Menlo" w:cs="Menlo"/>
+          <w:color w:val="000000"/>
+        </w:rPr>
+        <w:t>1000001010001111010111000</w:t>
+      </w:r>
+      <w:r>
+        <w:rPr>
+          <w:rFonts w:ascii="Menlo" w:hAnsi="Menlo" w:cs="Menlo"/>
+          <w:color w:val="000000"/>
+        </w:rPr>
+        <w:t>1</w:t>
+      </w:r>
+    </w:p>
+    <w:p>
+      <w:pPr>
+        <w:ind w:right="-900" w:hanging="630"/>
+        <w:rPr>
+          <w:rFonts w:ascii="Menlo" w:hAnsi="Menlo" w:cs="Menlo"/>
+        </w:rPr>
+      </w:pPr>
+      <w:r>
+        <w:rPr>
+          <w:rFonts w:ascii="Menlo" w:hAnsi="Menlo" w:cs="Menlo"/>
+        </w:rPr>
+        <w:t xml:space="preserve">101010001100110001 </w:t>
+      </w:r>
+      <w:r>
+        <w:rPr>
+          <w:rFonts w:ascii="Menlo" w:hAnsi="Menlo" w:cs="Menlo"/>
+        </w:rPr>
+        <w:t>0001000011110000</w:t>
+      </w:r>
+      <w:r>
+        <w:rPr>
+          <w:rFonts w:ascii="Menlo" w:hAnsi="Menlo" w:cs="Menlo"/>
+        </w:rPr>
+        <w:t>0</w:t>
+      </w:r>
+      <w:r>
+        <w:rPr>
+          <w:rFonts w:ascii="Menlo" w:hAnsi="Menlo" w:cs="Menlo"/>
+        </w:rPr>
+        <w:tab/>
+      </w:r>
+      <w:r>
+        <w:rPr>
+          <w:rFonts w:ascii="Menlo" w:hAnsi="Menlo" w:cs="Menlo"/>
+        </w:rPr>
+        <w:t>0</w:t>
+      </w:r>
+      <w:r>
+        <w:rPr>
+          <w:rFonts w:ascii="Menlo" w:hAnsi="Menlo" w:cs="Menlo"/>
+        </w:rPr>
+        <w:tab/>
+        <w:t>00</w:t>
+      </w:r>
+      <w:r>
+        <w:rPr>
+          <w:rFonts w:ascii="Menlo" w:hAnsi="Menlo" w:cs="Menlo"/>
+        </w:rPr>
+        <w:tab/>
+        <w:t>1000001010001111010111000</w:t>
+      </w:r>
+      <w:r>
+        <w:rPr>
+          <w:rFonts w:ascii="Menlo" w:hAnsi="Menlo" w:cs="Menlo"/>
+        </w:rPr>
+        <w:t>1</w:t>
+      </w:r>
+    </w:p>
+    <w:p>
+      <w:pPr>
+        <w:ind w:right="-900" w:hanging="630"/>
+        <w:rPr>
+          <w:rFonts w:ascii="Menlo" w:hAnsi="Menlo" w:cs="Menlo"/>
+        </w:rPr>
+      </w:pPr>
+      <w:r>
+        <w:rPr>
+          <w:rFonts w:ascii="Menlo" w:hAnsi="Menlo" w:cs="Menlo"/>
+        </w:rPr>
+        <w:t>000</w:t>
+      </w:r>
+      <w:r>
+        <w:rPr>
+          <w:rFonts w:ascii="Menlo" w:hAnsi="Menlo" w:cs="Menlo"/>
+        </w:rPr>
+        <w:t>000000000111111</w:t>
+      </w:r>
+      <w:r>
+        <w:rPr>
+          <w:rFonts w:ascii="Menlo" w:hAnsi="Menlo" w:cs="Menlo"/>
+        </w:rPr>
+        <w:t xml:space="preserve"> 0001000011110000</w:t>
+      </w:r>
+      <w:r>
+        <w:rPr>
+          <w:rFonts w:ascii="Menlo" w:hAnsi="Menlo" w:cs="Menlo"/>
+        </w:rPr>
+        <w:t>0</w:t>
+      </w:r>
+      <w:r>
+        <w:rPr>
+          <w:rFonts w:ascii="Menlo" w:hAnsi="Menlo" w:cs="Menlo"/>
+        </w:rPr>
+        <w:tab/>
+        <w:t>1</w:t>
+      </w:r>
+      <w:r>
+        <w:rPr>
+          <w:rFonts w:ascii="Menlo" w:hAnsi="Menlo" w:cs="Menlo"/>
+        </w:rPr>
+        <w:tab/>
+        <w:t>00</w:t>
+      </w:r>
+      <w:r>
+        <w:rPr>
+          <w:rFonts w:ascii="Menlo" w:hAnsi="Menlo" w:cs="Menlo"/>
+        </w:rPr>
+        <w:tab/>
+        <w:t>0</w:t>
+      </w:r>
+      <w:r>
+        <w:rPr>
+          <w:rFonts w:ascii="Menlo" w:hAnsi="Menlo" w:cs="Menlo"/>
+          <w:color w:val="000000"/>
+        </w:rPr>
+        <w:t>110000111101011100001010</w:t>
+      </w:r>
+      <w:r>
+        <w:rPr>
+          <w:rFonts w:ascii="Menlo" w:hAnsi="Menlo" w:cs="Menlo"/>
+          <w:color w:val="000000"/>
+        </w:rPr>
+        <w:t>1</w:t>
+      </w:r>
+      <w:r>
+        <w:rPr>
+          <w:rFonts w:ascii="Menlo" w:hAnsi="Menlo" w:cs="Menlo"/>
+        </w:rPr>
+        <w:tab/>
+      </w:r>
+      <w:r>
+        <w:rPr>
+          <w:rFonts w:ascii="Menlo" w:hAnsi="Menlo" w:cs="Menlo"/>
+        </w:rPr>
+        <w:tab/>
+      </w:r>
+    </w:p>
+    <w:p>
+      <w:pPr>
+        <w:ind w:right="-900" w:hanging="630"/>
+        <w:rPr>
+          <w:rFonts w:ascii="Menlo" w:hAnsi="Menlo" w:cs="Menlo"/>
+        </w:rPr>
+      </w:pPr>
+      <w:r>
+        <w:rPr>
+          <w:rFonts w:ascii="Menlo" w:hAnsi="Menlo" w:cs="Menlo"/>
+        </w:rPr>
+        <w:t>101010000111100000 000100001111000</w:t>
+      </w:r>
+      <w:r>
+        <w:rPr>
+          <w:rFonts w:ascii="Menlo" w:hAnsi="Menlo" w:cs="Menlo"/>
+        </w:rPr>
+        <w:t>0</w:t>
+      </w:r>
+      <w:r>
+        <w:rPr>
+          <w:rFonts w:ascii="Menlo" w:hAnsi="Menlo" w:cs="Menlo"/>
+        </w:rPr>
+        <w:t>1</w:t>
+      </w:r>
+      <w:r>
+        <w:rPr>
+          <w:rFonts w:ascii="Menlo" w:hAnsi="Menlo" w:cs="Menlo"/>
+        </w:rPr>
+        <w:tab/>
+        <w:t>0</w:t>
+      </w:r>
+      <w:r>
+        <w:rPr>
+          <w:rFonts w:ascii="Menlo" w:hAnsi="Menlo" w:cs="Menlo"/>
+        </w:rPr>
+        <w:tab/>
+        <w:t>11</w:t>
+      </w:r>
+      <w:r>
+        <w:rPr>
+          <w:rFonts w:ascii="Menlo" w:hAnsi="Menlo" w:cs="Menlo"/>
+        </w:rPr>
+        <w:tab/>
+        <w:t>1111</w:t>
+      </w:r>
+      <w:r>
+        <w:rPr>
+          <w:rFonts w:ascii="Menlo" w:hAnsi="Menlo" w:cs="Menlo"/>
+        </w:rPr>
+        <w:t>1111111111111111111111</w:t>
+      </w:r>
+      <w:r>
+        <w:rPr>
+          <w:rFonts w:ascii="Menlo" w:hAnsi="Menlo" w:cs="Menlo"/>
+        </w:rPr>
+        <w:tab/>
+      </w:r>
+    </w:p>
+    <w:p>
+      <w:pPr>
+        <w:rPr>
+          <w:rFonts w:ascii="Menlo" w:hAnsi="Menlo" w:cs="Menlo"/>
+        </w:rPr>
+      </w:pPr>
+    </w:p>
+    <w:p>
+      <w:pPr>
+        <w:rPr>
+          <w:rFonts w:ascii="Menlo" w:hAnsi="Menlo" w:cs="Menlo"/>
+        </w:rPr>
+      </w:pPr>
+      <w:r>
+        <w:rPr>
+          <w:rFonts w:ascii="Menlo" w:hAnsi="Menlo" w:cs="Menlo"/>
+        </w:rPr>
+        <w:t xml:space="preserve">  </w:t>
+      </w:r>
+    </w:p>
+    <w:p>
+      <w:pPr>
+        <w:rPr>
+          <w:rFonts w:ascii="Menlo" w:hAnsi="Menlo" w:cs="Menlo"/>
+        </w:rPr>
+      </w:pPr>
+    </w:p>
+    <w:p>
+      <w:pPr>
+        <w:rPr>
+          <w:rFonts w:ascii="Menlo" w:hAnsi="Menlo" w:cs="Menlo"/>
+        </w:rPr>
+      </w:pPr>
+      <w:r>
+        <w:rPr>
+          <w:rFonts w:ascii="Menlo" w:hAnsi="Menlo" w:cs="Menlo"/>
+        </w:rPr>
+        <w:t>The OR gate can be manifested using the equation equivalent to</w:t>
+      </w:r>
+    </w:p>
+    <w:p>
+      <w:pPr>
+        <w:rPr>
+          <w:rFonts w:ascii="Menlo" w:hAnsi="Menlo" w:cs="Menlo"/>
+        </w:rPr>
+      </w:pPr>
+      <w:proofErr w:type="spellStart"/>
+      <w:r>
+        <w:rPr>
+          <w:rFonts w:ascii="Menlo" w:hAnsi="Menlo" w:cs="Menlo"/>
+        </w:rPr>
+        <w:t>neuron_or</w:t>
+      </w:r>
+      <w:proofErr w:type="spellEnd"/>
+      <w:r>
+        <w:rPr>
+          <w:rFonts w:ascii="Menlo" w:hAnsi="Menlo" w:cs="Menlo"/>
+        </w:rPr>
+        <w:t xml:space="preserve">=lambda A, B, C=1: </w:t>
+      </w:r>
+      <w:proofErr w:type="gramStart"/>
+      <w:r>
+        <w:rPr>
+          <w:rFonts w:ascii="Menlo" w:hAnsi="Menlo" w:cs="Menlo"/>
+        </w:rPr>
+        <w:t>max(</w:t>
+      </w:r>
+      <w:proofErr w:type="gramEnd"/>
+      <w:r>
+        <w:rPr>
+          <w:rFonts w:ascii="Menlo" w:hAnsi="Menlo" w:cs="Menlo"/>
+        </w:rPr>
+        <w:t>-1, min(max(-1, min(max(-1, min(A*2, 1))*1 + max(-1, min(B*2, 1))*1 + C*.5, 1))*4, 1))</w:t>
+      </w:r>
+    </w:p>
+    <w:p>
+      <w:pPr>
+        <w:rPr>
+          <w:rFonts w:ascii="Menlo" w:hAnsi="Menlo" w:cs="Menlo"/>
+        </w:rPr>
+      </w:pPr>
+      <w:r>
+        <w:rPr>
+          <w:noProof/>
+        </w:rPr>
+        <w:lastRenderedPageBreak/>
+        <mc:AlternateContent>
+          <mc:Choice Requires="wps">
+            <w:drawing>
+              <wp:anchor distT="0" distB="0" distL="114300" distR="114300" simplePos="0" relativeHeight="251677696" behindDoc="0" locked="0" layoutInCell="1" allowOverlap="1" wp14:anchorId="7563600C" wp14:editId="049043E3">
+                <wp:simplePos x="0" y="0"/>
+                <wp:positionH relativeFrom="column">
+                  <wp:posOffset>2222500</wp:posOffset>
+                </wp:positionH>
+                <wp:positionV relativeFrom="paragraph">
+                  <wp:posOffset>170683</wp:posOffset>
+                </wp:positionV>
+                <wp:extent cx="441325" cy="409575"/>
+                <wp:effectExtent l="0" t="0" r="15875" b="9525"/>
+                <wp:wrapNone/>
+                <wp:docPr id="19" name="Oval 19"/>
+                <wp:cNvGraphicFramePr/>
+                <a:graphic xmlns:a="http://schemas.openxmlformats.org/drawingml/2006/main">
+                  <a:graphicData uri="http://schemas.microsoft.com/office/word/2010/wordprocessingShape">
+                    <wps:wsp>
+                      <wps:cNvSpPr/>
+                      <wps:spPr>
+                        <a:xfrm>
+                          <a:off x="0" y="0"/>
+                          <a:ext cx="441325" cy="409575"/>
+                        </a:xfrm>
+                        <a:prstGeom prst="ellipse">
+                          <a:avLst/>
+                        </a:prstGeom>
+                      </wps:spPr>
+                      <wps:style>
+                        <a:lnRef idx="2">
+                          <a:schemeClr val="accent1">
+                            <a:shade val="50000"/>
+                          </a:schemeClr>
+                        </a:lnRef>
+                        <a:fillRef idx="1">
+                          <a:schemeClr val="accent1"/>
+                        </a:fillRef>
+                        <a:effectRef idx="0">
+                          <a:schemeClr val="accent1"/>
+                        </a:effectRef>
+                        <a:fontRef idx="minor">
+                          <a:schemeClr val="lt1"/>
+                        </a:fontRef>
+                      </wps:style>
+                      <wps:txbx>
+                        <w:txbxContent>
+                          <w:p>
+                            <w:pPr>
+                              <w:jc w:val="center"/>
+                            </w:pPr>
+                            <w:r>
+                              <w:t>B</w:t>
+                            </w:r>
+                          </w:p>
+                        </w:txbxContent>
+                      </wps:txbx>
+                      <wps:bodyPr rot="0" spcFirstLastPara="0" vertOverflow="overflow" horzOverflow="overflow" vert="horz" wrap="square" lIns="91440" tIns="45720" rIns="91440" bIns="45720" numCol="1" spcCol="0" rtlCol="0" fromWordArt="0" anchor="ctr" anchorCtr="0" forceAA="0" compatLnSpc="1">
+                        <a:prstTxWarp prst="textNoShape">
+                          <a:avLst/>
+                        </a:prstTxWarp>
+                        <a:noAutofit/>
+                      </wps:bodyPr>
+                    </wps:wsp>
+                  </a:graphicData>
+                </a:graphic>
+              </wp:anchor>
+            </w:drawing>
+          </mc:Choice>
+          <mc:Fallback>
+            <w:pict>
+              <v:oval w14:anchorId="7563600C" id="Oval 19" o:spid="_x0000_s1034" style="position:absolute;margin-left:175pt;margin-top:13.45pt;width:34.75pt;height:32.25pt;z-index:251677696;visibility:visible;mso-wrap-style:square;mso-wrap-distance-left:9pt;mso-wrap-distance-top:0;mso-wrap-distance-right:9pt;mso-wrap-distance-bottom:0;mso-position-horizontal:absolute;mso-position-horizontal-relative:text;mso-position-vertical:absolute;mso-position-vertical-relative:text;v-text-anchor:middle" o:gfxdata="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" fillcolor="#4472c4 [3204]" strokecolor="#1f3763 [1604]" strokeweight="1pt">
+                <v:stroke joinstyle="miter"/>
+                <v:textbox>
+                  <w:txbxContent>
+                    <w:p>
+                      <w:pPr>
+                        <w:jc w:val="center"/>
+                      </w:pPr>
+                      <w:r>
+                        <w:t>B</w:t>
+                      </w:r>
+                    </w:p>
+                  </w:txbxContent>
+                </v:textbox>
+              </v:oval>
+            </w:pict>
+          </mc:Fallback>
+        </mc:AlternateContent>
+      </w:r>
+      <w:r>
+        <w:rPr>
+          <w:noProof/>
+        </w:rPr>
+        <mc:AlternateContent>
+          <mc:Choice Requires="wps">
+            <w:drawing>
+              <wp:anchor distT="0" distB="0" distL="114300" distR="114300" simplePos="0" relativeHeight="251676672" behindDoc="0" locked="0" layoutInCell="1" allowOverlap="1" wp14:anchorId="49CAEC68" wp14:editId="270C4085">
+                <wp:simplePos x="0" y="0"/>
+                <wp:positionH relativeFrom="column">
+                  <wp:posOffset>1134745</wp:posOffset>
+                </wp:positionH>
+                <wp:positionV relativeFrom="paragraph">
+                  <wp:posOffset>201295</wp:posOffset>
+                </wp:positionV>
+                <wp:extent cx="504497" cy="409904"/>
+                <wp:effectExtent l="0" t="0" r="16510" b="9525"/>
+                <wp:wrapNone/>
+                <wp:docPr id="20" name="Oval 20"/>
+                <wp:cNvGraphicFramePr/>
+                <a:graphic xmlns:a="http://schemas.openxmlformats.org/drawingml/2006/main">
+                  <a:graphicData uri="http://schemas.microsoft.com/office/word/2010/wordprocessingShape">
+                    <wps:wsp>
+                      <wps:cNvSpPr/>
+                      <wps:spPr>
+                        <a:xfrm>
+                          <a:off x="0" y="0"/>
+                          <a:ext cx="504497" cy="409904"/>
+                        </a:xfrm>
+                        <a:prstGeom prst="ellipse">
+                          <a:avLst/>
+                        </a:prstGeom>
+                      </wps:spPr>
+                      <wps:style>
+                        <a:lnRef idx="2">
+                          <a:schemeClr val="accent1">
+                            <a:shade val="50000"/>
+                          </a:schemeClr>
+                        </a:lnRef>
+                        <a:fillRef idx="1">
+                          <a:schemeClr val="accent1"/>
+                        </a:fillRef>
+                        <a:effectRef idx="0">
+                          <a:schemeClr val="accent1"/>
+                        </a:effectRef>
+                        <a:fontRef idx="minor">
+                          <a:schemeClr val="lt1"/>
+                        </a:fontRef>
+                      </wps:style>
+                      <wps:txbx>
+                        <w:txbxContent>
+                          <w:p>
+                            <w:pPr>
+                              <w:jc w:val="center"/>
+                            </w:pPr>
+                            <w:r>
+                              <w:t>A</w:t>
+                            </w:r>
+                          </w:p>
+                        </w:txbxContent>
+                      </wps:txbx>
+                      <wps:bodyPr rot="0" spcFirstLastPara="0" vertOverflow="overflow" horzOverflow="overflow" vert="horz" wrap="square" lIns="91440" tIns="45720" rIns="91440" bIns="45720" numCol="1" spcCol="0" rtlCol="0" fromWordArt="0" anchor="ctr" anchorCtr="0" forceAA="0" compatLnSpc="1">
+                        <a:prstTxWarp prst="textNoShape">
+                          <a:avLst/>
+                        </a:prstTxWarp>
+                        <a:noAutofit/>
+                      </wps:bodyPr>
+                    </wps:wsp>
+                  </a:graphicData>
+                </a:graphic>
+                <wp14:sizeRelH relativeFrom="margin">
+                  <wp14:pctWidth>0</wp14:pctWidth>
+                </wp14:sizeRelH>
+                <wp14:sizeRelV relativeFrom="margin">
+                  <wp14:pctHeight>0</wp14:pctHeight>
+                </wp14:sizeRelV>
+              </wp:anchor>
+            </w:drawing>
+          </mc:Choice>
+          <mc:Fallback>
+            <w:pict>
+              <v:oval w14:anchorId="49CAEC68" id="Oval 20" o:spid="_x0000_s1035" style="position:absolute;margin-left:89.35pt;margin-top:15.85pt;width:39.7pt;height:32.3pt;z-index:251676672;visibility:visible;mso-wrap-style:square;mso-width-percent:0;mso-height-percent:0;mso-wrap-distance-left:9pt;mso-wrap-distance-top:0;mso-wrap-distance-right:9pt;mso-wrap-distance-bottom:0;mso-position-horizontal:absolute;mso-position-horizontal-relative:text;mso-position-vertical:absolute;mso-position-vertical-relative:text;mso-width-percent:0;mso-height-percent:0;mso-width-relative:margin;mso-height-relative:margin;v-text-anchor:middle" o:gfxdata="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" fillcolor="#4472c4 [3204]" strokecolor="#1f3763 [1604]" strokeweight="1pt">
+                <v:stroke joinstyle="miter"/>
+                <v:textbox>
+                  <w:txbxContent>
+                    <w:p>
+                      <w:pPr>
+                        <w:jc w:val="center"/>
+                      </w:pPr>
+                      <w:r>
+                        <w:t>A</w:t>
+                      </w:r>
+                    </w:p>
+                  </w:txbxContent>
+                </v:textbox>
+              </v:oval>
+            </w:pict>
+          </mc:Fallback>
+        </mc:AlternateContent>
+      </w:r>
+      <w:r>
+        <w:rPr>
+          <w:rFonts w:ascii="Menlo" w:hAnsi="Menlo" w:cs="Menlo"/>
+        </w:rPr>
+        <w:tab/>
+        <w:t>Which is equivalent to the following diagram:</w:t>
+      </w:r>
+    </w:p>
+    <w:p>
+      <w:pPr>
+        <w:rPr>
+          <w:rFonts w:ascii="Menlo" w:hAnsi="Menlo" w:cs="Menlo"/>
+        </w:rPr>
+      </w:pPr>
+    </w:p>
+    <w:p>
+      <w:pPr>
+        <w:rPr>
+          <w:rFonts w:ascii="Menlo" w:hAnsi="Menlo" w:cs="Menlo"/>
+        </w:rPr>
+      </w:pPr>
+    </w:p>
+    <w:p>
+      <w:r>
+        <w:rPr>
+          <w:noProof/>
+        </w:rPr>
+        <mc:AlternateContent>
+          <mc:Choice Requires="wps">
+            <w:drawing>
+              <wp:anchor distT="0" distB="0" distL="114300" distR="114300" simplePos="0" relativeHeight="251699200" behindDoc="0" locked="0" layoutInCell="1" allowOverlap="1" wp14:anchorId="45602A84" wp14:editId="4B48095A">
+                <wp:simplePos x="0" y="0"/>
+                <wp:positionH relativeFrom="column">
+                  <wp:posOffset>2380593</wp:posOffset>
+                </wp:positionH>
+                <wp:positionV relativeFrom="paragraph">
+                  <wp:posOffset>115396</wp:posOffset>
+                </wp:positionV>
+                <wp:extent cx="472440" cy="346294"/>
+                <wp:effectExtent l="0" t="0" r="0" b="0"/>
+                <wp:wrapNone/>
+                <wp:docPr id="35" name="Text Box 35"/>
+                <wp:cNvGraphicFramePr/>
+                <a:graphic xmlns:a="http://schemas.openxmlformats.org/drawingml/2006/main">
+                  <a:graphicData uri="http://schemas.microsoft.com/office/word/2010/wordprocessingShape">
+                    <wps:wsp>
+                      <wps:cNvSpPr txBox="1"/>
+                      <wps:spPr>
+                        <a:xfrm>
+                          <a:off x="0" y="0"/>
+                          <a:ext cx="472440" cy="346294"/>
+                        </a:xfrm>
+                        <a:prstGeom prst="rect">
+                          <a:avLst/>
+                        </a:prstGeom>
+                        <a:noFill/>
+                        <a:ln w="6350">
+                          <a:noFill/>
+                        </a:ln>
+                      </wps:spPr>
+                      <wps:txbx>
+                        <w:txbxContent>
+                          <w:p>
+                            <w:r>
+                              <w:t>2</w:t>
+                            </w:r>
+                          </w:p>
+                        </w:txbxContent>
+                      </wps:txbx>
+                      <wps:bodyPr rot="0" spcFirstLastPara="0" vertOverflow="overflow" horzOverflow="overflow" vert="horz" wrap="square" lIns="91440" tIns="45720" rIns="91440" bIns="45720" numCol="1" spcCol="0" rtlCol="0" fromWordArt="0" anchor="t" anchorCtr="0" forceAA="0" compatLnSpc="1">
+                        <a:prstTxWarp prst="textNoShape">
+                          <a:avLst/>
+                        </a:prstTxWarp>
+                        <a:noAutofit/>
+                      </wps:bodyPr>
+                    </wps:wsp>
+                  </a:graphicData>
+                </a:graphic>
+                <wp14:sizeRelH relativeFrom="margin">
+                  <wp14:pctWidth>0</wp14:pctWidth>
+                </wp14:sizeRelH>
+                <wp14:sizeRelV relativeFrom="margin">
+                  <wp14:pctHeight>0</wp14:pctHeight>
+                </wp14:sizeRelV>
+              </wp:anchor>
+            </w:drawing>
+          </mc:Choice>
+          <mc:Fallback>
+            <w:pict>
+              <v:shape w14:anchorId="45602A84" id="Text Box 35" o:spid="_x0000_s1036" type="#_x0000_t202" style="position:absolute;margin-left:187.45pt;margin-top:9.1pt;width:37.2pt;height:27.25pt;z-index:251699200;visibility:visible;mso-wrap-style:square;mso-width-percent:0;mso-height-percent:0;mso-wrap-distance-left:9pt;mso-wrap-distance-top:0;mso-wrap-distance-right:9pt;mso-wrap-distance-bottom:0;mso-position-horizontal:absolute;mso-position-horizontal-relative:text;mso-position-vertical:absolute;mso-position-vertical-relative:text;mso-width-percent:0;mso-height-percent:0;mso-width-relative:margin;mso-height-relative:margin;v-text-anchor:top" o:gfxdata="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" filled="f" stroked="f" strokeweight=".5pt">
+                <v:textbox>
+                  <w:txbxContent>
+                    <w:p>
+                      <w:r>
+                        <w:t>2</w:t>
+                      </w:r>
+                    </w:p>
+                  </w:txbxContent>
+                </v:textbox>
+              </v:shape>
+            </w:pict>
+          </mc:Fallback>
+        </mc:AlternateContent>
+      </w:r>
+      <w:r>
+        <w:rPr>
+          <w:noProof/>
+        </w:rPr>
+        <mc:AlternateContent>
+          <mc:Choice Requires="wps">
+            <w:drawing>
+              <wp:anchor distT="0" distB="0" distL="114300" distR="114300" simplePos="0" relativeHeight="251695104" behindDoc="0" locked="0" layoutInCell="1" allowOverlap="1" wp14:anchorId="6686FF1D" wp14:editId="5462A732">
+                <wp:simplePos x="0" y="0"/>
+                <wp:positionH relativeFrom="column">
+                  <wp:posOffset>2427890</wp:posOffset>
+                </wp:positionH>
+                <wp:positionV relativeFrom="paragraph">
+                  <wp:posOffset>83864</wp:posOffset>
+                </wp:positionV>
+                <wp:extent cx="0" cy="378372"/>
+                <wp:effectExtent l="63500" t="0" r="38100" b="41275"/>
+                <wp:wrapNone/>
+                <wp:docPr id="33" name="Straight Arrow Connector 33"/>
+                <wp:cNvGraphicFramePr/>
+                <a:graphic xmlns:a="http://schemas.openxmlformats.org/drawingml/2006/main">
+                  <a:graphicData uri="http://schemas.microsoft.com/office/word/2010/wordprocessingShape">
+                    <wps:wsp>
+                      <wps:cNvCnPr/>
+                      <wps:spPr>
+                        <a:xfrm>
+                          <a:off x="0" y="0"/>
+                          <a:ext cx="0" cy="378372"/>
+                        </a:xfrm>
+                        <a:prstGeom prst="straightConnector1">
+                          <a:avLst/>
+                        </a:prstGeom>
+                        <a:ln>
+                          <a:tailEnd type="triangle"/>
+                        </a:ln>
+                      </wps:spPr>
+                      <wps:style>
+                        <a:lnRef idx="1">
+                          <a:schemeClr val="accent1"/>
+                        </a:lnRef>
+                        <a:fillRef idx="0">
+                          <a:schemeClr val="accent1"/>
+                        </a:fillRef>
+                        <a:effectRef idx="0">
+                          <a:schemeClr val="accent1"/>
+                        </a:effectRef>
+                        <a:fontRef idx="minor">
+                          <a:schemeClr val="tx1"/>
+                        </a:fontRef>
+                      </wps:style>
+                      <wps:bodyPr/>
+                    </wps:wsp>
+                  </a:graphicData>
+                </a:graphic>
+              </wp:anchor>
+            </w:drawing>
+          </mc:Choice>
+          <mc:Fallback>
+            <w:pict>
+              <v:shape w14:anchorId="49B4D495" id="Straight Arrow Connector 33" o:spid="_x0000_s1026" type="#_x0000_t32" style="position:absolute;margin-left:191.15pt;margin-top:6.6pt;width:0;height:29.8pt;z-index:251695104;visibility:visible;mso-wrap-style:square;mso-wrap-distance-left:9pt;mso-wrap-distance-top:0;mso-wrap-distance-right:9pt;mso-wrap-distance-bottom:0;mso-position-horizontal:absolute;mso-position-horizontal-relative:text;mso-position-vertical:absolute;mso-position-vertical-relative:text" o:gfxdata="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" strokecolor="#4472c4 [3204]" strokeweight=".5pt">
+                <v:stroke endarrow="block" joinstyle="miter"/>
+              </v:shape>
+            </w:pict>
+          </mc:Fallback>
+        </mc:AlternateContent>
+      </w:r>
+      <w:r>
+        <w:rPr>
+          <w:noProof/>
+        </w:rPr>
+        <mc:AlternateContent>
+          <mc:Choice Requires="wps">
+            <w:drawing>
+              <wp:anchor distT="0" distB="0" distL="114300" distR="114300" simplePos="0" relativeHeight="251694080" behindDoc="0" locked="0" layoutInCell="1" allowOverlap="1" wp14:anchorId="19F90A6F" wp14:editId="017FD5A3">
+                <wp:simplePos x="0" y="0"/>
+                <wp:positionH relativeFrom="column">
+                  <wp:posOffset>1387366</wp:posOffset>
+                </wp:positionH>
+                <wp:positionV relativeFrom="paragraph">
+                  <wp:posOffset>83535</wp:posOffset>
+                </wp:positionV>
+                <wp:extent cx="0" cy="473294"/>
+                <wp:effectExtent l="63500" t="0" r="76200" b="34925"/>
+                <wp:wrapNone/>
+                <wp:docPr id="32" name="Straight Arrow Connector 32"/>
+                <wp:cNvGraphicFramePr/>
+                <a:graphic xmlns:a="http://schemas.openxmlformats.org/drawingml/2006/main">
+                  <a:graphicData uri="http://schemas.microsoft.com/office/word/2010/wordprocessingShape">
+                    <wps:wsp>
+                      <wps:cNvCnPr/>
+                      <wps:spPr>
+                        <a:xfrm>
+                          <a:off x="0" y="0"/>
+                          <a:ext cx="0" cy="473294"/>
+                        </a:xfrm>
+                        <a:prstGeom prst="straightConnector1">
+                          <a:avLst/>
+                        </a:prstGeom>
+                        <a:ln>
+                          <a:tailEnd type="triangle"/>
+                        </a:ln>
+                      </wps:spPr>
+                      <wps:style>
+                        <a:lnRef idx="1">
+                          <a:schemeClr val="accent1"/>
+                        </a:lnRef>
+                        <a:fillRef idx="0">
+                          <a:schemeClr val="accent1"/>
+                        </a:fillRef>
+                        <a:effectRef idx="0">
+                          <a:schemeClr val="accent1"/>
+                        </a:effectRef>
+                        <a:fontRef idx="minor">
+                          <a:schemeClr val="tx1"/>
+                        </a:fontRef>
+                      </wps:style>
+                      <wps:bodyPr/>
+                    </wps:wsp>
+                  </a:graphicData>
+                </a:graphic>
+              </wp:anchor>
+            </w:drawing>
+          </mc:Choice>
+          <mc:Fallback>
+            <w:pict>
+              <v:shape w14:anchorId="5196B7CE" id="Straight Arrow Connector 32" o:spid="_x0000_s1026" type="#_x0000_t32" style="position:absolute;margin-left:109.25pt;margin-top:6.6pt;width:0;height:37.25pt;z-index:251694080;visibility:visible;mso-wrap-style:square;mso-wrap-distance-left:9pt;mso-wrap-distance-top:0;mso-wrap-distance-right:9pt;mso-wrap-distance-bottom:0;mso-position-horizontal:absolute;mso-position-horizontal-relative:text;mso-position-vertical:absolute;mso-position-vertical-relative:text" o:gfxdata="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" strokecolor="#4472c4 [3204]" strokeweight=".5pt">
+                <v:stroke endarrow="block" joinstyle="miter"/>
+              </v:shape>
+            </w:pict>
+          </mc:Fallback>
+        </mc:AlternateContent>
+      </w:r>
+    </w:p>
+    <w:p>
+      <w:r>
+        <w:rPr>
+          <w:noProof/>
+        </w:rPr>
+        <mc:AlternateContent>
+          <mc:Choice Requires="wps">
+            <w:drawing>
+              <wp:anchor distT="0" distB="0" distL="114300" distR="114300" simplePos="0" relativeHeight="251697152" behindDoc="0" locked="0" layoutInCell="1" allowOverlap="1" wp14:anchorId="63C3069B" wp14:editId="66B820EC">
+                <wp:simplePos x="0" y="0"/>
+                <wp:positionH relativeFrom="column">
+                  <wp:posOffset>1324303</wp:posOffset>
+                </wp:positionH>
+                <wp:positionV relativeFrom="paragraph">
+                  <wp:posOffset>8168</wp:posOffset>
+                </wp:positionV>
+                <wp:extent cx="472440" cy="268014"/>
+                <wp:effectExtent l="0" t="0" r="0" b="0"/>
+                <wp:wrapNone/>
+                <wp:docPr id="34" name="Text Box 34"/>
+                <wp:cNvGraphicFramePr/>
+                <a:graphic xmlns:a="http://schemas.openxmlformats.org/drawingml/2006/main">
+                  <a:graphicData uri="http://schemas.microsoft.com/office/word/2010/wordprocessingShape">
+                    <wps:wsp>
+                      <wps:cNvSpPr txBox="1"/>
+                      <wps:spPr>
+                        <a:xfrm>
+                          <a:off x="0" y="0"/>
+                          <a:ext cx="472440" cy="268014"/>
+                        </a:xfrm>
+                        <a:prstGeom prst="rect">
+                          <a:avLst/>
+                        </a:prstGeom>
+                        <a:noFill/>
+                        <a:ln w="6350">
+                          <a:noFill/>
+                        </a:ln>
+                      </wps:spPr>
+                      <wps:txbx>
+                        <w:txbxContent>
+                          <w:p>
+                            <w:r>
+                              <w:t>2</w:t>
+                            </w:r>
+                          </w:p>
+                        </w:txbxContent>
+                      </wps:txbx>
+                      <wps:bodyPr rot="0" spcFirstLastPara="0" vertOverflow="overflow" horzOverflow="overflow" vert="horz" wrap="square" lIns="91440" tIns="45720" rIns="91440" bIns="45720" numCol="1" spcCol="0" rtlCol="0" fromWordArt="0" anchor="t" anchorCtr="0" forceAA="0" compatLnSpc="1">
+                        <a:prstTxWarp prst="textNoShape">
+                          <a:avLst/>
+                        </a:prstTxWarp>
+                        <a:noAutofit/>
+                      </wps:bodyPr>
+                    </wps:wsp>
+                  </a:graphicData>
+                </a:graphic>
+                <wp14:sizeRelH relativeFrom="margin">
+                  <wp14:pctWidth>0</wp14:pctWidth>
+                </wp14:sizeRelH>
+                <wp14:sizeRelV relativeFrom="margin">
+                  <wp14:pctHeight>0</wp14:pctHeight>
+                </wp14:sizeRelV>
+              </wp:anchor>
+            </w:drawing>
+          </mc:Choice>
+          <mc:Fallback>
+            <w:pict>
+              <v:shape w14:anchorId="63C3069B" id="Text Box 34" o:spid="_x0000_s1037" type="#_x0000_t202" style="position:absolute;margin-left:104.3pt;margin-top:.65pt;width:37.2pt;height:21.1pt;z-index:251697152;visibility:visible;mso-wrap-style:square;mso-width-percent:0;mso-height-percent:0;mso-wrap-distance-left:9pt;mso-wrap-distance-top:0;mso-wrap-distance-right:9pt;mso-wrap-distance-bottom:0;mso-position-horizontal:absolute;mso-position-horizontal-relative:text;mso-position-vertical:absolute;mso-position-vertical-relative:text;mso-width-percent:0;mso-height-percent:0;mso-width-relative:margin;mso-height-relative:margin;v-text-anchor:top" o:gfxdata="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" filled="f" stroked="f" strokeweight=".5pt">
+                <v:textbox>
+                  <w:txbxContent>
+                    <w:p>
+                      <w:r>
+                        <w:t>2</w:t>
+                      </w:r>
+                    </w:p>
+                  </w:txbxContent>
+                </v:textbox>
+              </v:shape>
+            </w:pict>
+          </mc:Fallback>
+        </mc:AlternateContent>
+      </w:r>
+      <w:r>
+        <w:rPr>
+          <w:noProof/>
+        </w:rPr>
+        <mc:AlternateContent>
+          <mc:Choice Requires="wps">
+            <w:drawing>
+              <wp:anchor distT="0" distB="0" distL="114300" distR="114300" simplePos="0" relativeHeight="251678720" behindDoc="0" locked="0" layoutInCell="1" allowOverlap="1" wp14:anchorId="27EBBDE9" wp14:editId="0DA8DD67">
+                <wp:simplePos x="0" y="0"/>
+                <wp:positionH relativeFrom="column">
+                  <wp:posOffset>3468414</wp:posOffset>
+                </wp:positionH>
+                <wp:positionV relativeFrom="paragraph">
+                  <wp:posOffset>107008</wp:posOffset>
+                </wp:positionV>
+                <wp:extent cx="457200" cy="409575"/>
+                <wp:effectExtent l="0" t="0" r="12700" b="9525"/>
+                <wp:wrapNone/>
+                <wp:docPr id="18" name="Oval 18"/>
+                <wp:cNvGraphicFramePr/>
+                <a:graphic xmlns:a="http://schemas.openxmlformats.org/drawingml/2006/main">
+                  <a:graphicData uri="http://schemas.microsoft.com/office/word/2010/wordprocessingShape">
+                    <wps:wsp>
+                      <wps:cNvSpPr/>
+                      <wps:spPr>
+                        <a:xfrm>
+                          <a:off x="0" y="0"/>
+                          <a:ext cx="457200" cy="409575"/>
+                        </a:xfrm>
+                        <a:prstGeom prst="ellipse">
+                          <a:avLst/>
+                        </a:prstGeom>
+                      </wps:spPr>
+                      <wps:style>
+                        <a:lnRef idx="2">
+                          <a:schemeClr val="accent1">
+                            <a:shade val="50000"/>
+                          </a:schemeClr>
+                        </a:lnRef>
+                        <a:fillRef idx="1">
+                          <a:schemeClr val="accent1"/>
+                        </a:fillRef>
+                        <a:effectRef idx="0">
+                          <a:schemeClr val="accent1"/>
+                        </a:effectRef>
+                        <a:fontRef idx="minor">
+                          <a:schemeClr val="lt1"/>
+                        </a:fontRef>
+                      </wps:style>
+                      <wps:txbx>
+                        <w:txbxContent>
+                          <w:p>
+                            <w:pPr>
+                              <w:jc w:val="center"/>
+                            </w:pPr>
+                            <w:r>
+                              <w:t>1</w:t>
+                            </w:r>
+                          </w:p>
+                        </w:txbxContent>
+                      </wps:txbx>
+                      <wps:bodyPr rot="0" spcFirstLastPara="0" vertOverflow="overflow" horzOverflow="overflow" vert="horz" wrap="square" lIns="91440" tIns="45720" rIns="91440" bIns="45720" numCol="1" spcCol="0" rtlCol="0" fromWordArt="0" anchor="ctr" anchorCtr="0" forceAA="0" compatLnSpc="1">
+                        <a:prstTxWarp prst="textNoShape">
+                          <a:avLst/>
+                        </a:prstTxWarp>
+                        <a:noAutofit/>
+                      </wps:bodyPr>
+                    </wps:wsp>
+                  </a:graphicData>
+                </a:graphic>
+              </wp:anchor>
+            </w:drawing>
+          </mc:Choice>
+          <mc:Fallback>
+            <w:pict>
+              <v:oval w14:anchorId="27EBBDE9" id="Oval 18" o:spid="_x0000_s1038" style="position:absolute;margin-left:273.1pt;margin-top:8.45pt;width:36pt;height:32.25pt;z-index:251678720;visibility:visible;mso-wrap-style:square;mso-wrap-distance-left:9pt;mso-wrap-distance-top:0;mso-wrap-distance-right:9pt;mso-wrap-distance-bottom:0;mso-position-horizontal:absolute;mso-position-horizontal-relative:text;mso-position-vertical:absolute;mso-position-vertical-relative:text;v-text-anchor:middle" o:gfxdata="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" fillcolor="#4472c4 [3204]" strokecolor="#1f3763 [1604]" strokeweight="1pt">
+                <v:stroke joinstyle="miter"/>
+                <v:textbox>
+                  <w:txbxContent>
+                    <w:p>
+                      <w:pPr>
+                        <w:jc w:val="center"/>
+                      </w:pPr>
+                      <w:r>
+                        <w:t>1</w:t>
+                      </w:r>
+                    </w:p>
+                  </w:txbxContent>
+                </v:textbox>
+              </v:oval>
+            </w:pict>
+          </mc:Fallback>
+        </mc:AlternateContent>
+      </w:r>
+    </w:p>
+    <w:p>
+      <w:r>
+        <w:rPr>
+          <w:noProof/>
+        </w:rPr>
+        <mc:AlternateContent>
+          <mc:Choice Requires="wps">
+            <w:drawing>
+              <wp:anchor distT="0" distB="0" distL="114300" distR="114300" simplePos="0" relativeHeight="251693056" behindDoc="0" locked="0" layoutInCell="1" allowOverlap="1" wp14:anchorId="193F18CB" wp14:editId="36ABEA7F">
+                <wp:simplePos x="0" y="0"/>
+                <wp:positionH relativeFrom="column">
+                  <wp:posOffset>2222938</wp:posOffset>
+                </wp:positionH>
+                <wp:positionV relativeFrom="paragraph">
+                  <wp:posOffset>90126</wp:posOffset>
+                </wp:positionV>
+                <wp:extent cx="441325" cy="299020"/>
+                <wp:effectExtent l="0" t="0" r="15875" b="19050"/>
+                <wp:wrapNone/>
+                <wp:docPr id="31" name="Oval 31"/>
+                <wp:cNvGraphicFramePr/>
+                <a:graphic xmlns:a="http://schemas.openxmlformats.org/drawingml/2006/main">
+                  <a:graphicData uri="http://schemas.microsoft.com/office/word/2010/wordprocessingShape">
+                    <wps:wsp>
+                      <wps:cNvSpPr/>
+                      <wps:spPr>
+                        <a:xfrm>
+                          <a:off x="0" y="0"/>
+                          <a:ext cx="441325" cy="299020"/>
+                        </a:xfrm>
+                        <a:prstGeom prst="ellipse">
+                          <a:avLst/>
+                        </a:prstGeom>
+                      </wps:spPr>
+                      <wps:style>
+                        <a:lnRef idx="2">
+                          <a:schemeClr val="accent1">
+                            <a:shade val="50000"/>
+                          </a:schemeClr>
+                        </a:lnRef>
+                        <a:fillRef idx="1">
+                          <a:schemeClr val="accent1"/>
+                        </a:fillRef>
+                        <a:effectRef idx="0">
+                          <a:schemeClr val="accent1"/>
+                        </a:effectRef>
+                        <a:fontRef idx="minor">
+                          <a:schemeClr val="lt1"/>
+                        </a:fontRef>
+                      </wps:style>
+                      <wps:bodyPr rot="0" spcFirstLastPara="0" vertOverflow="overflow" horzOverflow="overflow" vert="horz" wrap="square" lIns="91440" tIns="45720" rIns="91440" bIns="45720" numCol="1" spcCol="0" rtlCol="0" fromWordArt="0" anchor="ctr" anchorCtr="0" forceAA="0" compatLnSpc="1">
+                        <a:prstTxWarp prst="textNoShape">
+                          <a:avLst/>
+                        </a:prstTxWarp>
+                        <a:noAutofit/>
+                      </wps:bodyPr>
+                    </wps:wsp>
+                  </a:graphicData>
+                </a:graphic>
+                <wp14:sizeRelV relativeFrom="margin">
+                  <wp14:pctHeight>0</wp14:pctHeight>
+                </wp14:sizeRelV>
+              </wp:anchor>
+            </w:drawing>
+          </mc:Choice>
+          <mc:Fallback>
+            <w:pict>
+              <v:oval w14:anchorId="3FA6EB8F" id="Oval 31" o:spid="_x0000_s1026" style="position:absolute;margin-left:175.05pt;margin-top:7.1pt;width:34.75pt;height:23.55pt;z-index:251693056;visibility:visible;mso-wrap-style:square;mso-height-percent:0;mso-wrap-distance-left:9pt;mso-wrap-distance-top:0;mso-wrap-distance-right:9pt;mso-wrap-distance-bottom:0;mso-position-horizontal:absolute;mso-position-horizontal-relative:text;mso-position-vertical:absolute;mso-position-vertical-relative:text;mso-height-percent:0;mso-height-relative:margin;v-text-anchor:middle" o:gfxdata="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" fillcolor="#4472c4 [3204]" strokecolor="#1f3763 [1604]" strokeweight="1pt">
+                <v:stroke joinstyle="miter"/>
+              </v:oval>
+            </w:pict>
+          </mc:Fallback>
+        </mc:AlternateContent>
+      </w:r>
+      <w:r>
+        <w:rPr>
+          <w:noProof/>
+        </w:rPr>
+        <mc:AlternateContent>
+          <mc:Choice Requires="wps">
+            <w:drawing>
+              <wp:anchor distT="0" distB="0" distL="114300" distR="114300" simplePos="0" relativeHeight="251691008" behindDoc="0" locked="0" layoutInCell="1" allowOverlap="1" wp14:anchorId="1DBF48A9" wp14:editId="5465683E">
+                <wp:simplePos x="0" y="0"/>
+                <wp:positionH relativeFrom="column">
+                  <wp:posOffset>1166648</wp:posOffset>
+                </wp:positionH>
+                <wp:positionV relativeFrom="paragraph">
+                  <wp:posOffset>184719</wp:posOffset>
+                </wp:positionV>
+                <wp:extent cx="441325" cy="315551"/>
+                <wp:effectExtent l="0" t="0" r="15875" b="15240"/>
+                <wp:wrapNone/>
+                <wp:docPr id="30" name="Oval 30"/>
+                <wp:cNvGraphicFramePr/>
+                <a:graphic xmlns:a="http://schemas.openxmlformats.org/drawingml/2006/main">
+                  <a:graphicData uri="http://schemas.microsoft.com/office/word/2010/wordprocessingShape">
+                    <wps:wsp>
+                      <wps:cNvSpPr/>
+                      <wps:spPr>
+                        <a:xfrm>
+                          <a:off x="0" y="0"/>
+                          <a:ext cx="441325" cy="315551"/>
+                        </a:xfrm>
+                        <a:prstGeom prst="ellipse">
+                          <a:avLst/>
+                        </a:prstGeom>
+                      </wps:spPr>
+                      <wps:style>
+                        <a:lnRef idx="2">
+                          <a:schemeClr val="accent1">
+                            <a:shade val="50000"/>
+                          </a:schemeClr>
+                        </a:lnRef>
+                        <a:fillRef idx="1">
+                          <a:schemeClr val="accent1"/>
+                        </a:fillRef>
+                        <a:effectRef idx="0">
+                          <a:schemeClr val="accent1"/>
+                        </a:effectRef>
+                        <a:fontRef idx="minor">
+                          <a:schemeClr val="lt1"/>
+                        </a:fontRef>
+                      </wps:style>
+                      <wps:bodyPr rot="0" spcFirstLastPara="0" vertOverflow="overflow" horzOverflow="overflow" vert="horz" wrap="square" lIns="91440" tIns="45720" rIns="91440" bIns="45720" numCol="1" spcCol="0" rtlCol="0" fromWordArt="0" anchor="ctr" anchorCtr="0" forceAA="0" compatLnSpc="1">
+                        <a:prstTxWarp prst="textNoShape">
+                          <a:avLst/>
+                        </a:prstTxWarp>
+                        <a:noAutofit/>
+                      </wps:bodyPr>
+                    </wps:wsp>
+                  </a:graphicData>
+                </a:graphic>
+              </wp:anchor>
+            </w:drawing>
+          </mc:Choice>
+          <mc:Fallback>
+            <w:pict>
+              <v:oval w14:anchorId="7D398AA5" id="Oval 30" o:spid="_x0000_s1026" style="position:absolute;margin-left:91.85pt;margin-top:14.55pt;width:34.75pt;height:24.85pt;z-index:251691008;visibility:visible;mso-wrap-style:square;mso-wrap-distance-left:9pt;mso-wrap-distance-top:0;mso-wrap-distance-right:9pt;mso-wrap-distance-bottom:0;mso-position-horizontal:absolute;mso-position-horizontal-relative:text;mso-position-vertical:absolute;mso-position-vertical-relative:text;v-text-anchor:middle" o:gfxdata="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" fillcolor="#4472c4 [3204]" strokecolor="#1f3763 [1604]" strokeweight="1pt">
+                <v:stroke joinstyle="miter"/>
+              </v:oval>
+            </w:pict>
+          </mc:Fallback>
+        </mc:AlternateContent>
+      </w:r>
+      <w:r>
+        <w:rPr>
+          <w:noProof/>
+        </w:rPr>
+        <mc:AlternateContent>
+          <mc:Choice Requires="wps">
+            <w:drawing>
+              <wp:anchor distT="0" distB="0" distL="114300" distR="114300" simplePos="0" relativeHeight="251688960" behindDoc="0" locked="0" layoutInCell="1" allowOverlap="1" wp14:anchorId="7824D29D" wp14:editId="1253AFB6">
+                <wp:simplePos x="0" y="0"/>
+                <wp:positionH relativeFrom="column">
+                  <wp:posOffset>1166648</wp:posOffset>
+                </wp:positionH>
+                <wp:positionV relativeFrom="paragraph">
+                  <wp:posOffset>184719</wp:posOffset>
+                </wp:positionV>
+                <wp:extent cx="441325" cy="251482"/>
+                <wp:effectExtent l="0" t="0" r="15875" b="15240"/>
+                <wp:wrapNone/>
+                <wp:docPr id="29" name="Oval 29"/>
+                <wp:cNvGraphicFramePr/>
+                <a:graphic xmlns:a="http://schemas.openxmlformats.org/drawingml/2006/main">
+                  <a:graphicData uri="http://schemas.microsoft.com/office/word/2010/wordprocessingShape">
+                    <wps:wsp>
+                      <wps:cNvSpPr/>
+                      <wps:spPr>
+                        <a:xfrm>
+                          <a:off x="0" y="0"/>
+                          <a:ext cx="441325" cy="251482"/>
+                        </a:xfrm>
+                        <a:prstGeom prst="ellipse">
+                          <a:avLst/>
+                        </a:prstGeom>
+                      </wps:spPr>
+                      <wps:style>
+                        <a:lnRef idx="2">
+                          <a:schemeClr val="accent1">
+                            <a:shade val="50000"/>
+                          </a:schemeClr>
+                        </a:lnRef>
+                        <a:fillRef idx="1">
+                          <a:schemeClr val="accent1"/>
+                        </a:fillRef>
+                        <a:effectRef idx="0">
+                          <a:schemeClr val="accent1"/>
+                        </a:effectRef>
+                        <a:fontRef idx="minor">
+                          <a:schemeClr val="lt1"/>
+                        </a:fontRef>
+                      </wps:style>
+                      <wps:bodyPr rot="0" spcFirstLastPara="0" vertOverflow="overflow" horzOverflow="overflow" vert="horz" wrap="square" lIns="91440" tIns="45720" rIns="91440" bIns="45720" numCol="1" spcCol="0" rtlCol="0" fromWordArt="0" anchor="ctr" anchorCtr="0" forceAA="0" compatLnSpc="1">
+                        <a:prstTxWarp prst="textNoShape">
+                          <a:avLst/>
+                        </a:prstTxWarp>
+                        <a:noAutofit/>
+                      </wps:bodyPr>
+                    </wps:wsp>
+                  </a:graphicData>
+                </a:graphic>
+                <wp14:sizeRelV relativeFrom="margin">
+                  <wp14:pctHeight>0</wp14:pctHeight>
+                </wp14:sizeRelV>
+              </wp:anchor>
+            </w:drawing>
+          </mc:Choice>
+          <mc:Fallback>
+            <w:pict>
+              <v:oval w14:anchorId="299911B0" id="Oval 29" o:spid="_x0000_s1026" style="position:absolute;margin-left:91.85pt;margin-top:14.55pt;width:34.75pt;height:19.8pt;z-index:251688960;visibility:visible;mso-wrap-style:square;mso-height-percent:0;mso-wrap-distance-left:9pt;mso-wrap-distance-top:0;mso-wrap-distance-right:9pt;mso-wrap-distance-bottom:0;mso-position-horizontal:absolute;mso-position-horizontal-relative:text;mso-position-vertical:absolute;mso-position-vertical-relative:text;mso-height-percent:0;mso-height-relative:margin;v-text-anchor:middle" o:gfxdata="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" fillcolor="#4472c4 [3204]" strokecolor="#1f3763 [1604]" strokeweight="1pt">
+                <v:stroke joinstyle="miter"/>
+              </v:oval>
+            </w:pict>
+          </mc:Fallback>
+        </mc:AlternateContent>
+      </w:r>
+      <w:r>
+        <w:rPr>
+          <w:noProof/>
+        </w:rPr>
+        <mc:AlternateContent>
+          <mc:Choice Requires="wps">
+            <w:drawing>
+              <wp:anchor distT="0" distB="0" distL="114300" distR="114300" simplePos="0" relativeHeight="251686912" behindDoc="0" locked="0" layoutInCell="1" allowOverlap="1" wp14:anchorId="00268279" wp14:editId="23F30B40">
+                <wp:simplePos x="0" y="0"/>
+                <wp:positionH relativeFrom="column">
+                  <wp:posOffset>2932387</wp:posOffset>
+                </wp:positionH>
+                <wp:positionV relativeFrom="paragraph">
+                  <wp:posOffset>188967</wp:posOffset>
+                </wp:positionV>
+                <wp:extent cx="551990" cy="630621"/>
+                <wp:effectExtent l="0" t="0" r="0" b="0"/>
+                <wp:wrapNone/>
+                <wp:docPr id="21" name="Text Box 21"/>
+                <wp:cNvGraphicFramePr/>
+                <a:graphic xmlns:a="http://schemas.openxmlformats.org/drawingml/2006/main">
+                  <a:graphicData uri="http://schemas.microsoft.com/office/word/2010/wordprocessingShape">
+                    <wps:wsp>
+                      <wps:cNvSpPr txBox="1"/>
+                      <wps:spPr>
+                        <a:xfrm>
+                          <a:off x="0" y="0"/>
+                          <a:ext cx="551990" cy="630621"/>
+                        </a:xfrm>
+                        <a:prstGeom prst="rect">
+                          <a:avLst/>
+                        </a:prstGeom>
+                        <a:noFill/>
+                        <a:ln w="6350">
+                          <a:noFill/>
+                        </a:ln>
+                      </wps:spPr>
+                      <wps:txbx>
+                        <w:txbxContent>
+                          <w:p>
+                            <w:r>
+                              <w:t>0.5</w:t>
+                            </w:r>
+                          </w:p>
+                        </w:txbxContent>
+                      </wps:txbx>
+                      <wps:bodyPr rot="0" spcFirstLastPara="0" vertOverflow="overflow" horzOverflow="overflow" vert="horz" wrap="square" lIns="91440" tIns="45720" rIns="91440" bIns="45720" numCol="1" spcCol="0" rtlCol="0" fromWordArt="0" anchor="t" anchorCtr="0" forceAA="0" compatLnSpc="1">
+                        <a:prstTxWarp prst="textNoShape">
+                          <a:avLst/>
+                        </a:prstTxWarp>
+                        <a:noAutofit/>
+                      </wps:bodyPr>
+                    </wps:wsp>
+                  </a:graphicData>
+                </a:graphic>
+                <wp14:sizeRelH relativeFrom="margin">
+                  <wp14:pctWidth>0</wp14:pctWidth>
+                </wp14:sizeRelH>
+                <wp14:sizeRelV relativeFrom="margin">
+                  <wp14:pctHeight>0</wp14:pctHeight>
+                </wp14:sizeRelV>
+              </wp:anchor>
+            </w:drawing>
+          </mc:Choice>
+          <mc:Fallback>
+            <w:pict>
+              <v:shape w14:anchorId="00268279" id="Text Box 21" o:spid="_x0000_s1039" type="#_x0000_t202" style="position:absolute;margin-left:230.9pt;margin-top:14.9pt;width:43.45pt;height:49.65pt;z-index:251686912;visibility:visible;mso-wrap-style:square;mso-width-percent:0;mso-height-percent:0;mso-wrap-distance-left:9pt;mso-wrap-distance-top:0;mso-wrap-distance-right:9pt;mso-wrap-distance-bottom:0;mso-position-horizontal:absolute;mso-position-horizontal-relative:text;mso-position-vertical:absolute;mso-position-vertical-relative:text;mso-width-percent:0;mso-height-percent:0;mso-width-relative:margin;mso-height-relative:margin;v-text-anchor:top" o:gfxdata="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" filled="f" stroked="f" strokeweight=".5pt">
+                <v:textbox>
+                  <w:txbxContent>
+                    <w:p>
+                      <w:r>
+                        <w:t>0.5</w:t>
+                      </w:r>
+                    </w:p>
+                  </w:txbxContent>
+                </v:textbox>
+              </v:shape>
+            </w:pict>
+          </mc:Fallback>
+        </mc:AlternateContent>
+      </w:r>
+    </w:p>
+    <w:p>
+      <w:r>
+        <w:rPr>
+          <w:noProof/>
+        </w:rPr>
+        <mc:AlternateContent>
+          <mc:Choice Requires="wps">
+            <w:drawing>
+              <wp:anchor distT="0" distB="0" distL="114300" distR="114300" simplePos="0" relativeHeight="251685888" behindDoc="0" locked="0" layoutInCell="1" allowOverlap="1" wp14:anchorId="1258D02F" wp14:editId="29692E62">
+                <wp:simplePos x="0" y="0"/>
+                <wp:positionH relativeFrom="column">
+                  <wp:posOffset>2380287</wp:posOffset>
+                </wp:positionH>
+                <wp:positionV relativeFrom="paragraph">
+                  <wp:posOffset>144605</wp:posOffset>
+                </wp:positionV>
+                <wp:extent cx="551180" cy="487965"/>
+                <wp:effectExtent l="0" t="0" r="0" b="0"/>
+                <wp:wrapNone/>
+                <wp:docPr id="22" name="Text Box 22"/>
+                <wp:cNvGraphicFramePr/>
+                <a:graphic xmlns:a="http://schemas.openxmlformats.org/drawingml/2006/main">
+                  <a:graphicData uri="http://schemas.microsoft.com/office/word/2010/wordprocessingShape">
+                    <wps:wsp>
+                      <wps:cNvSpPr txBox="1"/>
+                      <wps:spPr>
+                        <a:xfrm>
+                          <a:off x="0" y="0"/>
+                          <a:ext cx="551180" cy="487965"/>
+                        </a:xfrm>
+                        <a:prstGeom prst="rect">
+                          <a:avLst/>
+                        </a:prstGeom>
+                        <a:noFill/>
+                        <a:ln w="6350">
+                          <a:noFill/>
+                        </a:ln>
+                      </wps:spPr>
+                      <wps:txbx>
+                        <w:txbxContent>
+                          <w:p>
+                            <w:r>
+                              <w:t>1</w:t>
+                            </w:r>
+                          </w:p>
+                        </w:txbxContent>
+                      </wps:txbx>
+                      <wps:bodyPr rot="0" spcFirstLastPara="0" vertOverflow="overflow" horzOverflow="overflow" vert="horz" wrap="square" lIns="91440" tIns="45720" rIns="91440" bIns="45720" numCol="1" spcCol="0" rtlCol="0" fromWordArt="0" anchor="t" anchorCtr="0" forceAA="0" compatLnSpc="1">
+                        <a:prstTxWarp prst="textNoShape">
+                          <a:avLst/>
+                        </a:prstTxWarp>
+                        <a:noAutofit/>
+                      </wps:bodyPr>
+                    </wps:wsp>
+                  </a:graphicData>
+                </a:graphic>
+                <wp14:sizeRelH relativeFrom="margin">
+                  <wp14:pctWidth>0</wp14:pctWidth>
+                </wp14:sizeRelH>
+                <wp14:sizeRelV relativeFrom="margin">
+                  <wp14:pctHeight>0</wp14:pctHeight>
+                </wp14:sizeRelV>
+              </wp:anchor>
+            </w:drawing>
+          </mc:Choice>
+          <mc:Fallback>
+            <w:pict>
+              <v:shape w14:anchorId="1258D02F" id="Text Box 22" o:spid="_x0000_s1040" type="#_x0000_t202" style="position:absolute;margin-left:187.4pt;margin-top:11.4pt;width:43.4pt;height:38.4pt;z-index:251685888;visibility:visible;mso-wrap-style:square;mso-width-percent:0;mso-height-percent:0;mso-wrap-distance-left:9pt;mso-wrap-distance-top:0;mso-wrap-distance-right:9pt;mso-wrap-distance-bottom:0;mso-position-horizontal:absolute;mso-position-horizontal-relative:text;mso-position-vertical:absolute;mso-position-vertical-relative:text;mso-width-percent:0;mso-height-percent:0;mso-width-relative:margin;mso-height-relative:margin;v-text-anchor:top" o:gfxdata="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" filled="f" stroked="f" strokeweight=".5pt">
+                <v:textbox>
+                  <w:txbxContent>
+                    <w:p>
+                      <w:r>
+                        <w:t>1</w:t>
+                      </w:r>
+                    </w:p>
+                  </w:txbxContent>
+                </v:textbox>
+              </v:shape>
+            </w:pict>
+          </mc:Fallback>
+        </mc:AlternateContent>
+      </w:r>
+      <w:r>
+        <w:rPr>
+          <w:noProof/>
+        </w:rPr>
+        <mc:AlternateContent>
+          <mc:Choice Requires="wps">
+            <w:drawing>
+              <wp:anchor distT="0" distB="0" distL="114300" distR="114300" simplePos="0" relativeHeight="251681792" behindDoc="0" locked="0" layoutInCell="1" allowOverlap="1" wp14:anchorId="08BEE98B" wp14:editId="04086B26">
+                <wp:simplePos x="0" y="0"/>
+                <wp:positionH relativeFrom="column">
+                  <wp:posOffset>2554014</wp:posOffset>
+                </wp:positionH>
+                <wp:positionV relativeFrom="paragraph">
+                  <wp:posOffset>144802</wp:posOffset>
+                </wp:positionV>
+                <wp:extent cx="914400" cy="330835"/>
+                <wp:effectExtent l="25400" t="0" r="12700" b="50165"/>
+                <wp:wrapNone/>
+                <wp:docPr id="23" name="Straight Arrow Connector 23"/>
+                <wp:cNvGraphicFramePr/>
+                <a:graphic xmlns:a="http://schemas.openxmlformats.org/drawingml/2006/main">
+                  <a:graphicData uri="http://schemas.microsoft.com/office/word/2010/wordprocessingShape">
+                    <wps:wsp>
+                      <wps:cNvCnPr/>
+                      <wps:spPr>
+                        <a:xfrm flipH="1">
+                          <a:off x="0" y="0"/>
+                          <a:ext cx="914400" cy="330835"/>
+                        </a:xfrm>
+                        <a:prstGeom prst="straightConnector1">
+                          <a:avLst/>
+                        </a:prstGeom>
+                        <a:ln>
+                          <a:tailEnd type="triangle"/>
+                        </a:ln>
+                      </wps:spPr>
+                      <wps:style>
+                        <a:lnRef idx="1">
+                          <a:schemeClr val="accent1"/>
+                        </a:lnRef>
+                        <a:fillRef idx="0">
+                          <a:schemeClr val="accent1"/>
+                        </a:fillRef>
+                        <a:effectRef idx="0">
+                          <a:schemeClr val="accent1"/>
+                        </a:effectRef>
+                        <a:fontRef idx="minor">
+                          <a:schemeClr val="tx1"/>
+                        </a:fontRef>
+                      </wps:style>
+                      <wps:bodyPr/>
+                    </wps:wsp>
+                  </a:graphicData>
+                </a:graphic>
+              </wp:anchor>
+            </w:drawing>
+          </mc:Choice>
+          <mc:Fallback>
+            <w:pict>
+              <v:shape w14:anchorId="22808D6F" id="Straight Arrow Connector 23" o:spid="_x0000_s1026" type="#_x0000_t32" style="position:absolute;margin-left:201.1pt;margin-top:11.4pt;width:1in;height:26.05pt;flip:x;z-index:251681792;visibility:visible;mso-wrap-style:square;mso-wrap-distance-left:9pt;mso-wrap-distance-top:0;mso-wrap-distance-right:9pt;mso-wrap-distance-bottom:0;mso-position-horizontal:absolute;mso-position-horizontal-relative:text;mso-position-vertical:absolute;mso-position-vertical-relative:text" o:gfxdata="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" strokecolor="#4472c4 [3204]" strokeweight=".5pt">
+                <v:stroke endarrow="block" joinstyle="miter"/>
+              </v:shape>
+            </w:pict>
+          </mc:Fallback>
+        </mc:AlternateContent>
+      </w:r>
+      <w:r>
+        <w:rPr>
+          <w:noProof/>
+        </w:rPr>
+        <mc:AlternateContent>
+          <mc:Choice Requires="wps">
+            <w:drawing>
+              <wp:anchor distT="0" distB="0" distL="114300" distR="114300" simplePos="0" relativeHeight="251680768" behindDoc="0" locked="0" layoutInCell="1" allowOverlap="1" wp14:anchorId="1A5C3B37" wp14:editId="5F585FDB">
+                <wp:simplePos x="0" y="0"/>
+                <wp:positionH relativeFrom="column">
+                  <wp:posOffset>2427890</wp:posOffset>
+                </wp:positionH>
+                <wp:positionV relativeFrom="paragraph">
+                  <wp:posOffset>144802</wp:posOffset>
+                </wp:positionV>
+                <wp:extent cx="0" cy="330835"/>
+                <wp:effectExtent l="63500" t="0" r="38100" b="37465"/>
+                <wp:wrapNone/>
+                <wp:docPr id="24" name="Straight Arrow Connector 24"/>
+                <wp:cNvGraphicFramePr/>
+                <a:graphic xmlns:a="http://schemas.openxmlformats.org/drawingml/2006/main">
+                  <a:graphicData uri="http://schemas.microsoft.com/office/word/2010/wordprocessingShape">
+                    <wps:wsp>
+                      <wps:cNvCnPr/>
+                      <wps:spPr>
+                        <a:xfrm>
+                          <a:off x="0" y="0"/>
+                          <a:ext cx="0" cy="330835"/>
+                        </a:xfrm>
+                        <a:prstGeom prst="straightConnector1">
+                          <a:avLst/>
+                        </a:prstGeom>
+                        <a:ln>
+                          <a:tailEnd type="triangle"/>
+                        </a:ln>
+                      </wps:spPr>
+                      <wps:style>
+                        <a:lnRef idx="1">
+                          <a:schemeClr val="accent1"/>
+                        </a:lnRef>
+                        <a:fillRef idx="0">
+                          <a:schemeClr val="accent1"/>
+                        </a:fillRef>
+                        <a:effectRef idx="0">
+                          <a:schemeClr val="accent1"/>
+                        </a:effectRef>
+                        <a:fontRef idx="minor">
+                          <a:schemeClr val="tx1"/>
+                        </a:fontRef>
+                      </wps:style>
+                      <wps:bodyPr/>
+                    </wps:wsp>
+                  </a:graphicData>
+                </a:graphic>
+              </wp:anchor>
+            </w:drawing>
+          </mc:Choice>
+          <mc:Fallback>
+            <w:pict>
+              <v:shape w14:anchorId="29F62E0E" id="Straight Arrow Connector 24" o:spid="_x0000_s1026" type="#_x0000_t32" style="position:absolute;margin-left:191.15pt;margin-top:11.4pt;width:0;height:26.05pt;z-index:251680768;visibility:visible;mso-wrap-style:square;mso-wrap-distance-left:9pt;mso-wrap-distance-top:0;mso-wrap-distance-right:9pt;mso-wrap-distance-bottom:0;mso-position-horizontal:absolute;mso-position-horizontal-relative:text;mso-position-vertical:absolute;mso-position-vertical-relative:text" o:gfxdata="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" strokecolor="#4472c4 [3204]" strokeweight=".5pt">
+                <v:stroke endarrow="block" joinstyle="miter"/>
+              </v:shape>
+            </w:pict>
+          </mc:Fallback>
+        </mc:AlternateContent>
+      </w:r>
+      <w:r>
+        <w:rPr>
+          <w:noProof/>
+        </w:rPr>
+        <mc:AlternateContent>
+          <mc:Choice Requires="wps">
+            <w:drawing>
+              <wp:anchor distT="0" distB="0" distL="114300" distR="114300" simplePos="0" relativeHeight="251679744" behindDoc="0" locked="0" layoutInCell="1" allowOverlap="1" wp14:anchorId="5C623B35" wp14:editId="3F865A9D">
+                <wp:simplePos x="0" y="0"/>
+                <wp:positionH relativeFrom="column">
+                  <wp:posOffset>1529255</wp:posOffset>
+                </wp:positionH>
+                <wp:positionV relativeFrom="paragraph">
+                  <wp:posOffset>144473</wp:posOffset>
+                </wp:positionV>
+                <wp:extent cx="804042" cy="331405"/>
+                <wp:effectExtent l="0" t="0" r="34290" b="50165"/>
+                <wp:wrapNone/>
+                <wp:docPr id="25" name="Straight Arrow Connector 25"/>
+                <wp:cNvGraphicFramePr/>
+                <a:graphic xmlns:a="http://schemas.openxmlformats.org/drawingml/2006/main">
+                  <a:graphicData uri="http://schemas.microsoft.com/office/word/2010/wordprocessingShape">
+                    <wps:wsp>
+                      <wps:cNvCnPr/>
+                      <wps:spPr>
+                        <a:xfrm>
+                          <a:off x="0" y="0"/>
+                          <a:ext cx="804042" cy="331405"/>
+                        </a:xfrm>
+                        <a:prstGeom prst="straightConnector1">
+                          <a:avLst/>
+                        </a:prstGeom>
+                        <a:ln>
+                          <a:tailEnd type="triangle"/>
+                        </a:ln>
+                      </wps:spPr>
+                      <wps:style>
+                        <a:lnRef idx="1">
+                          <a:schemeClr val="accent1"/>
+                        </a:lnRef>
+                        <a:fillRef idx="0">
+                          <a:schemeClr val="accent1"/>
+                        </a:fillRef>
+                        <a:effectRef idx="0">
+                          <a:schemeClr val="accent1"/>
+                        </a:effectRef>
+                        <a:fontRef idx="minor">
+                          <a:schemeClr val="tx1"/>
+                        </a:fontRef>
+                      </wps:style>
+                      <wps:bodyPr/>
+                    </wps:wsp>
+                  </a:graphicData>
+                </a:graphic>
+              </wp:anchor>
+            </w:drawing>
+          </mc:Choice>
+          <mc:Fallback>
+            <w:pict>
+              <v:shape w14:anchorId="7B46E97F" id="Straight Arrow Connector 25" o:spid="_x0000_s1026" type="#_x0000_t32" style="position:absolute;margin-left:120.4pt;margin-top:11.4pt;width:63.3pt;height:26.1pt;z-index:251679744;visibility:visible;mso-wrap-style:square;mso-wrap-distance-left:9pt;mso-wrap-distance-top:0;mso-wrap-distance-right:9pt;mso-wrap-distance-bottom:0;mso-position-horizontal:absolute;mso-position-horizontal-relative:text;mso-position-vertical:absolute;mso-position-vertical-relative:text" o:gfxdata="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" strokecolor="#4472c4 [3204]" strokeweight=".5pt">
+                <v:stroke endarrow="block" joinstyle="miter"/>
+              </v:shape>
+            </w:pict>
+          </mc:Fallback>
+        </mc:AlternateContent>
+      </w:r>
+    </w:p>
+    <w:p>
+      <w:r>
+        <w:rPr>
+          <w:noProof/>
+        </w:rPr>
+        <mc:AlternateContent>
+          <mc:Choice Requires="wps">
+            <w:drawing>
+              <wp:anchor distT="0" distB="0" distL="114300" distR="114300" simplePos="0" relativeHeight="251684864" behindDoc="0" locked="0" layoutInCell="1" allowOverlap="1" wp14:anchorId="204F0444" wp14:editId="799CB156">
+                <wp:simplePos x="0" y="0"/>
+                <wp:positionH relativeFrom="column">
+                  <wp:posOffset>1639614</wp:posOffset>
+                </wp:positionH>
+                <wp:positionV relativeFrom="paragraph">
+                  <wp:posOffset>69106</wp:posOffset>
+                </wp:positionV>
+                <wp:extent cx="472965" cy="315310"/>
+                <wp:effectExtent l="0" t="0" r="0" b="0"/>
+                <wp:wrapNone/>
+                <wp:docPr id="26" name="Text Box 26"/>
+                <wp:cNvGraphicFramePr/>
+                <a:graphic xmlns:a="http://schemas.openxmlformats.org/drawingml/2006/main">
+                  <a:graphicData uri="http://schemas.microsoft.com/office/word/2010/wordprocessingShape">
+                    <wps:wsp>
+                      <wps:cNvSpPr txBox="1"/>
+                      <wps:spPr>
+                        <a:xfrm>
+                          <a:off x="0" y="0"/>
+                          <a:ext cx="472965" cy="315310"/>
+                        </a:xfrm>
+                        <a:prstGeom prst="rect">
+                          <a:avLst/>
+                        </a:prstGeom>
+                        <a:noFill/>
+                        <a:ln w="6350">
+                          <a:noFill/>
+                        </a:ln>
+                      </wps:spPr>
+                      <wps:txbx>
+                        <w:txbxContent>
+                          <w:p>
+                            <w:r>
+                              <w:t>1</w:t>
+                            </w:r>
+                          </w:p>
+                        </w:txbxContent>
+                      </wps:txbx>
+                      <wps:bodyPr rot="0" spcFirstLastPara="0" vertOverflow="overflow" horzOverflow="overflow" vert="horz" wrap="square" lIns="91440" tIns="45720" rIns="91440" bIns="45720" numCol="1" spcCol="0" rtlCol="0" fromWordArt="0" anchor="t" anchorCtr="0" forceAA="0" compatLnSpc="1">
+                        <a:prstTxWarp prst="textNoShape">
+                          <a:avLst/>
+                        </a:prstTxWarp>
+                        <a:noAutofit/>
+                      </wps:bodyPr>
+                    </wps:wsp>
+                  </a:graphicData>
+                </a:graphic>
+                <wp14:sizeRelH relativeFrom="margin">
+                  <wp14:pctWidth>0</wp14:pctWidth>
+                </wp14:sizeRelH>
+                <wp14:sizeRelV relativeFrom="margin">
+                  <wp14:pctHeight>0</wp14:pctHeight>
+                </wp14:sizeRelV>
+              </wp:anchor>
+            </w:drawing>
+          </mc:Choice>
+          <mc:Fallback>
+            <w:pict>
+              <v:shape w14:anchorId="204F0444" id="Text Box 26" o:spid="_x0000_s1041" type="#_x0000_t202" style="position:absolute;margin-left:129.1pt;margin-top:5.45pt;width:37.25pt;height:24.85pt;z-index:251684864;visibility:visible;mso-wrap-style:square;mso-width-percent:0;mso-height-percent:0;mso-wrap-distance-left:9pt;mso-wrap-distance-top:0;mso-wrap-distance-right:9pt;mso-wrap-distance-bottom:0;mso-position-horizontal:absolute;mso-position-horizontal-relative:text;mso-position-vertical:absolute;mso-position-vertical-relative:text;mso-width-percent:0;mso-height-percent:0;mso-width-relative:margin;mso-height-relative:margin;v-text-anchor:top" o:gfxdata="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" filled="f" stroked="f" strokeweight=".5pt">
+                <v:textbox>
+                  <w:txbxContent>
+                    <w:p>
+                      <w:r>
+                        <w:t>1</w:t>
+                      </w:r>
+                    </w:p>
+                  </w:txbxContent>
+                </v:textbox>
+              </v:shape>
+            </w:pict>
+          </mc:Fallback>
+        </mc:AlternateContent>
+      </w:r>
+    </w:p>
+    <w:p>
+      <w:r>
+        <w:rPr>
+          <w:noProof/>
+        </w:rPr>
+        <mc:AlternateContent>
+          <mc:Choice Requires="wps">
+            <w:drawing>
+              <wp:anchor distT="0" distB="0" distL="114300" distR="114300" simplePos="0" relativeHeight="251683840" behindDoc="0" locked="0" layoutInCell="1" allowOverlap="1" wp14:anchorId="0A571613" wp14:editId="352B47A6">
+                <wp:simplePos x="0" y="0"/>
+                <wp:positionH relativeFrom="column">
+                  <wp:posOffset>3767959</wp:posOffset>
+                </wp:positionH>
+                <wp:positionV relativeFrom="paragraph">
+                  <wp:posOffset>103767</wp:posOffset>
+                </wp:positionV>
+                <wp:extent cx="1008993" cy="409903"/>
+                <wp:effectExtent l="0" t="0" r="7620" b="9525"/>
+                <wp:wrapNone/>
+                <wp:docPr id="27" name="Oval 27"/>
+                <wp:cNvGraphicFramePr/>
+                <a:graphic xmlns:a="http://schemas.openxmlformats.org/drawingml/2006/main">
+                  <a:graphicData uri="http://schemas.microsoft.com/office/word/2010/wordprocessingShape">
+                    <wps:wsp>
+                      <wps:cNvSpPr/>
+                      <wps:spPr>
+                        <a:xfrm>
+                          <a:off x="0" y="0"/>
+                          <a:ext cx="1008993" cy="409903"/>
+                        </a:xfrm>
+                        <a:prstGeom prst="ellipse">
+                          <a:avLst/>
+                        </a:prstGeom>
+                      </wps:spPr>
+                      <wps:style>
+                        <a:lnRef idx="2">
+                          <a:schemeClr val="accent1">
+                            <a:shade val="50000"/>
+                          </a:schemeClr>
+                        </a:lnRef>
+                        <a:fillRef idx="1">
+                          <a:schemeClr val="accent1"/>
+                        </a:fillRef>
+                        <a:effectRef idx="0">
+                          <a:schemeClr val="accent1"/>
+                        </a:effectRef>
+                        <a:fontRef idx="minor">
+                          <a:schemeClr val="lt1"/>
+                        </a:fontRef>
+                      </wps:style>
+                      <wps:txbx>
+                        <w:txbxContent>
+                          <w:p>
+                            <w:pPr>
+                              <w:jc w:val="center"/>
+                            </w:pPr>
+                            <w:r>
+                              <w:t>result</w:t>
+                            </w:r>
+                          </w:p>
+                        </w:txbxContent>
+                      </wps:txbx>
+                      <wps:bodyPr rot="0" spcFirstLastPara="0" vertOverflow="overflow" horzOverflow="overflow" vert="horz" wrap="square" lIns="91440" tIns="45720" rIns="91440" bIns="45720" numCol="1" spcCol="0" rtlCol="0" fromWordArt="0" anchor="ctr" anchorCtr="0" forceAA="0" compatLnSpc="1">
+                        <a:prstTxWarp prst="textNoShape">
+                          <a:avLst/>
+                        </a:prstTxWarp>
+                        <a:noAutofit/>
+                      </wps:bodyPr>
+                    </wps:wsp>
+                  </a:graphicData>
+                </a:graphic>
+                <wp14:sizeRelV relativeFrom="margin">
+                  <wp14:pctHeight>0</wp14:pctHeight>
+                </wp14:sizeRelV>
+              </wp:anchor>
+            </w:drawing>
+          </mc:Choice>
+          <mc:Fallback>
+            <w:pict>
+              <v:oval w14:anchorId="0A571613" id="Oval 27" o:spid="_x0000_s1042" style="position:absolute;margin-left:296.7pt;margin-top:8.15pt;width:79.45pt;height:32.3pt;z-index:251683840;visibility:visible;mso-wrap-style:square;mso-height-percent:0;mso-wrap-distance-left:9pt;mso-wrap-distance-top:0;mso-wrap-distance-right:9pt;mso-wrap-distance-bottom:0;mso-position-horizontal:absolute;mso-position-horizontal-relative:text;mso-position-vertical:absolute;mso-position-vertical-relative:text;mso-height-percent:0;mso-height-relative:margin;v-text-anchor:middle" o:gfxdata="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" fillcolor="#4472c4 [3204]" strokecolor="#1f3763 [1604]" strokeweight="1pt">
+                <v:stroke joinstyle="miter"/>
+                <v:textbox>
+                  <w:txbxContent>
+                    <w:p>
+                      <w:pPr>
+                        <w:jc w:val="center"/>
+                      </w:pPr>
+                      <w:r>
+                        <w:t>result</w:t>
+                      </w:r>
+                    </w:p>
+                  </w:txbxContent>
+                </v:textbox>
+              </v:oval>
+            </w:pict>
+          </mc:Fallback>
+        </mc:AlternateContent>
+      </w:r>
+      <w:r>
+        <w:rPr>
+          <w:noProof/>
+        </w:rPr>
+        <mc:AlternateContent>
+          <mc:Choice Requires="wps">
+            <w:drawing>
+              <wp:anchor distT="0" distB="0" distL="114300" distR="114300" simplePos="0" relativeHeight="251682816" behindDoc="0" locked="0" layoutInCell="1" allowOverlap="1" wp14:anchorId="10F6CA9F" wp14:editId="66C7F79F">
+                <wp:simplePos x="0" y="0"/>
+                <wp:positionH relativeFrom="column">
+                  <wp:posOffset>2222938</wp:posOffset>
+                </wp:positionH>
+                <wp:positionV relativeFrom="paragraph">
+                  <wp:posOffset>103527</wp:posOffset>
+                </wp:positionV>
+                <wp:extent cx="441325" cy="315551"/>
+                <wp:effectExtent l="0" t="0" r="15875" b="15240"/>
+                <wp:wrapNone/>
+                <wp:docPr id="28" name="Oval 28"/>
+                <wp:cNvGraphicFramePr/>
+                <a:graphic xmlns:a="http://schemas.openxmlformats.org/drawingml/2006/main">
+                  <a:graphicData uri="http://schemas.microsoft.com/office/word/2010/wordprocessingShape">
+                    <wps:wsp>
+                      <wps:cNvSpPr/>
+                      <wps:spPr>
+                        <a:xfrm>
+                          <a:off x="0" y="0"/>
+                          <a:ext cx="441325" cy="315551"/>
+                        </a:xfrm>
+                        <a:prstGeom prst="ellipse">
+                          <a:avLst/>
+                        </a:prstGeom>
+                      </wps:spPr>
+                      <wps:style>
+                        <a:lnRef idx="2">
+                          <a:schemeClr val="accent1">
+                            <a:shade val="50000"/>
+                          </a:schemeClr>
+                        </a:lnRef>
+                        <a:fillRef idx="1">
+                          <a:schemeClr val="accent1"/>
+                        </a:fillRef>
+                        <a:effectRef idx="0">
+                          <a:schemeClr val="accent1"/>
+                        </a:effectRef>
+                        <a:fontRef idx="minor">
+                          <a:schemeClr val="lt1"/>
+                        </a:fontRef>
+                      </wps:style>
+                      <wps:bodyPr rot="0" spcFirstLastPara="0" vertOverflow="overflow" horzOverflow="overflow" vert="horz" wrap="square" lIns="91440" tIns="45720" rIns="91440" bIns="45720" numCol="1" spcCol="0" rtlCol="0" fromWordArt="0" anchor="ctr" anchorCtr="0" forceAA="0" compatLnSpc="1">
+                        <a:prstTxWarp prst="textNoShape">
+                          <a:avLst/>
+                        </a:prstTxWarp>
+                        <a:noAutofit/>
+                      </wps:bodyPr>
+                    </wps:wsp>
+                  </a:graphicData>
+                </a:graphic>
+              </wp:anchor>
+            </w:drawing>
+          </mc:Choice>
+          <mc:Fallback>
+            <w:pict>
+              <v:oval w14:anchorId="463B2D85" id="Oval 28" o:spid="_x0000_s1026" style="position:absolute;margin-left:175.05pt;margin-top:8.15pt;width:34.75pt;height:24.85pt;z-index:251682816;visibility:visible;mso-wrap-style:square;mso-wrap-distance-left:9pt;mso-wrap-distance-top:0;mso-wrap-distance-right:9pt;mso-wrap-distance-bottom:0;mso-position-horizontal:absolute;mso-position-horizontal-relative:text;mso-position-vertical:absolute;mso-position-vertical-relative:text;v-text-anchor:middle" o:gfxdata="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" fillcolor="#4472c4 [3204]" strokecolor="#1f3763 [1604]" strokeweight="1pt">
+                <v:stroke joinstyle="miter"/>
+              </v:oval>
+            </w:pict>
+          </mc:Fallback>
+        </mc:AlternateContent>
+      </w:r>
+    </w:p>
+    <w:p>
+      <w:pPr>
+        <w:rPr>
+          <w:rFonts w:ascii="Menlo" w:hAnsi="Menlo" w:cs="Menlo"/>
+        </w:rPr>
+      </w:pPr>
+      <w:r>
+        <w:rPr>
+          <w:noProof/>
+        </w:rPr>
+        <mc:AlternateContent>
+          <mc:Choice Requires="wps">
+            <w:drawing>
+              <wp:anchor distT="0" distB="0" distL="114300" distR="114300" simplePos="0" relativeHeight="251701248" behindDoc="0" locked="0" layoutInCell="1" allowOverlap="1" wp14:anchorId="63711025" wp14:editId="4FC2BC44">
+                <wp:simplePos x="0" y="0"/>
+                <wp:positionH relativeFrom="column">
+                  <wp:posOffset>3200399</wp:posOffset>
+                </wp:positionH>
+                <wp:positionV relativeFrom="paragraph">
+                  <wp:posOffset>71120</wp:posOffset>
+                </wp:positionV>
+                <wp:extent cx="283801" cy="330835"/>
+                <wp:effectExtent l="0" t="0" r="0" b="0"/>
+                <wp:wrapNone/>
+                <wp:docPr id="37" name="Text Box 37"/>
+                <wp:cNvGraphicFramePr/>
+                <a:graphic xmlns:a="http://schemas.openxmlformats.org/drawingml/2006/main">
+                  <a:graphicData uri="http://schemas.microsoft.com/office/word/2010/wordprocessingShape">
+                    <wps:wsp>
+                      <wps:cNvSpPr txBox="1"/>
+                      <wps:spPr>
+                        <a:xfrm>
+                          <a:off x="0" y="0"/>
+                          <a:ext cx="283801" cy="330835"/>
+                        </a:xfrm>
+                        <a:prstGeom prst="rect">
+                          <a:avLst/>
+                        </a:prstGeom>
+                        <a:noFill/>
+                        <a:ln w="6350">
+                          <a:noFill/>
+                        </a:ln>
+                      </wps:spPr>
+                      <wps:txbx>
+                        <w:txbxContent>
+                          <w:p>
+                            <w:r>
+                              <w:t>4</w:t>
+                            </w:r>
+                          </w:p>
+                        </w:txbxContent>
+                      </wps:txbx>
+                      <wps:bodyPr rot="0" spcFirstLastPara="0" vertOverflow="overflow" horzOverflow="overflow" vert="horz" wrap="square" lIns="91440" tIns="45720" rIns="91440" bIns="45720" numCol="1" spcCol="0" rtlCol="0" fromWordArt="0" anchor="t" anchorCtr="0" forceAA="0" compatLnSpc="1">
+                        <a:prstTxWarp prst="textNoShape">
+                          <a:avLst/>
+                        </a:prstTxWarp>
+                        <a:noAutofit/>
+                      </wps:bodyPr>
+                    </wps:wsp>
+                  </a:graphicData>
+                </a:graphic>
+                <wp14:sizeRelH relativeFrom="margin">
+                  <wp14:pctWidth>0</wp14:pctWidth>
+                </wp14:sizeRelH>
+                <wp14:sizeRelV relativeFrom="margin">
+                  <wp14:pctHeight>0</wp14:pctHeight>
+                </wp14:sizeRelV>
+              </wp:anchor>
+            </w:drawing>
+          </mc:Choice>
+          <mc:Fallback>
+            <w:pict>
+              <v:shape w14:anchorId="63711025" id="Text Box 37" o:spid="_x0000_s1043" type="#_x0000_t202" style="position:absolute;margin-left:252pt;margin-top:5.6pt;width:22.35pt;height:26.05pt;z-index:251701248;visibility:visible;mso-wrap-style:square;mso-width-percent:0;mso-height-percent:0;mso-wrap-distance-left:9pt;mso-wrap-distance-top:0;mso-wrap-distance-right:9pt;mso-wrap-distance-bottom:0;mso-position-horizontal:absolute;mso-position-horizontal-relative:text;mso-position-vertical:absolute;mso-position-vertical-relative:text;mso-width-percent:0;mso-height-percent:0;mso-width-relative:margin;mso-height-relative:margin;v-text-anchor:top" o:gfxdata="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" filled="f" stroked="f" strokeweight=".5pt">
+                <v:textbox>
+                  <w:txbxContent>
+                    <w:p>
+                      <w:r>
+                        <w:t>4</w:t>
+                      </w:r>
+                    </w:p>
+                  </w:txbxContent>
+                </v:textbox>
+              </v:shape>
+            </w:pict>
+          </mc:Fallback>
+        </mc:AlternateContent>
+      </w:r>
+      <w:r>
+        <w:rPr>
+          <w:rFonts w:ascii="Menlo" w:hAnsi="Menlo" w:cs="Menlo"/>
+          <w:noProof/>
+        </w:rPr>
+        <mc:AlternateContent>
+          <mc:Choice Requires="wps">
+            <w:drawing>
+              <wp:anchor distT="0" distB="0" distL="114300" distR="114300" simplePos="0" relativeHeight="251700224" behindDoc="0" locked="0" layoutInCell="1" allowOverlap="1" wp14:anchorId="6BE0665C" wp14:editId="3E2BBB80">
+                <wp:simplePos x="0" y="0"/>
+                <wp:positionH relativeFrom="column">
+                  <wp:posOffset>2664371</wp:posOffset>
+                </wp:positionH>
+                <wp:positionV relativeFrom="paragraph">
+                  <wp:posOffset>70069</wp:posOffset>
+                </wp:positionV>
+                <wp:extent cx="1103587" cy="985"/>
+                <wp:effectExtent l="0" t="63500" r="0" b="75565"/>
+                <wp:wrapNone/>
+                <wp:docPr id="36" name="Straight Arrow Connector 36"/>
+                <wp:cNvGraphicFramePr/>
+                <a:graphic xmlns:a="http://schemas.openxmlformats.org/drawingml/2006/main">
+                  <a:graphicData uri="http://schemas.microsoft.com/office/word/2010/wordprocessingShape">
+                    <wps:wsp>
+                      <wps:cNvCnPr/>
+                      <wps:spPr>
+                        <a:xfrm flipV="1">
+                          <a:off x="0" y="0"/>
+                          <a:ext cx="1103587" cy="985"/>
+                        </a:xfrm>
+                        <a:prstGeom prst="straightConnector1">
+                          <a:avLst/>
+                        </a:prstGeom>
+                        <a:ln>
+                          <a:tailEnd type="triangle"/>
+                        </a:ln>
+                      </wps:spPr>
+                      <wps:style>
+                        <a:lnRef idx="1">
+                          <a:schemeClr val="accent1"/>
+                        </a:lnRef>
+                        <a:fillRef idx="0">
+                          <a:schemeClr val="accent1"/>
+                        </a:fillRef>
+                        <a:effectRef idx="0">
+                          <a:schemeClr val="accent1"/>
+                        </a:effectRef>
+                        <a:fontRef idx="minor">
+                          <a:schemeClr val="tx1"/>
+                        </a:fontRef>
+                      </wps:style>
+                      <wps:bodyPr/>
+                    </wps:wsp>
+                  </a:graphicData>
+                </a:graphic>
+              </wp:anchor>
+            </w:drawing>
+          </mc:Choice>
+          <mc:Fallback>
+            <w:pict>
+              <v:shape w14:anchorId="660E7396" id="Straight Arrow Connector 36" o:spid="_x0000_s1026" type="#_x0000_t32" style="position:absolute;margin-left:209.8pt;margin-top:5.5pt;width:86.9pt;height:.1pt;flip:y;z-index:251700224;visibility:visible;mso-wrap-style:square;mso-wrap-distance-left:9pt;mso-wrap-distance-top:0;mso-wrap-distance-right:9pt;mso-wrap-distance-bottom:0;mso-position-horizontal:absolute;mso-position-horizontal-relative:text;mso-position-vertical:absolute;mso-position-vertical-relative:text" o:gfxdata="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" strokecolor="#4472c4 [3204]" strokeweight=".5pt">
+                <v:stroke endarrow="block" joinstyle="miter"/>
+              </v:shape>
+            </w:pict>
+          </mc:Fallback>
+        </mc:AlternateContent>
+      </w:r>
+    </w:p>
+    <w:p>
+      <w:pPr>
+        <w:rPr>
+          <w:rFonts w:ascii="Menlo" w:hAnsi="Menlo" w:cs="Menlo"/>
+        </w:rPr>
+      </w:pPr>
+    </w:p>
+    <w:p>
+      <w:pPr>
+        <w:rPr>
+          <w:rFonts w:ascii="Menlo" w:hAnsi="Menlo" w:cs="Menlo"/>
+        </w:rPr>
+      </w:pPr>
+    </w:p>
+    <w:p>
+      <w:pPr>
+        <w:rPr>
+          <w:rFonts w:ascii="Menlo" w:hAnsi="Menlo" w:cs="Menlo"/>
+        </w:rPr>
+      </w:pPr>
+    </w:p>
+    <w:p>
+      <w:pPr>
+        <w:rPr>
+          <w:rFonts w:ascii="Menlo" w:hAnsi="Menlo" w:cs="Menlo"/>
+        </w:rPr>
+      </w:pPr>
+    </w:p>
+    <w:p>
+      <w:pPr>
+        <w:rPr>
+          <w:rFonts w:ascii="Menlo" w:hAnsi="Menlo" w:cs="Menlo"/>
+        </w:rPr>
+      </w:pPr>
+    </w:p>
+    <w:p>
+      <w:pPr>
+        <w:rPr>
+          <w:rFonts w:ascii="Menlo" w:hAnsi="Menlo" w:cs="Menlo"/>
+        </w:rPr>
+      </w:pPr>
+    </w:p>
+    <w:p>
+      <w:pPr>
+        <w:rPr>
+          <w:rFonts w:ascii="Menlo" w:hAnsi="Menlo" w:cs="Menlo"/>
+        </w:rPr>
+      </w:pPr>
+    </w:p>
+    <w:p>
+      <w:pPr>
+        <w:rPr>
+          <w:rFonts w:ascii="Menlo" w:hAnsi="Menlo" w:cs="Menlo"/>
+        </w:rPr>
+      </w:pPr>
+      <w:r>
+        <w:rPr>
+          <w:rFonts w:ascii="Menlo" w:hAnsi="Menlo" w:cs="Menlo"/>
+        </w:rPr>
+        <w:t>OR is equivalent to the following genetic code, where A is hidden neuron 10011100111001, B is hidden neuron 10001100110001, and the result is stored in hidden neuron 10000111100001.</w:t>
+      </w:r>
+    </w:p>
+    <w:p>
+      <w:r>
+        <w:t>source</w:t>
+      </w:r>
+      <w:r>
+        <w:tab/>
+      </w:r>
+      <w:r>
+        <w:tab/>
+      </w:r>
+      <w:r>
+        <w:tab/>
+      </w:r>
+      <w:proofErr w:type="spellStart"/>
+      <w:r>
+        <w:t>dest</w:t>
+      </w:r>
+      <w:proofErr w:type="spellEnd"/>
+      <w:r>
+        <w:tab/>
+      </w:r>
+      <w:r>
+        <w:tab/>
+      </w:r>
+      <w:r>
+        <w:tab/>
+      </w:r>
+      <w:r>
+        <w:tab/>
+        <w:t>sign</w:t>
+      </w:r>
+      <w:r>
+        <w:tab/>
+        <w:t>weight</w:t>
+      </w:r>
+    </w:p>
+    <w:p>
+      <w:pPr>
+        <w:ind w:right="-900" w:hanging="630"/>
+        <w:rPr>
+          <w:rFonts w:ascii="Menlo" w:hAnsi="Menlo" w:cs="Menlo"/>
+          <w:color w:val="000000"/>
+        </w:rPr>
+      </w:pPr>
+      <w:r>
+        <w:rPr>
+          <w:rFonts w:ascii="Menlo" w:hAnsi="Menlo" w:cs="Menlo"/>
+        </w:rPr>
+        <w:t>101010011100111001 00010000111100</w:t>
+      </w:r>
+      <w:r>
+        <w:rPr>
+          <w:rFonts w:ascii="Menlo" w:hAnsi="Menlo" w:cs="Menlo"/>
+        </w:rPr>
+        <w:t>1</w:t>
+      </w:r>
+      <w:r>
+        <w:rPr>
+          <w:rFonts w:ascii="Menlo" w:hAnsi="Menlo" w:cs="Menlo"/>
+        </w:rPr>
+        <w:t>0</w:t>
+      </w:r>
+      <w:r>
+        <w:rPr>
+          <w:rFonts w:ascii="Menlo" w:hAnsi="Menlo" w:cs="Menlo"/>
+        </w:rPr>
+        <w:t>0</w:t>
+      </w:r>
+      <w:r>
+        <w:rPr>
+          <w:rFonts w:ascii="Menlo" w:hAnsi="Menlo" w:cs="Menlo"/>
+        </w:rPr>
+        <w:tab/>
+        <w:t>0</w:t>
+      </w:r>
+      <w:r>
+        <w:rPr>
+          <w:rFonts w:ascii="Menlo" w:hAnsi="Menlo" w:cs="Menlo"/>
+        </w:rPr>
+        <w:tab/>
+      </w:r>
+      <w:r>
+        <w:rPr>
+          <w:rFonts w:ascii="Menlo" w:hAnsi="Menlo" w:cs="Menlo"/>
+        </w:rPr>
+        <w:t>1</w:t>
+      </w:r>
+      <w:r>
+        <w:rPr>
+          <w:rFonts w:ascii="Menlo" w:hAnsi="Menlo" w:cs="Menlo"/>
+        </w:rPr>
+        <w:t>0</w:t>
+      </w:r>
+      <w:r>
+        <w:rPr>
+          <w:rFonts w:ascii="Menlo" w:hAnsi="Menlo" w:cs="Menlo"/>
+          <w:color w:val="000000"/>
+        </w:rPr>
+        <w:tab/>
+      </w:r>
+      <w:r>
+        <w:rPr>
+          <w:rFonts w:ascii="Menlo" w:hAnsi="Menlo" w:cs="Menlo"/>
+          <w:color w:val="000000"/>
+        </w:rPr>
+        <w:t>0</w:t>
+      </w:r>
+      <w:r>
+        <w:rPr>
+          <w:rFonts w:ascii="Menlo" w:hAnsi="Menlo" w:cs="Menlo"/>
+          <w:color w:val="000000"/>
+        </w:rPr>
+        <w:t>00000</w:t>
+      </w:r>
+      <w:r>
+        <w:rPr>
+          <w:rFonts w:ascii="Menlo" w:hAnsi="Menlo" w:cs="Menlo"/>
+          <w:color w:val="000000"/>
+        </w:rPr>
+        <w:t>0</w:t>
+      </w:r>
+      <w:r>
+        <w:rPr>
+          <w:rFonts w:ascii="Menlo" w:hAnsi="Menlo" w:cs="Menlo"/>
+          <w:color w:val="000000"/>
+        </w:rPr>
+        <w:t>0</w:t>
+      </w:r>
+      <w:r>
+        <w:rPr>
+          <w:rFonts w:ascii="Menlo" w:hAnsi="Menlo" w:cs="Menlo"/>
+          <w:color w:val="000000"/>
+        </w:rPr>
+        <w:t>0</w:t>
+      </w:r>
+      <w:r>
+        <w:rPr>
+          <w:rFonts w:ascii="Menlo" w:hAnsi="Menlo" w:cs="Menlo"/>
+          <w:color w:val="000000"/>
+        </w:rPr>
+        <w:t>000</w:t>
+      </w:r>
+      <w:r>
+        <w:rPr>
+          <w:rFonts w:ascii="Menlo" w:hAnsi="Menlo" w:cs="Menlo"/>
+          <w:color w:val="000000"/>
+        </w:rPr>
+        <w:t>0000</w:t>
+      </w:r>
+      <w:r>
+        <w:rPr>
+          <w:rFonts w:ascii="Menlo" w:hAnsi="Menlo" w:cs="Menlo"/>
+          <w:color w:val="000000"/>
+        </w:rPr>
+        <w:t>0</w:t>
+      </w:r>
+      <w:r>
+        <w:rPr>
+          <w:rFonts w:ascii="Menlo" w:hAnsi="Menlo" w:cs="Menlo"/>
+          <w:color w:val="000000"/>
+        </w:rPr>
+        <w:t>0</w:t>
+      </w:r>
+      <w:r>
+        <w:rPr>
+          <w:rFonts w:ascii="Menlo" w:hAnsi="Menlo" w:cs="Menlo"/>
+          <w:color w:val="000000"/>
+        </w:rPr>
+        <w:t>0</w:t>
+      </w:r>
+      <w:r>
+        <w:rPr>
+          <w:rFonts w:ascii="Menlo" w:hAnsi="Menlo" w:cs="Menlo"/>
+          <w:color w:val="000000"/>
+        </w:rPr>
+        <w:t>000</w:t>
+      </w:r>
+      <w:r>
+        <w:rPr>
+          <w:rFonts w:ascii="Menlo" w:hAnsi="Menlo" w:cs="Menlo"/>
+          <w:color w:val="000000"/>
+        </w:rPr>
+        <w:t>000</w:t>
+      </w:r>
+      <w:r>
+        <w:rPr>
+          <w:rFonts w:ascii="Menlo" w:hAnsi="Menlo" w:cs="Menlo"/>
+          <w:color w:val="000000"/>
+        </w:rPr>
+        <w:t>1</w:t>
+      </w:r>
+    </w:p>
+    <w:p>
+      <w:pPr>
+        <w:ind w:right="-900" w:hanging="630"/>
+        <w:rPr>
+          <w:rFonts w:ascii="Menlo" w:hAnsi="Menlo" w:cs="Menlo"/>
+        </w:rPr>
+      </w:pPr>
+      <w:r>
+        <w:rPr>
+          <w:rFonts w:ascii="Menlo" w:hAnsi="Menlo" w:cs="Menlo"/>
+        </w:rPr>
+        <w:t>101010001100110001 0001000011110</w:t>
+      </w:r>
+      <w:r>
+        <w:rPr>
+          <w:rFonts w:ascii="Menlo" w:hAnsi="Menlo" w:cs="Menlo"/>
+        </w:rPr>
+        <w:t>1</w:t>
+      </w:r>
+      <w:r>
+        <w:rPr>
+          <w:rFonts w:ascii="Menlo" w:hAnsi="Menlo" w:cs="Menlo"/>
+        </w:rPr>
+        <w:t>00</w:t>
+      </w:r>
+      <w:r>
+        <w:rPr>
+          <w:rFonts w:ascii="Menlo" w:hAnsi="Menlo" w:cs="Menlo"/>
+        </w:rPr>
+        <w:t>0</w:t>
+      </w:r>
+      <w:r>
+        <w:rPr>
+          <w:rFonts w:ascii="Menlo" w:hAnsi="Menlo" w:cs="Menlo"/>
+        </w:rPr>
+        <w:tab/>
+        <w:t>0</w:t>
+      </w:r>
+      <w:r>
+        <w:rPr>
+          <w:rFonts w:ascii="Menlo" w:hAnsi="Menlo" w:cs="Menlo"/>
+        </w:rPr>
+        <w:tab/>
+      </w:r>
+      <w:r>
+        <w:rPr>
+          <w:rFonts w:ascii="Menlo" w:hAnsi="Menlo" w:cs="Menlo"/>
+        </w:rPr>
+        <w:t>1</w:t>
+      </w:r>
+      <w:r>
+        <w:rPr>
+          <w:rFonts w:ascii="Menlo" w:hAnsi="Menlo" w:cs="Menlo"/>
+        </w:rPr>
+        <w:t>0</w:t>
+      </w:r>
+      <w:r>
+        <w:rPr>
+          <w:rFonts w:ascii="Menlo" w:hAnsi="Menlo" w:cs="Menlo"/>
+        </w:rPr>
+        <w:tab/>
+      </w:r>
+      <w:r>
+        <w:rPr>
+          <w:rFonts w:ascii="Menlo" w:hAnsi="Menlo" w:cs="Menlo"/>
+        </w:rPr>
+        <w:t>0</w:t>
+      </w:r>
+      <w:r>
+        <w:rPr>
+          <w:rFonts w:ascii="Menlo" w:hAnsi="Menlo" w:cs="Menlo"/>
+        </w:rPr>
+        <w:t>00000</w:t>
+      </w:r>
+      <w:r>
+        <w:rPr>
+          <w:rFonts w:ascii="Menlo" w:hAnsi="Menlo" w:cs="Menlo"/>
+        </w:rPr>
+        <w:t>0</w:t>
+      </w:r>
+      <w:r>
+        <w:rPr>
+          <w:rFonts w:ascii="Menlo" w:hAnsi="Menlo" w:cs="Menlo"/>
+        </w:rPr>
+        <w:t>0</w:t>
+      </w:r>
+      <w:r>
+        <w:rPr>
+          <w:rFonts w:ascii="Menlo" w:hAnsi="Menlo" w:cs="Menlo"/>
+        </w:rPr>
+        <w:t>0</w:t>
+      </w:r>
+      <w:r>
+        <w:rPr>
+          <w:rFonts w:ascii="Menlo" w:hAnsi="Menlo" w:cs="Menlo"/>
+        </w:rPr>
+        <w:t>000</w:t>
+      </w:r>
+      <w:r>
+        <w:rPr>
+          <w:rFonts w:ascii="Menlo" w:hAnsi="Menlo" w:cs="Menlo"/>
+        </w:rPr>
+        <w:t>0000</w:t>
+      </w:r>
+      <w:r>
+        <w:rPr>
+          <w:rFonts w:ascii="Menlo" w:hAnsi="Menlo" w:cs="Menlo"/>
+        </w:rPr>
+        <w:t>0</w:t>
+      </w:r>
+      <w:r>
+        <w:rPr>
+          <w:rFonts w:ascii="Menlo" w:hAnsi="Menlo" w:cs="Menlo"/>
+        </w:rPr>
+        <w:t>0</w:t>
+      </w:r>
+      <w:r>
+        <w:rPr>
+          <w:rFonts w:ascii="Menlo" w:hAnsi="Menlo" w:cs="Menlo"/>
+        </w:rPr>
+        <w:t>0</w:t>
+      </w:r>
+      <w:r>
+        <w:rPr>
+          <w:rFonts w:ascii="Menlo" w:hAnsi="Menlo" w:cs="Menlo"/>
+        </w:rPr>
+        <w:t>000</w:t>
+      </w:r>
+      <w:r>
+        <w:rPr>
+          <w:rFonts w:ascii="Menlo" w:hAnsi="Menlo" w:cs="Menlo"/>
+        </w:rPr>
+        <w:t>000</w:t>
+      </w:r>
+      <w:r>
+        <w:rPr>
+          <w:rFonts w:ascii="Menlo" w:hAnsi="Menlo" w:cs="Menlo"/>
+        </w:rPr>
+        <w:t>1</w:t>
+      </w:r>
+    </w:p>
+    <w:p>
+      <w:pPr>
+        <w:ind w:right="-900" w:hanging="630"/>
+        <w:rPr>
+          <w:rFonts w:ascii="Menlo" w:hAnsi="Menlo" w:cs="Menlo"/>
+          <w:color w:val="000000"/>
+        </w:rPr>
+      </w:pPr>
+      <w:r>
+        <w:rPr>
+          <w:rFonts w:ascii="Menlo" w:hAnsi="Menlo" w:cs="Menlo"/>
+        </w:rPr>
+        <w:t>000000000000111111 0001000011110000</w:t>
+      </w:r>
+      <w:r>
+        <w:rPr>
+          <w:rFonts w:ascii="Menlo" w:hAnsi="Menlo" w:cs="Menlo"/>
+        </w:rPr>
+        <w:t>0</w:t>
+      </w:r>
+      <w:r>
+        <w:rPr>
+          <w:rFonts w:ascii="Menlo" w:hAnsi="Menlo" w:cs="Menlo"/>
+        </w:rPr>
+        <w:tab/>
+      </w:r>
+      <w:r>
+        <w:rPr>
+          <w:rFonts w:ascii="Menlo" w:hAnsi="Menlo" w:cs="Menlo"/>
+        </w:rPr>
+        <w:t>0</w:t>
+      </w:r>
+      <w:r>
+        <w:rPr>
+          <w:rFonts w:ascii="Menlo" w:hAnsi="Menlo" w:cs="Menlo"/>
+        </w:rPr>
+        <w:tab/>
+        <w:t>00</w:t>
+      </w:r>
+      <w:r>
+        <w:rPr>
+          <w:rFonts w:ascii="Menlo" w:hAnsi="Menlo" w:cs="Menlo"/>
+        </w:rPr>
+        <w:tab/>
+      </w:r>
+      <w:r>
+        <w:rPr>
+          <w:rFonts w:ascii="Menlo" w:hAnsi="Menlo" w:cs="Menlo"/>
+        </w:rPr>
+        <w:t>1</w:t>
+      </w:r>
+      <w:r>
+        <w:rPr>
+          <w:rFonts w:ascii="Menlo" w:hAnsi="Menlo" w:cs="Menlo"/>
+          <w:color w:val="000000"/>
+        </w:rPr>
+        <w:t>00</w:t>
+      </w:r>
+      <w:r>
+        <w:rPr>
+          <w:rFonts w:ascii="Menlo" w:hAnsi="Menlo" w:cs="Menlo"/>
+          <w:color w:val="000000"/>
+        </w:rPr>
+        <w:t>0000</w:t>
+      </w:r>
+      <w:r>
+        <w:rPr>
+          <w:rFonts w:ascii="Menlo" w:hAnsi="Menlo" w:cs="Menlo"/>
+          <w:color w:val="000000"/>
+        </w:rPr>
+        <w:t>0000</w:t>
+      </w:r>
+      <w:r>
+        <w:rPr>
+          <w:rFonts w:ascii="Menlo" w:hAnsi="Menlo" w:cs="Menlo"/>
+          <w:color w:val="000000"/>
+        </w:rPr>
+        <w:t>0</w:t>
+      </w:r>
+      <w:r>
+        <w:rPr>
+          <w:rFonts w:ascii="Menlo" w:hAnsi="Menlo" w:cs="Menlo"/>
+          <w:color w:val="000000"/>
+        </w:rPr>
+        <w:t>0</w:t>
+      </w:r>
+      <w:r>
+        <w:rPr>
+          <w:rFonts w:ascii="Menlo" w:hAnsi="Menlo" w:cs="Menlo"/>
+          <w:color w:val="000000"/>
+        </w:rPr>
+        <w:t>0</w:t>
+      </w:r>
+      <w:r>
+        <w:rPr>
+          <w:rFonts w:ascii="Menlo" w:hAnsi="Menlo" w:cs="Menlo"/>
+          <w:color w:val="000000"/>
+        </w:rPr>
+        <w:t>000</w:t>
+      </w:r>
+      <w:r>
+        <w:rPr>
+          <w:rFonts w:ascii="Menlo" w:hAnsi="Menlo" w:cs="Menlo"/>
+          <w:color w:val="000000"/>
+        </w:rPr>
+        <w:t>0000</w:t>
+      </w:r>
+      <w:r>
+        <w:rPr>
+          <w:rFonts w:ascii="Menlo" w:hAnsi="Menlo" w:cs="Menlo"/>
+          <w:color w:val="000000"/>
+        </w:rPr>
+        <w:t>0</w:t>
+      </w:r>
+      <w:r>
+        <w:rPr>
+          <w:rFonts w:ascii="Menlo" w:hAnsi="Menlo" w:cs="Menlo"/>
+          <w:color w:val="000000"/>
+        </w:rPr>
+        <w:t>0</w:t>
+      </w:r>
+      <w:r>
+        <w:rPr>
+          <w:rFonts w:ascii="Menlo" w:hAnsi="Menlo" w:cs="Menlo"/>
+          <w:color w:val="000000"/>
+        </w:rPr>
+        <w:t>0</w:t>
+      </w:r>
+      <w:r>
+        <w:rPr>
+          <w:rFonts w:ascii="Menlo" w:hAnsi="Menlo" w:cs="Menlo"/>
+          <w:color w:val="000000"/>
+        </w:rPr>
+        <w:t>0</w:t>
+      </w:r>
+      <w:r>
+        <w:rPr>
+          <w:rFonts w:ascii="Menlo" w:hAnsi="Menlo" w:cs="Menlo"/>
+          <w:color w:val="000000"/>
+        </w:rPr>
+        <w:t>1</w:t>
+      </w:r>
+    </w:p>
+    <w:p>
+      <w:pPr>
+        <w:ind w:right="-900" w:hanging="630"/>
+        <w:rPr>
+          <w:rFonts w:ascii="Menlo" w:hAnsi="Menlo" w:cs="Menlo"/>
+        </w:rPr>
+      </w:pPr>
+      <w:r>
+        <w:rPr>
+          <w:rFonts w:ascii="Menlo" w:hAnsi="Menlo" w:cs="Menlo"/>
+        </w:rPr>
+        <w:t>1010</w:t>
+      </w:r>
+      <w:r>
+        <w:rPr>
+          <w:rFonts w:ascii="Menlo" w:hAnsi="Menlo" w:cs="Menlo"/>
+        </w:rPr>
+        <w:t>10000111100</w:t>
+      </w:r>
+      <w:r>
+        <w:rPr>
+          <w:rFonts w:ascii="Menlo" w:hAnsi="Menlo" w:cs="Menlo"/>
+        </w:rPr>
+        <w:t>1</w:t>
+      </w:r>
+      <w:r>
+        <w:rPr>
+          <w:rFonts w:ascii="Menlo" w:hAnsi="Menlo" w:cs="Menlo"/>
+        </w:rPr>
+        <w:t>0</w:t>
+      </w:r>
+      <w:r>
+        <w:rPr>
+          <w:rFonts w:ascii="Menlo" w:hAnsi="Menlo" w:cs="Menlo"/>
+        </w:rPr>
+        <w:t>0 00010000111100000</w:t>
+      </w:r>
+      <w:r>
+        <w:rPr>
+          <w:rFonts w:ascii="Menlo" w:hAnsi="Menlo" w:cs="Menlo"/>
+        </w:rPr>
+        <w:tab/>
+        <w:t>0</w:t>
+      </w:r>
+      <w:r>
+        <w:rPr>
+          <w:rFonts w:ascii="Menlo" w:hAnsi="Menlo" w:cs="Menlo"/>
+        </w:rPr>
+        <w:tab/>
+        <w:t>01</w:t>
+      </w:r>
+      <w:r>
+        <w:rPr>
+          <w:rFonts w:ascii="Menlo" w:hAnsi="Menlo" w:cs="Menlo"/>
+        </w:rPr>
+        <w:tab/>
+        <w:t>00000000000000000000000001</w:t>
+      </w:r>
+    </w:p>
+    <w:p>
+      <w:pPr>
+        <w:ind w:right="-900" w:hanging="630"/>
+        <w:rPr>
+          <w:rFonts w:ascii="Menlo" w:hAnsi="Menlo" w:cs="Menlo"/>
+        </w:rPr>
+      </w:pPr>
+      <w:r>
+        <w:rPr>
+          <w:rFonts w:ascii="Menlo" w:hAnsi="Menlo" w:cs="Menlo"/>
+        </w:rPr>
+        <w:t>101010000111101000 00010000111100000</w:t>
+      </w:r>
+      <w:r>
+        <w:rPr>
+          <w:rFonts w:ascii="Menlo" w:hAnsi="Menlo" w:cs="Menlo"/>
+        </w:rPr>
+        <w:tab/>
+        <w:t>0</w:t>
+      </w:r>
+      <w:r>
+        <w:rPr>
+          <w:rFonts w:ascii="Menlo" w:hAnsi="Menlo" w:cs="Menlo"/>
+        </w:rPr>
+        <w:tab/>
+        <w:t>01</w:t>
+      </w:r>
+      <w:r>
+        <w:rPr>
+          <w:rFonts w:ascii="Menlo" w:hAnsi="Menlo" w:cs="Menlo"/>
+        </w:rPr>
+        <w:tab/>
+        <w:t>00000000000000000000000001</w:t>
+      </w:r>
+      <w:r>
+        <w:rPr>
+          <w:rFonts w:ascii="Menlo" w:hAnsi="Menlo" w:cs="Menlo"/>
+        </w:rPr>
+        <w:tab/>
+      </w:r>
+      <w:r>
+        <w:rPr>
+          <w:rFonts w:ascii="Menlo" w:hAnsi="Menlo" w:cs="Menlo"/>
+        </w:rPr>
+        <w:tab/>
+      </w:r>
+    </w:p>
+    <w:p>
+      <w:pPr>
+        <w:ind w:right="-900" w:hanging="630"/>
+        <w:rPr>
+          <w:rFonts w:ascii="Menlo" w:hAnsi="Menlo" w:cs="Menlo"/>
+        </w:rPr>
+      </w:pPr>
+      <w:r>
+        <w:rPr>
+          <w:rFonts w:ascii="Menlo" w:hAnsi="Menlo" w:cs="Menlo"/>
+        </w:rPr>
+        <w:t>101010000111100000 000100001111000</w:t>
+      </w:r>
+      <w:r>
+        <w:rPr>
+          <w:rFonts w:ascii="Menlo" w:hAnsi="Menlo" w:cs="Menlo"/>
+        </w:rPr>
+        <w:t>0</w:t>
+      </w:r>
+      <w:r>
+        <w:rPr>
+          <w:rFonts w:ascii="Menlo" w:hAnsi="Menlo" w:cs="Menlo"/>
+        </w:rPr>
+        <w:t>1</w:t>
+      </w:r>
+      <w:r>
+        <w:rPr>
+          <w:rFonts w:ascii="Menlo" w:hAnsi="Menlo" w:cs="Menlo"/>
+        </w:rPr>
+        <w:tab/>
+        <w:t>0</w:t>
+      </w:r>
+      <w:r>
+        <w:rPr>
+          <w:rFonts w:ascii="Menlo" w:hAnsi="Menlo" w:cs="Menlo"/>
+        </w:rPr>
+        <w:tab/>
+        <w:t>11</w:t>
+      </w:r>
+      <w:r>
+        <w:rPr>
+          <w:rFonts w:ascii="Menlo" w:hAnsi="Menlo" w:cs="Menlo"/>
+        </w:rPr>
+        <w:tab/>
+        <w:t>1111</w:t>
+      </w:r>
+      <w:r>
+        <w:rPr>
+          <w:rFonts w:ascii="Menlo" w:hAnsi="Menlo" w:cs="Menlo"/>
+        </w:rPr>
+        <w:t>1111111111111111111111</w:t>
+      </w:r>
+      <w:r>
+        <w:rPr>
+          <w:rFonts w:ascii="Menlo" w:hAnsi="Menlo" w:cs="Menlo"/>
+        </w:rPr>
+        <w:tab/>
+      </w:r>
+    </w:p>
+    <w:p>
+      <w:pPr>
+        <w:rPr>
+          <w:rFonts w:ascii="Menlo" w:hAnsi="Menlo" w:cs="Menlo"/>
+        </w:rPr>
+      </w:pPr>
+    </w:p>
+    <w:p>
+      <w:pPr>
+        <w:rPr>
+          <w:rFonts w:ascii="Menlo" w:hAnsi="Menlo" w:cs="Menlo"/>
+        </w:rPr>
+      </w:pPr>
+      <w:r>
+        <w:rPr>
+          <w:rFonts w:ascii="Menlo" w:hAnsi="Menlo" w:cs="Menlo"/>
+        </w:rPr>
+        <w:t>The NOT operation is simply having the weight from one hidden neuron to another hidden neuron be -1.</w:t>
       </w:r>
       <w:bookmarkStart w:id="0" w:name="_GoBack"/>
       <w:bookmarkEnd w:id="0"/>
@@ -9108,6 +13153,63 @@
     </w:sectPr>
   </w:body>
 </w:document>
+</file>
+
+<file path=word/endnotes.xml><?xml version="1.0" encoding="utf-8"?>
+<w:endnotes xmlns:wpc="http://schemas.microsoft.com/office/word/2010/wordprocessingCanvas" xmlns:cx="http://schemas.microsoft.com/office/drawing/2014/chartex" xmlns:cx1="http://schemas.microsoft.com/office/drawing/2015/9/8/chartex" xmlns:cx2="http://schemas.microsoft.com/office/drawing/2015/10/21/chartex" xmlns:cx3="http://schemas.microsoft.com/office/drawing/2016/5/9/chartex" xmlns:cx4="http://schemas.microsoft.com/office/drawing/2016/5/10/chartex" xmlns:cx5="http://schemas.microsoft.com/office/drawing/2016/5/11/chartex" xmlns:cx6="http://schemas.microsoft.com/office/drawing/2016/5/12/chartex" xmlns:cx7="http://schemas.microsoft.com/office/drawing/2016/5/13/chartex" xmlns:cx8="http://schemas.microsoft.com/office/drawing/2016/5/14/chartex" xmlns:mc="http://schemas.openxmlformats.org/markup-compatibility/2006" xmlns:aink="http://schemas.microsoft.com/office/drawing/2016/ink" xmlns:am3d="http://schemas.microsoft.com/office/drawing/2017/model3d" xmlns:o="urn:schemas-microsoft-com:office:office" xmlns:r="http://schemas.openxmlformats.org/officeDocument/2006/relationships" xmlns:m="http://schemas.openxmlformats.org/officeDocument/2006/math" xmlns:v="urn:schemas-microsoft-com:vml" xmlns:wp14="http://schemas.microsoft.com/office/word/2010/wordprocessingDrawing" xmlns:wp="http://schemas.openxmlformats.org/drawingml/2006/wordprocessingDrawing" xmlns:w10="urn:schemas-microsoft-com:office:word" xmlns:w="http://schemas.openxmlformats.org/wordprocessingml/2006/main" xmlns:w14="http://schemas.microsoft.com/office/word/2010/wordml" xmlns:w15="http://schemas.microsoft.com/office/word/2012/wordml" xmlns:w16cid="http://schemas.microsoft.com/office/word/2016/wordml/cid" xmlns:w16se="http://schemas.microsoft.com/office/word/2015/wordml/symex" xmlns:wpg="http://schemas.microsoft.com/office/word/2010/wordprocessingGroup" xmlns:wpi="http://schemas.microsoft.com/office/word/2010/wordprocessingInk" xmlns:wne="http://schemas.microsoft.com/office/word/2006/wordml" xmlns:wps="http://schemas.microsoft.com/office/word/2010/wordprocessingShape" mc:Ignorable="w14 w15 w16se w16cid wp14">
+  <w:endnote w:type="separator" w:id="-1">
+    <w:p>
+      <w:r>
+        <w:separator/>
+      </w:r>
+    </w:p>
+  </w:endnote>
+  <w:endnote w:type="continuationSeparator" w:id="0">
+    <w:p>
+      <w:r>
+        <w:continuationSeparator/>
+      </w:r>
+    </w:p>
+  </w:endnote>
+</w:endnotes>
+</file>
+
+<file path=word/footnotes.xml><?xml version="1.0" encoding="utf-8"?>
+<w:footnotes xmlns:wpc="http://schemas.microsoft.com/office/word/2010/wordprocessingCanvas" xmlns:cx="http://schemas.microsoft.com/office/drawing/2014/chartex" xmlns:cx1="http://schemas.microsoft.com/office/drawing/2015/9/8/chartex" xmlns:cx2="http://schemas.microsoft.com/office/drawing/2015/10/21/chartex" xmlns:cx3="http://schemas.microsoft.com/office/drawing/2016/5/9/chartex" xmlns:cx4="http://schemas.microsoft.com/office/drawing/2016/5/10/chartex" xmlns:cx5="http://schemas.microsoft.com/office/drawing/2016/5/11/chartex" xmlns:cx6="http://schemas.microsoft.com/office/drawing/2016/5/12/chartex" xmlns:cx7="http://schemas.microsoft.com/office/drawing/2016/5/13/chartex" xmlns:cx8="http://schemas.microsoft.com/office/drawing/2016/5/14/chartex" xmlns:mc="http://schemas.openxmlformats.org/markup-compatibility/2006" xmlns:aink="http://schemas.microsoft.com/office/drawing/2016/ink" xmlns:am3d="http://schemas.microsoft.com/office/drawing/2017/model3d" xmlns:o="urn:schemas-microsoft-com:office:office" xmlns:r="http://schemas.openxmlformats.org/officeDocument/2006/relationships" xmlns:m="http://schemas.openxmlformats.org/officeDocument/2006/math" xmlns:v="urn:schemas-microsoft-com:vml" xmlns:wp14="http://schemas.microsoft.com/office/word/2010/wordprocessingDrawing" xmlns:wp="http://schemas.openxmlformats.org/drawingml/2006/wordprocessingDrawing" xmlns:w10="urn:schemas-microsoft-com:office:word" xmlns:w="http://schemas.openxmlformats.org/wordprocessingml/2006/main" xmlns:w14="http://schemas.microsoft.com/office/word/2010/wordml" xmlns:w15="http://schemas.microsoft.com/office/word/2012/wordml" xmlns:w16cid="http://schemas.microsoft.com/office/word/2016/wordml/cid" xmlns:w16se="http://schemas.microsoft.com/office/word/2015/wordml/symex" xmlns:wpg="http://schemas.microsoft.com/office/word/2010/wordprocessingGroup" xmlns:wpi="http://schemas.microsoft.com/office/word/2010/wordprocessingInk" xmlns:wne="http://schemas.microsoft.com/office/word/2006/wordml" xmlns:wps="http://schemas.microsoft.com/office/word/2010/wordprocessingShape" mc:Ignorable="w14 w15 w16se w16cid wp14">
+  <w:footnote w:type="separator" w:id="-1">
+    <w:p>
+      <w:r>
+        <w:separator/>
+      </w:r>
+    </w:p>
+  </w:footnote>
+  <w:footnote w:type="continuationSeparator" w:id="0">
+    <w:p>
+      <w:r>
+        <w:continuationSeparator/>
+      </w:r>
+    </w:p>
+  </w:footnote>
+  <w:footnote w:id="1">
+    <w:p>
+      <w:pPr>
+        <w:pStyle w:val="FootnoteText"/>
+      </w:pPr>
+      <w:r>
+        <w:rPr>
+          <w:rStyle w:val="FootnoteReference"/>
+        </w:rPr>
+        <w:footnoteRef/>
+      </w:r>
+      <w:r>
+        <w:t xml:space="preserve"> </w:t>
+      </w:r>
+      <w:r>
+        <w:t>This is designed such that 5/8ths of the time, the source of a connection (when decided randomly) will be an input neuron. {18:20] is similarly designed so that 5/8ths of the time, the destination of a connection is an output neuron. This system mostly guarantees that a completely randomly decided neural network will have many connections that lead directly to useful outputs that can be observed by players.</w:t>
+      </w:r>
+    </w:p>
+  </w:footnote>
+</w:footnotes>
 </file>
 
 <file path=word/styles.xml><?xml version="1.0" encoding="utf-8"?>
@@ -9726,6 +13828,42 @@
       <w:szCs w:val="56"/>
     </w:rPr>
   </w:style>
+  <w:style w:type="paragraph" w:styleId="FootnoteText">
+    <w:name w:val="footnote text"/>
+    <w:basedOn w:val="Normal"/>
+    <w:link w:val="FootnoteTextChar"/>
+    <w:uiPriority w:val="99"/>
+    <w:semiHidden/>
+    <w:unhideWhenUsed/>
+    <w:rsid w:val="00157BA1"/>
+    <w:rPr>
+      <w:sz w:val="20"/>
+      <w:szCs w:val="20"/>
+    </w:rPr>
+  </w:style>
+  <w:style w:type="character" w:customStyle="1" w:styleId="FootnoteTextChar">
+    <w:name w:val="Footnote Text Char"/>
+    <w:basedOn w:val="DefaultParagraphFont"/>
+    <w:link w:val="FootnoteText"/>
+    <w:uiPriority w:val="99"/>
+    <w:semiHidden/>
+    <w:rsid w:val="00157BA1"/>
+    <w:rPr>
+      <w:sz w:val="20"/>
+      <w:szCs w:val="20"/>
+    </w:rPr>
+  </w:style>
+  <w:style w:type="character" w:styleId="FootnoteReference">
+    <w:name w:val="footnote reference"/>
+    <w:basedOn w:val="DefaultParagraphFont"/>
+    <w:uiPriority w:val="99"/>
+    <w:semiHidden/>
+    <w:unhideWhenUsed/>
+    <w:rsid w:val="00157BA1"/>
+    <w:rPr>
+      <w:vertAlign w:val="superscript"/>
+    </w:rPr>
+  </w:style>
 </w:styles>
 </file>
 
@@ -10022,4 +14160,16 @@
     </a:ext>
   </a:extLst>
 </a:theme>
+</file>
+
+<file path=customXml/item1.xml><?xml version="1.0" encoding="utf-8"?>
+<b:Sources xmlns:b="http://schemas.openxmlformats.org/officeDocument/2006/bibliography" xmlns="http://schemas.openxmlformats.org/officeDocument/2006/bibliography" SelectedStyle="/APASixthEditionOfficeOnline.xsl" StyleName="APA" Version="6"/>
+</file>
+
+<file path=customXml/itemProps1.xml><?xml version="1.0" encoding="utf-8"?>
+<ds:datastoreItem xmlns:ds="http://schemas.openxmlformats.org/officeDocument/2006/customXml" ds:itemID="{E3440C35-4855-C14D-8DF8-33C6F2855660}">
+  <ds:schemaRefs>
+    <ds:schemaRef ds:uri="http://schemas.openxmlformats.org/officeDocument/2006/bibliography"/>
+  </ds:schemaRefs>
+</ds:datastoreItem>
 </file>
</xml_diff>